<commit_message>
Cambio de símbolo de ángulo MA_08_08_Co
</commit_message>
<xml_diff>
--- a/fuentes/contenidos/grado08/guion08/MA_08_08_CO.docx
+++ b/fuentes/contenidos/grado08/guion08/MA_08_08_CO.docx
@@ -1573,7 +1573,7 @@
                 <v:shape id="_x0000_i1025" type="#_x0000_t75" style="width:3in;height:65.25pt" o:ole="">
                   <v:imagedata r:id="rId7" o:title=""/>
                 </v:shape>
-                <o:OLEObject Type="Embed" ProgID="PBrush" ShapeID="_x0000_i1025" DrawAspect="Content" ObjectID="_1515897211" r:id="rId8"/>
+                <o:OLEObject Type="Embed" ProgID="PBrush" ShapeID="_x0000_i1025" DrawAspect="Content" ObjectID="_1516121283" r:id="rId8"/>
               </w:object>
             </w:r>
           </w:p>
@@ -6669,7 +6669,7 @@
                 <v:shape id="_x0000_i1026" type="#_x0000_t75" style="width:151.5pt;height:150.75pt" o:ole="">
                   <v:imagedata r:id="rId10" o:title=""/>
                 </v:shape>
-                <o:OLEObject Type="Embed" ProgID="PBrush" ShapeID="_x0000_i1026" DrawAspect="Content" ObjectID="_1515897212" r:id="rId11"/>
+                <o:OLEObject Type="Embed" ProgID="PBrush" ShapeID="_x0000_i1026" DrawAspect="Content" ObjectID="_1516121284" r:id="rId11"/>
               </w:object>
             </w:r>
           </w:p>
@@ -8304,10 +8304,16 @@
             </w:r>
             <w:r>
               <w:rPr>
+                <w:rFonts w:ascii="Times" w:hAnsi="Times"/>
+              </w:rPr>
+              <w:t>no pertenece a</w:t>
+            </w:r>
+            <w:r>
+              <w:rPr>
                 <w:rStyle w:val="ya-q-full-text"/>
                 <w:rFonts w:ascii="Cambria Math" w:hAnsi="Cambria Math" w:cs="Cambria Math"/>
               </w:rPr>
-              <w:t xml:space="preserve">∉ </w:t>
+              <w:t xml:space="preserve"> </w:t>
             </w:r>
             <w:r>
               <w:rPr>
@@ -11428,6 +11434,7 @@
           <w:rFonts w:ascii="Times" w:hAnsi="Times"/>
         </w:rPr>
       </w:pPr>
+      <w:commentRangeStart w:id="0"/>
       <w:r>
         <w:rPr>
           <w:rFonts w:ascii="Times" w:hAnsi="Times"/>
@@ -11468,12 +11475,6 @@
       <w:r>
         <w:rPr>
           <w:rFonts w:ascii="Times" w:hAnsi="Times"/>
-        </w:rPr>
-        <w:sym w:font="Symbol" w:char="F0D0"/>
-      </w:r>
-      <w:r>
-        <w:rPr>
-          <w:rFonts w:ascii="Times" w:hAnsi="Times"/>
           <w:i/>
         </w:rPr>
         <w:t>A</w:t>
@@ -11487,12 +11488,6 @@
       <w:r>
         <w:rPr>
           <w:rFonts w:ascii="Times" w:hAnsi="Times"/>
-        </w:rPr>
-        <w:sym w:font="Symbol" w:char="F0D0"/>
-      </w:r>
-      <w:r>
-        <w:rPr>
-          <w:rFonts w:ascii="Times" w:hAnsi="Times"/>
           <w:i/>
         </w:rPr>
         <w:t>B</w:t>
@@ -11501,7 +11496,98 @@
         <w:rPr>
           <w:rFonts w:ascii="Times" w:hAnsi="Times"/>
         </w:rPr>
-        <w:t>, es decir:</w:t>
+        <w:t>,</w:t>
+      </w:r>
+      <w:r>
+        <w:rPr>
+          <w:rFonts w:ascii="Times" w:hAnsi="Times"/>
+        </w:rPr>
+        <w:t xml:space="preserve"> es decir</w:t>
+      </w:r>
+      <w:r>
+        <w:rPr>
+          <w:rFonts w:ascii="Times" w:hAnsi="Times"/>
+        </w:rPr>
+        <w:t xml:space="preserve"> que los dos son menores a 90°</w:t>
+      </w:r>
+      <w:r>
+        <w:rPr>
+          <w:rFonts w:ascii="Times" w:hAnsi="Times"/>
+        </w:rPr>
+        <w:t>:</w:t>
+      </w:r>
+      <w:commentRangeEnd w:id="0"/>
+      <w:r>
+        <w:rPr>
+          <w:rStyle w:val="Refdecomentario"/>
+        </w:rPr>
+        <w:commentReference w:id="0"/>
+      </w:r>
+    </w:p>
+    <w:p>
+      <w:pPr>
+        <w:tabs>
+          <w:tab w:val="right" w:pos="8498"/>
+        </w:tabs>
+        <w:spacing w:after="0"/>
+        <w:rPr>
+          <w:rFonts w:ascii="Times" w:hAnsi="Times"/>
+        </w:rPr>
+      </w:pPr>
+      <w:r>
+        <w:rPr>
+          <w:rFonts w:ascii="Times" w:hAnsi="Times"/>
+        </w:rPr>
+        <w:lastRenderedPageBreak/>
+        <w:t>P</w:t>
+      </w:r>
+      <w:r>
+        <w:rPr>
+          <w:rFonts w:ascii="Times" w:hAnsi="Times"/>
+        </w:rPr>
+        <w:t xml:space="preserve">or la propiedad de la </w:t>
+      </w:r>
+      <w:r>
+        <w:rPr>
+          <w:rFonts w:ascii="Times" w:hAnsi="Times"/>
+        </w:rPr>
+        <w:t xml:space="preserve">adición </w:t>
+      </w:r>
+      <w:r>
+        <w:rPr>
+          <w:rFonts w:ascii="Times" w:hAnsi="Times"/>
+        </w:rPr>
+        <w:t xml:space="preserve">de los ángulos internos </w:t>
+      </w:r>
+      <w:r>
+        <w:rPr>
+          <w:rFonts w:ascii="Times" w:hAnsi="Times"/>
+        </w:rPr>
+        <w:t xml:space="preserve">de un triángulo </w:t>
+      </w:r>
+      <w:r>
+        <w:rPr>
+          <w:rFonts w:ascii="Times" w:hAnsi="Times"/>
+        </w:rPr>
+        <w:t>se tiene</w:t>
+      </w:r>
+      <w:r>
+        <w:rPr>
+          <w:rFonts w:ascii="Times" w:hAnsi="Times"/>
+        </w:rPr>
+        <w:t xml:space="preserve"> que</w:t>
+      </w:r>
+      <w:r>
+        <w:rPr>
+          <w:rFonts w:ascii="Times" w:hAnsi="Times"/>
+        </w:rPr>
+        <w:t>:</w:t>
+      </w:r>
+      <w:r>
+        <w:rPr>
+          <w:rFonts w:ascii="Times" w:hAnsi="Times"/>
+        </w:rPr>
+        <w:t xml:space="preserve"> </w:t>
       </w:r>
     </w:p>
     <w:p>
@@ -11526,21 +11612,19 @@
           <w:rFonts w:ascii="Times" w:hAnsi="Times"/>
         </w:rPr>
       </w:pPr>
-      <w:proofErr w:type="gramStart"/>
+      <w:proofErr w:type="spellStart"/>
       <w:r>
         <w:rPr>
           <w:rFonts w:ascii="Times" w:hAnsi="Times"/>
           <w:i/>
         </w:rPr>
-        <w:lastRenderedPageBreak/>
         <w:t>m</w:t>
       </w:r>
-      <w:proofErr w:type="gramEnd"/>
-      <w:r>
-        <w:rPr>
-          <w:rFonts w:ascii="Times" w:hAnsi="Times"/>
-        </w:rPr>
-        <w:sym w:font="Symbol" w:char="F0D0"/>
+      <w:r>
+        <w:rPr>
+          <w:rFonts w:ascii="Cambria Math" w:hAnsi="Cambria Math" w:cs="Cambria Math"/>
+        </w:rPr>
+        <w:t>∡</w:t>
       </w:r>
       <w:r>
         <w:rPr>
@@ -11549,12 +11633,14 @@
         </w:rPr>
         <w:t>A</w:t>
       </w:r>
-      <w:r>
-        <w:rPr>
-          <w:rFonts w:ascii="Times" w:hAnsi="Times"/>
-        </w:rPr>
-        <w:t xml:space="preserve"> &gt; 90° y  </w:t>
-      </w:r>
+      <w:proofErr w:type="spellEnd"/>
+      <w:r>
+        <w:rPr>
+          <w:rFonts w:ascii="Times" w:hAnsi="Times"/>
+        </w:rPr>
+        <w:t xml:space="preserve"> + </w:t>
+      </w:r>
+      <w:proofErr w:type="spellStart"/>
       <w:r>
         <w:rPr>
           <w:rFonts w:ascii="Times" w:hAnsi="Times"/>
@@ -11564,9 +11650,9 @@
       </w:r>
       <w:r>
         <w:rPr>
-          <w:rFonts w:ascii="Times" w:hAnsi="Times"/>
-        </w:rPr>
-        <w:sym w:font="Symbol" w:char="F0D0"/>
+          <w:rFonts w:ascii="Cambria Math" w:hAnsi="Cambria Math" w:cs="Cambria Math"/>
+        </w:rPr>
+        <w:t>∡</w:t>
       </w:r>
       <w:r>
         <w:rPr>
@@ -11575,11 +11661,52 @@
         </w:rPr>
         <w:t>B</w:t>
       </w:r>
-      <w:r>
-        <w:rPr>
-          <w:rFonts w:ascii="Times" w:hAnsi="Times"/>
-        </w:rPr>
-        <w:t xml:space="preserve"> &gt; 90°.</w:t>
+      <w:proofErr w:type="spellEnd"/>
+      <w:r>
+        <w:rPr>
+          <w:rFonts w:ascii="Times" w:hAnsi="Times"/>
+        </w:rPr>
+        <w:t xml:space="preserve"> + </w:t>
+      </w:r>
+      <w:proofErr w:type="spellStart"/>
+      <w:r>
+        <w:rPr>
+          <w:rFonts w:ascii="Times" w:hAnsi="Times"/>
+          <w:i/>
+        </w:rPr>
+        <w:t>m</w:t>
+      </w:r>
+      <w:r>
+        <w:rPr>
+          <w:rFonts w:ascii="Cambria Math" w:hAnsi="Cambria Math" w:cs="Cambria Math"/>
+        </w:rPr>
+        <w:t>∡</w:t>
+      </w:r>
+      <w:r>
+        <w:rPr>
+          <w:rFonts w:ascii="Times" w:hAnsi="Times"/>
+          <w:i/>
+        </w:rPr>
+        <w:t>C</w:t>
+      </w:r>
+      <w:proofErr w:type="spellEnd"/>
+      <w:r>
+        <w:rPr>
+          <w:rFonts w:ascii="Times" w:hAnsi="Times"/>
+        </w:rPr>
+        <w:t xml:space="preserve"> =</w:t>
+      </w:r>
+      <w:r>
+        <w:rPr>
+          <w:rFonts w:ascii="Times" w:hAnsi="Times"/>
+        </w:rPr>
+        <w:t xml:space="preserve"> </w:t>
+      </w:r>
+      <w:r>
+        <w:rPr>
+          <w:rFonts w:ascii="Times" w:hAnsi="Times"/>
+        </w:rPr>
+        <w:t>180°</w:t>
       </w:r>
     </w:p>
     <w:p>
@@ -11607,55 +11734,69 @@
         <w:rPr>
           <w:rFonts w:ascii="Times" w:hAnsi="Times"/>
         </w:rPr>
-        <w:t>P</w:t>
-      </w:r>
-      <w:r>
-        <w:rPr>
-          <w:rFonts w:ascii="Times" w:hAnsi="Times"/>
-        </w:rPr>
-        <w:t xml:space="preserve">or la propiedad de la </w:t>
-      </w:r>
-      <w:r>
-        <w:rPr>
-          <w:rFonts w:ascii="Times" w:hAnsi="Times"/>
-        </w:rPr>
-        <w:t xml:space="preserve">adición </w:t>
-      </w:r>
-      <w:r>
-        <w:rPr>
-          <w:rFonts w:ascii="Times" w:hAnsi="Times"/>
-        </w:rPr>
-        <w:t xml:space="preserve">de los ángulos internos </w:t>
-      </w:r>
-      <w:r>
-        <w:rPr>
-          <w:rFonts w:ascii="Times" w:hAnsi="Times"/>
-        </w:rPr>
-        <w:t xml:space="preserve">de un triángulo </w:t>
-      </w:r>
-      <w:r>
-        <w:rPr>
-          <w:rFonts w:ascii="Times" w:hAnsi="Times"/>
-        </w:rPr>
-        <w:t>se tiene</w:t>
-      </w:r>
-      <w:r>
-        <w:rPr>
-          <w:rFonts w:ascii="Times" w:hAnsi="Times"/>
-        </w:rPr>
-        <w:t xml:space="preserve"> que</w:t>
+        <w:t>S</w:t>
+      </w:r>
+      <w:r>
+        <w:rPr>
+          <w:rFonts w:ascii="Times" w:hAnsi="Times"/>
+        </w:rPr>
+        <w:t xml:space="preserve">i </w:t>
+      </w:r>
+      <w:r>
+        <w:rPr>
+          <w:rFonts w:ascii="Times" w:hAnsi="Times"/>
+        </w:rPr>
+        <w:t>se sustrae</w:t>
+      </w:r>
+      <w:r>
+        <w:rPr>
+          <w:rFonts w:ascii="Times" w:hAnsi="Times"/>
+        </w:rPr>
+        <w:t xml:space="preserve"> la medida de los ángulos </w:t>
+      </w:r>
+      <w:r>
+        <w:rPr>
+          <w:rFonts w:ascii="Times" w:hAnsi="Times"/>
+          <w:i/>
+        </w:rPr>
+        <w:t>A</w:t>
+      </w:r>
+      <w:r>
+        <w:rPr>
+          <w:rFonts w:ascii="Times" w:hAnsi="Times"/>
+        </w:rPr>
+        <w:t xml:space="preserve"> y </w:t>
+      </w:r>
+      <w:r>
+        <w:rPr>
+          <w:rFonts w:ascii="Times" w:hAnsi="Times"/>
+          <w:i/>
+        </w:rPr>
+        <w:t>B</w:t>
+      </w:r>
+      <w:r>
+        <w:rPr>
+          <w:rFonts w:ascii="Times" w:hAnsi="Times"/>
+        </w:rPr>
+        <w:t xml:space="preserve"> en ambos lados de la igualdad </w:t>
+      </w:r>
+      <w:r>
+        <w:rPr>
+          <w:rFonts w:ascii="Times" w:hAnsi="Times"/>
+        </w:rPr>
+        <w:t>se llega</w:t>
+      </w:r>
+      <w:r>
+        <w:rPr>
+          <w:rFonts w:ascii="Times" w:hAnsi="Times"/>
+        </w:rPr>
+        <w:t xml:space="preserve"> a</w:t>
       </w:r>
       <w:r>
         <w:rPr>
           <w:rFonts w:ascii="Times" w:hAnsi="Times"/>
         </w:rPr>
         <w:t>:</w:t>
-      </w:r>
-      <w:r>
-        <w:rPr>
-          <w:rFonts w:ascii="Times" w:hAnsi="Times"/>
-        </w:rPr>
-        <w:t xml:space="preserve"> </w:t>
       </w:r>
     </w:p>
     <w:p>
@@ -11680,7 +11821,7 @@
           <w:rFonts w:ascii="Times" w:hAnsi="Times"/>
         </w:rPr>
       </w:pPr>
-      <w:proofErr w:type="gramStart"/>
+      <w:proofErr w:type="spellStart"/>
       <w:r>
         <w:rPr>
           <w:rFonts w:ascii="Times" w:hAnsi="Times"/>
@@ -11688,26 +11829,79 @@
         </w:rPr>
         <w:t>m</w:t>
       </w:r>
-      <w:proofErr w:type="gramEnd"/>
-      <w:r>
-        <w:rPr>
-          <w:rFonts w:ascii="Times" w:hAnsi="Times"/>
-        </w:rPr>
-        <w:sym w:font="Symbol" w:char="F0D0"/>
+      <w:r>
+        <w:rPr>
+          <w:rFonts w:ascii="Cambria Math" w:hAnsi="Cambria Math" w:cs="Cambria Math"/>
+        </w:rPr>
+        <w:t>∡</w:t>
       </w:r>
       <w:r>
         <w:rPr>
           <w:rFonts w:ascii="Times" w:hAnsi="Times"/>
           <w:i/>
         </w:rPr>
+        <w:t>C</w:t>
+      </w:r>
+      <w:proofErr w:type="spellEnd"/>
+      <w:r>
+        <w:rPr>
+          <w:rFonts w:ascii="Times" w:hAnsi="Times"/>
+        </w:rPr>
+        <w:t xml:space="preserve"> = 180° </w:t>
+      </w:r>
+      <w:r>
+        <w:rPr>
+          <w:rFonts w:ascii="Times" w:hAnsi="Times"/>
+        </w:rPr>
+        <w:sym w:font="Symbol" w:char="F02D"/>
+      </w:r>
+      <w:r>
+        <w:rPr>
+          <w:rFonts w:ascii="Times" w:hAnsi="Times"/>
+        </w:rPr>
+        <w:t xml:space="preserve"> </w:t>
+      </w:r>
+      <w:proofErr w:type="spellStart"/>
+      <w:r>
+        <w:rPr>
+          <w:rFonts w:ascii="Times" w:hAnsi="Times"/>
+          <w:i/>
+        </w:rPr>
+        <w:t>m</w:t>
+      </w:r>
+      <w:r>
+        <w:rPr>
+          <w:rFonts w:ascii="Cambria Math" w:hAnsi="Cambria Math" w:cs="Cambria Math"/>
+        </w:rPr>
+        <w:t>∡</w:t>
+      </w:r>
+      <w:r>
+        <w:rPr>
+          <w:rFonts w:ascii="Times" w:hAnsi="Times"/>
+          <w:i/>
+        </w:rPr>
         <w:t>A</w:t>
       </w:r>
-      <w:r>
-        <w:rPr>
-          <w:rFonts w:ascii="Times" w:hAnsi="Times"/>
-        </w:rPr>
-        <w:t xml:space="preserve"> + </w:t>
-      </w:r>
+      <w:proofErr w:type="spellEnd"/>
+      <w:r>
+        <w:rPr>
+          <w:rFonts w:ascii="Times" w:hAnsi="Times"/>
+        </w:rPr>
+        <w:t xml:space="preserve"> </w:t>
+      </w:r>
+      <w:r>
+        <w:rPr>
+          <w:rFonts w:ascii="Times" w:hAnsi="Times"/>
+        </w:rPr>
+        <w:sym w:font="Symbol" w:char="F02D"/>
+      </w:r>
+      <w:r>
+        <w:rPr>
+          <w:rFonts w:ascii="Times" w:hAnsi="Times"/>
+        </w:rPr>
+        <w:t xml:space="preserve"> </w:t>
+      </w:r>
+      <w:proofErr w:type="spellStart"/>
       <w:r>
         <w:rPr>
           <w:rFonts w:ascii="Times" w:hAnsi="Times"/>
@@ -11717,9 +11911,9 @@
       </w:r>
       <w:r>
         <w:rPr>
-          <w:rFonts w:ascii="Times" w:hAnsi="Times"/>
-        </w:rPr>
-        <w:sym w:font="Symbol" w:char="F0D0"/>
+          <w:rFonts w:ascii="Cambria Math" w:hAnsi="Cambria Math" w:cs="Cambria Math"/>
+        </w:rPr>
+        <w:t>∡</w:t>
       </w:r>
       <w:r>
         <w:rPr>
@@ -11728,151 +11922,7 @@
         </w:rPr>
         <w:t>B</w:t>
       </w:r>
-      <w:r>
-        <w:rPr>
-          <w:rFonts w:ascii="Times" w:hAnsi="Times"/>
-        </w:rPr>
-        <w:t xml:space="preserve"> + </w:t>
-      </w:r>
-      <w:r>
-        <w:rPr>
-          <w:rFonts w:ascii="Times" w:hAnsi="Times"/>
-          <w:i/>
-        </w:rPr>
-        <w:t>m</w:t>
-      </w:r>
-      <w:r>
-        <w:rPr>
-          <w:rFonts w:ascii="Times" w:hAnsi="Times"/>
-        </w:rPr>
-        <w:sym w:font="Symbol" w:char="F0D0"/>
-      </w:r>
-      <w:r>
-        <w:rPr>
-          <w:rFonts w:ascii="Times" w:hAnsi="Times"/>
-          <w:i/>
-        </w:rPr>
-        <w:t>C</w:t>
-      </w:r>
-      <w:r>
-        <w:rPr>
-          <w:rFonts w:ascii="Times" w:hAnsi="Times"/>
-        </w:rPr>
-        <w:t xml:space="preserve"> =</w:t>
-      </w:r>
-      <w:r>
-        <w:rPr>
-          <w:rFonts w:ascii="Times" w:hAnsi="Times"/>
-        </w:rPr>
-        <w:t xml:space="preserve"> </w:t>
-      </w:r>
-      <w:r>
-        <w:rPr>
-          <w:rFonts w:ascii="Times" w:hAnsi="Times"/>
-        </w:rPr>
-        <w:t>180°</w:t>
-      </w:r>
-    </w:p>
-    <w:p>
-      <w:pPr>
-        <w:tabs>
-          <w:tab w:val="right" w:pos="8498"/>
-        </w:tabs>
-        <w:spacing w:after="0"/>
-        <w:rPr>
-          <w:rFonts w:ascii="Times" w:hAnsi="Times"/>
-        </w:rPr>
-      </w:pPr>
-    </w:p>
-    <w:p>
-      <w:pPr>
-        <w:tabs>
-          <w:tab w:val="right" w:pos="8498"/>
-        </w:tabs>
-        <w:spacing w:after="0"/>
-        <w:rPr>
-          <w:rFonts w:ascii="Times" w:hAnsi="Times"/>
-        </w:rPr>
-      </w:pPr>
-      <w:r>
-        <w:rPr>
-          <w:rFonts w:ascii="Times" w:hAnsi="Times"/>
-        </w:rPr>
-        <w:t>S</w:t>
-      </w:r>
-      <w:r>
-        <w:rPr>
-          <w:rFonts w:ascii="Times" w:hAnsi="Times"/>
-        </w:rPr>
-        <w:t xml:space="preserve">i </w:t>
-      </w:r>
-      <w:r>
-        <w:rPr>
-          <w:rFonts w:ascii="Times" w:hAnsi="Times"/>
-        </w:rPr>
-        <w:t>se sustrae</w:t>
-      </w:r>
-      <w:r>
-        <w:rPr>
-          <w:rFonts w:ascii="Times" w:hAnsi="Times"/>
-        </w:rPr>
-        <w:t xml:space="preserve"> la medida de los ángulos </w:t>
-      </w:r>
-      <w:r>
-        <w:rPr>
-          <w:rFonts w:ascii="Times" w:hAnsi="Times"/>
-          <w:i/>
-        </w:rPr>
-        <w:t>A</w:t>
-      </w:r>
-      <w:r>
-        <w:rPr>
-          <w:rFonts w:ascii="Times" w:hAnsi="Times"/>
-        </w:rPr>
-        <w:t xml:space="preserve"> y </w:t>
-      </w:r>
-      <w:r>
-        <w:rPr>
-          <w:rFonts w:ascii="Times" w:hAnsi="Times"/>
-          <w:i/>
-        </w:rPr>
-        <w:t>B</w:t>
-      </w:r>
-      <w:r>
-        <w:rPr>
-          <w:rFonts w:ascii="Times" w:hAnsi="Times"/>
-        </w:rPr>
-        <w:t xml:space="preserve"> en ambos lados de la igualdad </w:t>
-      </w:r>
-      <w:r>
-        <w:rPr>
-          <w:rFonts w:ascii="Times" w:hAnsi="Times"/>
-        </w:rPr>
-        <w:t>se llega</w:t>
-      </w:r>
-      <w:r>
-        <w:rPr>
-          <w:rFonts w:ascii="Times" w:hAnsi="Times"/>
-        </w:rPr>
-        <w:t xml:space="preserve"> a</w:t>
-      </w:r>
-      <w:r>
-        <w:rPr>
-          <w:rFonts w:ascii="Times" w:hAnsi="Times"/>
-        </w:rPr>
-        <w:t>:</w:t>
-      </w:r>
-    </w:p>
-    <w:p>
-      <w:pPr>
-        <w:tabs>
-          <w:tab w:val="right" w:pos="8498"/>
-        </w:tabs>
-        <w:spacing w:after="0"/>
-        <w:rPr>
-          <w:rFonts w:ascii="Times" w:hAnsi="Times"/>
-        </w:rPr>
-      </w:pPr>
+      <w:proofErr w:type="spellEnd"/>
     </w:p>
     <w:p>
       <w:pPr>
@@ -11885,7 +11935,7 @@
           <w:rFonts w:ascii="Times" w:hAnsi="Times"/>
         </w:rPr>
       </w:pPr>
-      <w:proofErr w:type="gramStart"/>
+      <w:proofErr w:type="spellStart"/>
       <w:r>
         <w:rPr>
           <w:rFonts w:ascii="Times" w:hAnsi="Times"/>
@@ -11893,12 +11943,11 @@
         </w:rPr>
         <w:t>m</w:t>
       </w:r>
-      <w:proofErr w:type="gramEnd"/>
-      <w:r>
-        <w:rPr>
-          <w:rFonts w:ascii="Times" w:hAnsi="Times"/>
-        </w:rPr>
-        <w:sym w:font="Symbol" w:char="F0D0"/>
+      <w:r>
+        <w:rPr>
+          <w:rFonts w:ascii="Cambria Math" w:hAnsi="Cambria Math" w:cs="Cambria Math"/>
+        </w:rPr>
+        <w:t>∡</w:t>
       </w:r>
       <w:r>
         <w:rPr>
@@ -11907,6 +11956,7 @@
         </w:rPr>
         <w:t>C</w:t>
       </w:r>
+      <w:proofErr w:type="spellEnd"/>
       <w:r>
         <w:rPr>
           <w:rFonts w:ascii="Times" w:hAnsi="Times"/>
@@ -11923,6 +11973,115 @@
         <w:rPr>
           <w:rFonts w:ascii="Times" w:hAnsi="Times"/>
         </w:rPr>
+        <w:t xml:space="preserve"> (</w:t>
+      </w:r>
+      <w:proofErr w:type="spellStart"/>
+      <w:r>
+        <w:rPr>
+          <w:rFonts w:ascii="Times" w:hAnsi="Times"/>
+          <w:i/>
+        </w:rPr>
+        <w:t>m</w:t>
+      </w:r>
+      <w:r>
+        <w:rPr>
+          <w:rFonts w:ascii="Cambria Math" w:hAnsi="Cambria Math" w:cs="Cambria Math"/>
+        </w:rPr>
+        <w:t>∡</w:t>
+      </w:r>
+      <w:r>
+        <w:rPr>
+          <w:rFonts w:ascii="Times" w:hAnsi="Times"/>
+          <w:i/>
+        </w:rPr>
+        <w:t>A</w:t>
+      </w:r>
+      <w:proofErr w:type="spellEnd"/>
+      <w:r>
+        <w:rPr>
+          <w:rFonts w:ascii="Times" w:hAnsi="Times"/>
+        </w:rPr>
+        <w:t xml:space="preserve"> + </w:t>
+      </w:r>
+      <w:proofErr w:type="spellStart"/>
+      <w:r>
+        <w:rPr>
+          <w:rFonts w:ascii="Times" w:hAnsi="Times"/>
+          <w:i/>
+        </w:rPr>
+        <w:t>m</w:t>
+      </w:r>
+      <w:r>
+        <w:rPr>
+          <w:rFonts w:ascii="Cambria Math" w:hAnsi="Cambria Math" w:cs="Cambria Math"/>
+        </w:rPr>
+        <w:t>∡</w:t>
+      </w:r>
+      <w:r>
+        <w:rPr>
+          <w:rFonts w:ascii="Times" w:hAnsi="Times"/>
+          <w:i/>
+        </w:rPr>
+        <w:t>B</w:t>
+      </w:r>
+      <w:proofErr w:type="spellEnd"/>
+      <w:r>
+        <w:rPr>
+          <w:rFonts w:ascii="Times" w:hAnsi="Times"/>
+        </w:rPr>
+        <w:t>)</w:t>
+      </w:r>
+    </w:p>
+    <w:p>
+      <w:pPr>
+        <w:tabs>
+          <w:tab w:val="right" w:pos="8498"/>
+        </w:tabs>
+        <w:spacing w:after="0"/>
+        <w:rPr>
+          <w:rFonts w:ascii="Times" w:hAnsi="Times"/>
+        </w:rPr>
+      </w:pPr>
+    </w:p>
+    <w:p>
+      <w:pPr>
+        <w:tabs>
+          <w:tab w:val="right" w:pos="8498"/>
+        </w:tabs>
+        <w:spacing w:after="0"/>
+        <w:rPr>
+          <w:rFonts w:ascii="Times" w:hAnsi="Times"/>
+        </w:rPr>
+      </w:pPr>
+      <w:r>
+        <w:rPr>
+          <w:rFonts w:ascii="Times" w:hAnsi="Times"/>
+        </w:rPr>
+        <w:t>F</w:t>
+      </w:r>
+      <w:r>
+        <w:rPr>
+          <w:rFonts w:ascii="Times" w:hAnsi="Times"/>
+        </w:rPr>
+        <w:t xml:space="preserve">actorizando el signo menos, como </w:t>
+      </w:r>
+      <w:r>
+        <w:rPr>
+          <w:rFonts w:ascii="Times" w:hAnsi="Times"/>
+          <w:i/>
+        </w:rPr>
+        <w:t>A</w:t>
+      </w:r>
+      <w:r>
+        <w:rPr>
+          <w:rFonts w:ascii="Times" w:hAnsi="Times"/>
+        </w:rPr>
+        <w:t xml:space="preserve"> y</w:t>
+      </w:r>
+      <w:r>
+        <w:rPr>
+          <w:rFonts w:ascii="Times" w:hAnsi="Times"/>
+        </w:rPr>
         <w:t xml:space="preserve"> </w:t>
       </w:r>
       <w:r>
@@ -11930,20 +12089,7 @@
           <w:rFonts w:ascii="Times" w:hAnsi="Times"/>
           <w:i/>
         </w:rPr>
-        <w:t>m</w:t>
-      </w:r>
-      <w:r>
-        <w:rPr>
-          <w:rFonts w:ascii="Times" w:hAnsi="Times"/>
-        </w:rPr>
-        <w:sym w:font="Symbol" w:char="F0D0"/>
-      </w:r>
-      <w:r>
-        <w:rPr>
-          <w:rFonts w:ascii="Times" w:hAnsi="Times"/>
-          <w:i/>
-        </w:rPr>
-        <w:t>A</w:t>
+        <w:t>B</w:t>
       </w:r>
       <w:r>
         <w:rPr>
@@ -11955,34 +12101,31 @@
         <w:rPr>
           <w:rFonts w:ascii="Times" w:hAnsi="Times"/>
         </w:rPr>
-        <w:sym w:font="Symbol" w:char="F02D"/>
-      </w:r>
-      <w:r>
-        <w:rPr>
-          <w:rFonts w:ascii="Times" w:hAnsi="Times"/>
-        </w:rPr>
-        <w:t xml:space="preserve"> </w:t>
-      </w:r>
-      <w:r>
-        <w:rPr>
-          <w:rFonts w:ascii="Times" w:hAnsi="Times"/>
-          <w:i/>
-        </w:rPr>
-        <w:t>m</w:t>
-      </w:r>
-      <w:r>
-        <w:rPr>
-          <w:rFonts w:ascii="Times" w:hAnsi="Times"/>
-        </w:rPr>
-        <w:sym w:font="Symbol" w:char="F0D0"/>
-      </w:r>
-      <w:r>
-        <w:rPr>
-          <w:rFonts w:ascii="Times" w:hAnsi="Times"/>
-          <w:i/>
-        </w:rPr>
-        <w:t>B</w:t>
-      </w:r>
+        <w:t>mayores a</w:t>
+      </w:r>
+      <w:r>
+        <w:rPr>
+          <w:rFonts w:ascii="Times" w:hAnsi="Times"/>
+        </w:rPr>
+        <w:t xml:space="preserve"> 90° entonces</w:t>
+      </w:r>
+      <w:r>
+        <w:rPr>
+          <w:rFonts w:ascii="Times" w:hAnsi="Times"/>
+        </w:rPr>
+        <w:t>:</w:t>
+      </w:r>
+    </w:p>
+    <w:p>
+      <w:pPr>
+        <w:tabs>
+          <w:tab w:val="right" w:pos="8498"/>
+        </w:tabs>
+        <w:spacing w:after="0"/>
+        <w:rPr>
+          <w:rFonts w:ascii="Times" w:hAnsi="Times"/>
+        </w:rPr>
+      </w:pPr>
     </w:p>
     <w:p>
       <w:pPr>
@@ -11995,7 +12138,25 @@
           <w:rFonts w:ascii="Times" w:hAnsi="Times"/>
         </w:rPr>
       </w:pPr>
-      <w:proofErr w:type="gramStart"/>
+      <w:r>
+        <w:rPr>
+          <w:rFonts w:ascii="Times" w:hAnsi="Times"/>
+        </w:rPr>
+        <w:t xml:space="preserve">180° </w:t>
+      </w:r>
+      <w:r>
+        <w:rPr>
+          <w:rFonts w:ascii="Times" w:hAnsi="Times"/>
+        </w:rPr>
+        <w:sym w:font="Symbol" w:char="F02D"/>
+      </w:r>
+      <w:r>
+        <w:rPr>
+          <w:rFonts w:ascii="Times" w:hAnsi="Times"/>
+        </w:rPr>
+        <w:t xml:space="preserve"> (</w:t>
+      </w:r>
+      <w:proofErr w:type="spellStart"/>
       <w:r>
         <w:rPr>
           <w:rFonts w:ascii="Times" w:hAnsi="Times"/>
@@ -12003,38 +12164,27 @@
         </w:rPr>
         <w:t>m</w:t>
       </w:r>
-      <w:proofErr w:type="gramEnd"/>
-      <w:r>
-        <w:rPr>
-          <w:rFonts w:ascii="Times" w:hAnsi="Times"/>
-        </w:rPr>
-        <w:sym w:font="Symbol" w:char="F0D0"/>
+      <w:r>
+        <w:rPr>
+          <w:rFonts w:ascii="Cambria Math" w:hAnsi="Cambria Math" w:cs="Cambria Math"/>
+        </w:rPr>
+        <w:t>∡</w:t>
       </w:r>
       <w:r>
         <w:rPr>
           <w:rFonts w:ascii="Times" w:hAnsi="Times"/>
           <w:i/>
         </w:rPr>
-        <w:t>C</w:t>
-      </w:r>
-      <w:r>
-        <w:rPr>
-          <w:rFonts w:ascii="Times" w:hAnsi="Times"/>
-        </w:rPr>
-        <w:t xml:space="preserve"> = 180° </w:t>
-      </w:r>
-      <w:r>
-        <w:rPr>
-          <w:rFonts w:ascii="Times" w:hAnsi="Times"/>
-        </w:rPr>
-        <w:sym w:font="Symbol" w:char="F02D"/>
-      </w:r>
-      <w:r>
-        <w:rPr>
-          <w:rFonts w:ascii="Times" w:hAnsi="Times"/>
-        </w:rPr>
-        <w:t xml:space="preserve"> (</w:t>
-      </w:r>
+        <w:t>A</w:t>
+      </w:r>
+      <w:proofErr w:type="spellEnd"/>
+      <w:r>
+        <w:rPr>
+          <w:rFonts w:ascii="Times" w:hAnsi="Times"/>
+        </w:rPr>
+        <w:t xml:space="preserve"> + </w:t>
+      </w:r>
+      <w:proofErr w:type="spellStart"/>
       <w:r>
         <w:rPr>
           <w:rFonts w:ascii="Times" w:hAnsi="Times"/>
@@ -12044,48 +12194,23 @@
       </w:r>
       <w:r>
         <w:rPr>
-          <w:rFonts w:ascii="Times" w:hAnsi="Times"/>
-        </w:rPr>
-        <w:sym w:font="Symbol" w:char="F0D0"/>
+          <w:rFonts w:ascii="Cambria Math" w:hAnsi="Cambria Math" w:cs="Cambria Math"/>
+        </w:rPr>
+        <w:t>∡</w:t>
       </w:r>
       <w:r>
         <w:rPr>
           <w:rFonts w:ascii="Times" w:hAnsi="Times"/>
           <w:i/>
         </w:rPr>
-        <w:t>A</w:t>
-      </w:r>
-      <w:r>
-        <w:rPr>
-          <w:rFonts w:ascii="Times" w:hAnsi="Times"/>
-        </w:rPr>
-        <w:t xml:space="preserve"> + </w:t>
-      </w:r>
-      <w:r>
-        <w:rPr>
-          <w:rFonts w:ascii="Times" w:hAnsi="Times"/>
-          <w:i/>
-        </w:rPr>
-        <w:t>m</w:t>
-      </w:r>
-      <w:r>
-        <w:rPr>
-          <w:rFonts w:ascii="Times" w:hAnsi="Times"/>
-        </w:rPr>
-        <w:sym w:font="Symbol" w:char="F0D0"/>
-      </w:r>
-      <w:r>
-        <w:rPr>
-          <w:rFonts w:ascii="Times" w:hAnsi="Times"/>
-          <w:i/>
-        </w:rPr>
         <w:t>B</w:t>
       </w:r>
-      <w:r>
-        <w:rPr>
-          <w:rFonts w:ascii="Times" w:hAnsi="Times"/>
-        </w:rPr>
-        <w:t>)</w:t>
+      <w:proofErr w:type="spellEnd"/>
+      <w:r>
+        <w:rPr>
+          <w:rFonts w:ascii="Times" w:hAnsi="Times"/>
+        </w:rPr>
+        <w:t>) &lt; 0</w:t>
       </w:r>
     </w:p>
     <w:p>
@@ -12113,83 +12238,14 @@
         <w:rPr>
           <w:rFonts w:ascii="Times" w:hAnsi="Times"/>
         </w:rPr>
-        <w:t>F</w:t>
-      </w:r>
-      <w:r>
-        <w:rPr>
-          <w:rFonts w:ascii="Times" w:hAnsi="Times"/>
-        </w:rPr>
-        <w:t xml:space="preserve">actorizando el signo menos, como </w:t>
-      </w:r>
-      <w:r>
-        <w:rPr>
-          <w:rFonts w:ascii="Times" w:hAnsi="Times"/>
-          <w:i/>
-        </w:rPr>
-        <w:t>m</w:t>
-      </w:r>
-      <w:r>
-        <w:rPr>
-          <w:rFonts w:ascii="Times" w:hAnsi="Times"/>
-        </w:rPr>
-        <w:sym w:font="Symbol" w:char="F0D0"/>
-      </w:r>
-      <w:r>
-        <w:rPr>
-          <w:rFonts w:ascii="Times" w:hAnsi="Times"/>
-          <w:i/>
-        </w:rPr>
-        <w:t>A</w:t>
-      </w:r>
-      <w:r>
-        <w:rPr>
-          <w:rFonts w:ascii="Times" w:hAnsi="Times"/>
-        </w:rPr>
-        <w:t xml:space="preserve"> &gt; 90° y </w:t>
-      </w:r>
-      <w:r>
-        <w:rPr>
-          <w:rFonts w:ascii="Times" w:hAnsi="Times"/>
-          <w:i/>
-        </w:rPr>
-        <w:t>m</w:t>
-      </w:r>
-      <w:r>
-        <w:rPr>
-          <w:rFonts w:ascii="Times" w:hAnsi="Times"/>
-        </w:rPr>
-        <w:sym w:font="Symbol" w:char="F0D0"/>
-      </w:r>
-      <w:r>
-        <w:rPr>
-          <w:rFonts w:ascii="Times" w:hAnsi="Times"/>
-          <w:i/>
-        </w:rPr>
-        <w:t>B</w:t>
-      </w:r>
-      <w:r>
-        <w:rPr>
-          <w:rFonts w:ascii="Times" w:hAnsi="Times"/>
-        </w:rPr>
-        <w:t xml:space="preserve"> &gt; 90° entonces</w:t>
-      </w:r>
-      <w:r>
-        <w:rPr>
-          <w:rFonts w:ascii="Times" w:hAnsi="Times"/>
-        </w:rPr>
-        <w:t>:</w:t>
-      </w:r>
-    </w:p>
-    <w:p>
-      <w:pPr>
-        <w:tabs>
-          <w:tab w:val="right" w:pos="8498"/>
-        </w:tabs>
-        <w:spacing w:after="0"/>
-        <w:rPr>
-          <w:rFonts w:ascii="Times" w:hAnsi="Times"/>
-        </w:rPr>
-      </w:pPr>
+        <w:t>E</w:t>
+      </w:r>
+      <w:r>
+        <w:rPr>
+          <w:rFonts w:ascii="Times" w:hAnsi="Times"/>
+        </w:rPr>
+        <w:t>s decir que:</w:t>
+      </w:r>
     </w:p>
     <w:p>
       <w:pPr>
@@ -12202,24 +12258,8 @@
           <w:rFonts w:ascii="Times" w:hAnsi="Times"/>
         </w:rPr>
       </w:pPr>
-      <w:r>
-        <w:rPr>
-          <w:rFonts w:ascii="Times" w:hAnsi="Times"/>
-        </w:rPr>
-        <w:t xml:space="preserve">180° </w:t>
-      </w:r>
-      <w:r>
-        <w:rPr>
-          <w:rFonts w:ascii="Times" w:hAnsi="Times"/>
-        </w:rPr>
-        <w:sym w:font="Symbol" w:char="F02D"/>
-      </w:r>
-      <w:r>
-        <w:rPr>
-          <w:rFonts w:ascii="Times" w:hAnsi="Times"/>
-        </w:rPr>
-        <w:t xml:space="preserve"> (</w:t>
-      </w:r>
+      <w:proofErr w:type="spellStart"/>
+      <w:proofErr w:type="gramStart"/>
       <w:r>
         <w:rPr>
           <w:rFonts w:ascii="Times" w:hAnsi="Times"/>
@@ -12229,117 +12269,19 @@
       </w:r>
       <w:r>
         <w:rPr>
-          <w:rFonts w:ascii="Times" w:hAnsi="Times"/>
-        </w:rPr>
-        <w:sym w:font="Symbol" w:char="F0D0"/>
+          <w:rFonts w:ascii="Cambria Math" w:hAnsi="Cambria Math" w:cs="Cambria Math"/>
+        </w:rPr>
+        <w:t>∡</w:t>
       </w:r>
       <w:r>
         <w:rPr>
           <w:rFonts w:ascii="Times" w:hAnsi="Times"/>
           <w:i/>
         </w:rPr>
-        <w:t>A</w:t>
-      </w:r>
-      <w:r>
-        <w:rPr>
-          <w:rFonts w:ascii="Times" w:hAnsi="Times"/>
-        </w:rPr>
-        <w:t xml:space="preserve"> + </w:t>
-      </w:r>
-      <w:r>
-        <w:rPr>
-          <w:rFonts w:ascii="Times" w:hAnsi="Times"/>
-          <w:i/>
-        </w:rPr>
-        <w:t>m</w:t>
-      </w:r>
-      <w:r>
-        <w:rPr>
-          <w:rFonts w:ascii="Times" w:hAnsi="Times"/>
-        </w:rPr>
-        <w:sym w:font="Symbol" w:char="F0D0"/>
-      </w:r>
-      <w:r>
-        <w:rPr>
-          <w:rFonts w:ascii="Times" w:hAnsi="Times"/>
-          <w:i/>
-        </w:rPr>
-        <w:t>B</w:t>
-      </w:r>
-      <w:r>
-        <w:rPr>
-          <w:rFonts w:ascii="Times" w:hAnsi="Times"/>
-        </w:rPr>
-        <w:t>) &lt; 0</w:t>
-      </w:r>
-    </w:p>
-    <w:p>
-      <w:pPr>
-        <w:tabs>
-          <w:tab w:val="right" w:pos="8498"/>
-        </w:tabs>
-        <w:spacing w:after="0"/>
-        <w:rPr>
-          <w:rFonts w:ascii="Times" w:hAnsi="Times"/>
-        </w:rPr>
-      </w:pPr>
-    </w:p>
-    <w:p>
-      <w:pPr>
-        <w:tabs>
-          <w:tab w:val="right" w:pos="8498"/>
-        </w:tabs>
-        <w:spacing w:after="0"/>
-        <w:rPr>
-          <w:rFonts w:ascii="Times" w:hAnsi="Times"/>
-        </w:rPr>
-      </w:pPr>
-      <w:r>
-        <w:rPr>
-          <w:rFonts w:ascii="Times" w:hAnsi="Times"/>
-        </w:rPr>
-        <w:t>E</w:t>
-      </w:r>
-      <w:r>
-        <w:rPr>
-          <w:rFonts w:ascii="Times" w:hAnsi="Times"/>
-        </w:rPr>
-        <w:t>s decir que:</w:t>
-      </w:r>
-    </w:p>
-    <w:p>
-      <w:pPr>
-        <w:tabs>
-          <w:tab w:val="right" w:pos="8498"/>
-        </w:tabs>
-        <w:spacing w:after="0"/>
-        <w:jc w:val="center"/>
-        <w:rPr>
-          <w:rFonts w:ascii="Times" w:hAnsi="Times"/>
-        </w:rPr>
-      </w:pPr>
-      <w:proofErr w:type="gramStart"/>
-      <w:r>
-        <w:rPr>
-          <w:rFonts w:ascii="Times" w:hAnsi="Times"/>
-          <w:i/>
-        </w:rPr>
-        <w:t>m</w:t>
-      </w:r>
+        <w:t>C</w:t>
+      </w:r>
+      <w:proofErr w:type="spellEnd"/>
       <w:proofErr w:type="gramEnd"/>
-      <w:r>
-        <w:rPr>
-          <w:rFonts w:ascii="Times" w:hAnsi="Times"/>
-        </w:rPr>
-        <w:sym w:font="Symbol" w:char="F0D0"/>
-      </w:r>
-      <w:r>
-        <w:rPr>
-          <w:rFonts w:ascii="Times" w:hAnsi="Times"/>
-          <w:i/>
-        </w:rPr>
-        <w:t>C</w:t>
-      </w:r>
       <w:r>
         <w:rPr>
           <w:rFonts w:ascii="Times" w:hAnsi="Times"/>
@@ -13022,7 +12964,6 @@
                 <w:sz w:val="18"/>
                 <w:szCs w:val="18"/>
               </w:rPr>
-              <w:lastRenderedPageBreak/>
               <w:t>Código</w:t>
             </w:r>
           </w:p>
@@ -13092,6 +13033,7 @@
                 <w:sz w:val="18"/>
                 <w:szCs w:val="18"/>
               </w:rPr>
+              <w:lastRenderedPageBreak/>
               <w:t>Descripción</w:t>
             </w:r>
           </w:p>
@@ -13133,7 +13075,7 @@
                           </pic:cNvPicPr>
                         </pic:nvPicPr>
                         <pic:blipFill>
-                          <a:blip r:embed="rId17" cstate="print">
+                          <a:blip r:embed="rId19" cstate="print">
                             <a:extLst>
                               <a:ext uri="{28A0092B-C50C-407E-A947-70E740481C1C}">
                                 <a14:useLocalDpi xmlns:a14="http://schemas.microsoft.com/office/drawing/2010/main" val="0"/>
@@ -13731,7 +13673,7 @@
                           </pic:cNvPicPr>
                         </pic:nvPicPr>
                         <pic:blipFill>
-                          <a:blip r:embed="rId18" cstate="print">
+                          <a:blip r:embed="rId20" cstate="print">
                             <a:extLst>
                               <a:ext uri="{28A0092B-C50C-407E-A947-70E740481C1C}">
                                 <a14:useLocalDpi xmlns:a14="http://schemas.microsoft.com/office/drawing/2010/main" val="0"/>
@@ -13975,14 +13917,7 @@
               <w:rPr>
                 <w:rFonts w:ascii="Times" w:hAnsi="Times"/>
               </w:rPr>
-              <w:t xml:space="preserve"> lo que contradice </w:t>
-            </w:r>
-            <w:r>
-              <w:rPr>
-                <w:rFonts w:ascii="Times" w:hAnsi="Times"/>
-              </w:rPr>
-              <w:lastRenderedPageBreak/>
-              <w:t>la afirmación &lt;&lt;</w:t>
+              <w:t xml:space="preserve"> lo que contradice la afirmación &lt;&lt;</w:t>
             </w:r>
             <w:r>
               <w:rPr>
@@ -14787,7 +14722,7 @@
                           </pic:cNvPicPr>
                         </pic:nvPicPr>
                         <pic:blipFill>
-                          <a:blip r:embed="rId19">
+                          <a:blip r:embed="rId21">
                             <a:extLst>
                               <a:ext uri="{28A0092B-C50C-407E-A947-70E740481C1C}">
                                 <a14:useLocalDpi xmlns:a14="http://schemas.microsoft.com/office/drawing/2010/main" val="0"/>
@@ -15252,9 +15187,9 @@
       </w:r>
       <w:r>
         <w:rPr>
-          <w:rFonts w:ascii="Times" w:hAnsi="Times"/>
-        </w:rPr>
-        <w:sym w:font="Symbol" w:char="F0D0"/>
+          <w:rFonts w:ascii="Cambria Math" w:hAnsi="Cambria Math" w:cs="Cambria Math"/>
+        </w:rPr>
+        <w:t>∡</w:t>
       </w:r>
       <w:r>
         <w:rPr>
@@ -15444,7 +15379,7 @@
                           </pic:cNvPicPr>
                         </pic:nvPicPr>
                         <pic:blipFill>
-                          <a:blip r:embed="rId20" cstate="print">
+                          <a:blip r:embed="rId22" cstate="print">
                             <a:extLst>
                               <a:ext uri="{28A0092B-C50C-407E-A947-70E740481C1C}">
                                 <a14:useLocalDpi xmlns:a14="http://schemas.microsoft.com/office/drawing/2010/main" val="0"/>
@@ -15723,6 +15658,7 @@
           <w:rFonts w:ascii="Times" w:hAnsi="Times"/>
         </w:rPr>
       </w:pPr>
+      <w:commentRangeStart w:id="1"/>
       <w:r>
         <w:rPr>
           <w:rFonts w:ascii="Times" w:hAnsi="Times"/>
@@ -15778,92 +15714,15 @@
         <w:rPr>
           <w:rFonts w:ascii="Times" w:hAnsi="Times"/>
         </w:rPr>
-        <w:t xml:space="preserve">; </w:t>
-      </w:r>
-      <w:r>
-        <w:rPr>
-          <w:rFonts w:ascii="Times" w:hAnsi="Times"/>
-        </w:rPr>
-        <w:t>se representan de la forma:</w:t>
-      </w:r>
-    </w:p>
-    <w:p>
-      <w:pPr>
-        <w:rPr>
-          <w:rFonts w:ascii="Times" w:hAnsi="Times"/>
-        </w:rPr>
-      </w:pPr>
-      <m:oMathPara>
-        <m:oMath>
-          <m:acc>
-            <m:accPr>
-              <m:chr m:val="⃡"/>
-              <m:ctrlPr>
-                <w:rPr>
-                  <w:rFonts w:ascii="Cambria Math" w:hAnsi="Cambria Math"/>
-                  <w:i/>
-                  <w:highlight w:val="yellow"/>
-                </w:rPr>
-              </m:ctrlPr>
-            </m:accPr>
-            <m:e>
-              <m:r>
-                <w:rPr>
-                  <w:rFonts w:ascii="Cambria Math" w:hAnsi="Cambria Math"/>
-                  <w:highlight w:val="yellow"/>
-                </w:rPr>
-                <m:t>l</m:t>
-              </m:r>
-            </m:e>
-          </m:acc>
-          <m:r>
-            <w:rPr>
-              <w:rFonts w:ascii="Cambria Math" w:hAnsi="Cambria Math"/>
-              <w:highlight w:val="yellow"/>
-            </w:rPr>
-            <m:t xml:space="preserve">  </m:t>
-          </m:r>
-          <m:r>
-            <m:rPr>
-              <m:sty m:val="b"/>
-            </m:rPr>
-            <w:rPr>
-              <w:rFonts w:ascii="Cambria Math" w:hAnsi="Cambria Math"/>
-              <w:b/>
-              <w:highlight w:val="yellow"/>
-            </w:rPr>
-            <w:sym w:font="Symbol" w:char="F05E"/>
-          </m:r>
-          <m:r>
-            <w:rPr>
-              <w:rFonts w:ascii="Cambria Math" w:hAnsi="Cambria Math"/>
-              <w:highlight w:val="yellow"/>
-            </w:rPr>
-            <m:t xml:space="preserve"> </m:t>
-          </m:r>
-          <m:acc>
-            <m:accPr>
-              <m:chr m:val="⃡"/>
-              <m:ctrlPr>
-                <w:rPr>
-                  <w:rFonts w:ascii="Cambria Math" w:hAnsi="Cambria Math"/>
-                  <w:i/>
-                  <w:highlight w:val="yellow"/>
-                </w:rPr>
-              </m:ctrlPr>
-            </m:accPr>
-            <m:e>
-              <m:r>
-                <w:rPr>
-                  <w:rFonts w:ascii="Cambria Math" w:hAnsi="Cambria Math"/>
-                  <w:highlight w:val="yellow"/>
-                </w:rPr>
-                <m:t xml:space="preserve"> m</m:t>
-              </m:r>
-            </m:e>
-          </m:acc>
-        </m:oMath>
-      </m:oMathPara>
+        <w:t>.</w:t>
+      </w:r>
+      <w:commentRangeEnd w:id="1"/>
+      <w:r>
+        <w:rPr>
+          <w:rStyle w:val="Refdecomentario"/>
+        </w:rPr>
+        <w:commentReference w:id="1"/>
+      </w:r>
     </w:p>
     <w:p>
       <w:pPr>
@@ -16055,7 +15914,7 @@
                           </pic:cNvPicPr>
                         </pic:nvPicPr>
                         <pic:blipFill>
-                          <a:blip r:embed="rId21" cstate="print">
+                          <a:blip r:embed="rId23" cstate="print">
                             <a:extLst>
                               <a:ext uri="{28A0092B-C50C-407E-A947-70E740481C1C}">
                                 <a14:useLocalDpi xmlns:a14="http://schemas.microsoft.com/office/drawing/2010/main" val="0"/>
@@ -16594,97 +16453,22 @@
         <w:rPr>
           <w:rFonts w:ascii="Times" w:hAnsi="Times"/>
         </w:rPr>
-        <w:t>son paralelas si están en el mismo plano y no tienen puntos en común. Se denotan como:</w:t>
-      </w:r>
-    </w:p>
-    <w:p>
-      <w:pPr>
-        <w:rPr>
-          <w:rFonts w:ascii="Times" w:hAnsi="Times"/>
-        </w:rPr>
-      </w:pPr>
-      <m:oMathPara>
-        <m:oMath>
-          <m:acc>
-            <m:accPr>
-              <m:chr m:val="⃡"/>
-              <m:ctrlPr>
-                <w:rPr>
-                  <w:rFonts w:ascii="Cambria Math" w:hAnsi="Cambria Math"/>
-                  <w:i/>
-                  <w:highlight w:val="yellow"/>
-                </w:rPr>
-              </m:ctrlPr>
-            </m:accPr>
-            <m:e>
-              <m:r>
-                <w:rPr>
-                  <w:rFonts w:ascii="Cambria Math" w:hAnsi="Cambria Math"/>
-                  <w:highlight w:val="yellow"/>
-                </w:rPr>
-                <m:t>l</m:t>
-              </m:r>
-            </m:e>
-          </m:acc>
-          <m:r>
-            <w:rPr>
-              <w:rFonts w:ascii="Cambria Math" w:hAnsi="Cambria Math"/>
-              <w:highlight w:val="yellow"/>
-            </w:rPr>
-            <m:t xml:space="preserve">  </m:t>
-          </m:r>
-          <m:r>
-            <m:rPr>
-              <m:sty m:val="b"/>
-            </m:rPr>
-            <w:rPr>
-              <w:rFonts w:ascii="Cambria Math" w:hAnsi="Cambria Math"/>
-              <w:b/>
-              <w:highlight w:val="yellow"/>
-            </w:rPr>
-            <w:sym w:font="Symbol" w:char="F07C"/>
-          </m:r>
-          <m:r>
-            <m:rPr>
-              <m:sty m:val="b"/>
-            </m:rPr>
-            <w:rPr>
-              <w:rFonts w:ascii="Cambria Math" w:hAnsi="Cambria Math"/>
-              <w:b/>
-              <w:highlight w:val="yellow"/>
-            </w:rPr>
-            <w:sym w:font="Symbol" w:char="F07C"/>
-          </m:r>
-          <m:r>
-            <w:rPr>
-              <w:rFonts w:ascii="Cambria Math" w:hAnsi="Cambria Math"/>
-              <w:highlight w:val="yellow"/>
-            </w:rPr>
-            <m:t xml:space="preserve"> </m:t>
-          </m:r>
-          <m:acc>
-            <m:accPr>
-              <m:chr m:val="⃡"/>
-              <m:ctrlPr>
-                <w:rPr>
-                  <w:rFonts w:ascii="Cambria Math" w:hAnsi="Cambria Math"/>
-                  <w:i/>
-                  <w:highlight w:val="yellow"/>
-                </w:rPr>
-              </m:ctrlPr>
-            </m:accPr>
-            <m:e>
-              <m:r>
-                <w:rPr>
-                  <w:rFonts w:ascii="Cambria Math" w:hAnsi="Cambria Math"/>
-                  <w:highlight w:val="yellow"/>
-                </w:rPr>
-                <m:t xml:space="preserve"> m</m:t>
-              </m:r>
-            </m:e>
-          </m:acc>
-        </m:oMath>
-      </m:oMathPara>
+        <w:t xml:space="preserve">son paralelas si </w:t>
+      </w:r>
+      <w:commentRangeStart w:id="2"/>
+      <w:r>
+        <w:rPr>
+          <w:rFonts w:ascii="Times" w:hAnsi="Times"/>
+        </w:rPr>
+        <w:t xml:space="preserve">están en el mismo plano y no tienen puntos en común. </w:t>
+      </w:r>
+      <w:commentRangeEnd w:id="2"/>
+      <w:r>
+        <w:rPr>
+          <w:rStyle w:val="Refdecomentario"/>
+        </w:rPr>
+        <w:commentReference w:id="2"/>
+      </w:r>
     </w:p>
     <w:p>
       <w:pPr>
@@ -16864,7 +16648,7 @@
                           </pic:cNvPicPr>
                         </pic:nvPicPr>
                         <pic:blipFill>
-                          <a:blip r:embed="rId22" cstate="print">
+                          <a:blip r:embed="rId24" cstate="print">
                             <a:extLst>
                               <a:ext uri="{28A0092B-C50C-407E-A947-70E740481C1C}">
                                 <a14:useLocalDpi xmlns:a14="http://schemas.microsoft.com/office/drawing/2010/main" val="0"/>
@@ -17146,8 +16930,15 @@
         <w:rPr>
           <w:rFonts w:ascii="Times" w:hAnsi="Times"/>
         </w:rPr>
-        <w:t xml:space="preserve">Dadas </w:t>
-      </w:r>
+        <w:t>Dadas</w:t>
+      </w:r>
+      <w:r>
+        <w:rPr>
+          <w:rFonts w:ascii="Times" w:hAnsi="Times"/>
+        </w:rPr>
+        <w:t xml:space="preserve"> </w:t>
+      </w:r>
+      <w:commentRangeStart w:id="3"/>
       <w:r>
         <w:rPr>
           <w:rFonts w:ascii="Times" w:hAnsi="Times"/>
@@ -17159,20 +16950,40 @@
         <w:rPr>
           <w:rFonts w:ascii="Times" w:hAnsi="Times"/>
         </w:rPr>
-        <w:t xml:space="preserve"> || </w:t>
+        <w:t xml:space="preserve"> y </w:t>
       </w:r>
       <w:r>
         <w:rPr>
           <w:rFonts w:ascii="Times" w:hAnsi="Times"/>
           <w:i/>
         </w:rPr>
-        <w:t xml:space="preserve">n </w:t>
-      </w:r>
-      <w:r>
-        <w:rPr>
-          <w:rFonts w:ascii="Times" w:hAnsi="Times"/>
-        </w:rPr>
-        <w:t xml:space="preserve">rectas paralelas que son cortadas por la recta </w:t>
+        <w:t>n</w:t>
+      </w:r>
+      <w:r>
+        <w:rPr>
+          <w:rFonts w:ascii="Times" w:hAnsi="Times"/>
+          <w:i/>
+        </w:rPr>
+        <w:t xml:space="preserve"> </w:t>
+      </w:r>
+      <w:r>
+        <w:rPr>
+          <w:rFonts w:ascii="Times" w:hAnsi="Times"/>
+        </w:rPr>
+        <w:t xml:space="preserve">rectas </w:t>
+      </w:r>
+      <w:commentRangeEnd w:id="3"/>
+      <w:r>
+        <w:rPr>
+          <w:rStyle w:val="Refdecomentario"/>
+        </w:rPr>
+        <w:commentReference w:id="3"/>
+      </w:r>
+      <w:r>
+        <w:rPr>
+          <w:rFonts w:ascii="Times" w:hAnsi="Times"/>
+        </w:rPr>
+        <w:t xml:space="preserve">paralelas que son cortadas por la recta </w:t>
       </w:r>
       <w:r>
         <w:rPr>
@@ -17399,9 +17210,9 @@
             <w:r>
               <w:object w:dxaOrig="7395" w:dyaOrig="4875" w14:anchorId="1D30B314">
                 <v:shape id="_x0000_i1027" type="#_x0000_t75" style="width:252pt;height:165pt" o:ole="">
-                  <v:imagedata r:id="rId23" o:title=""/>
+                  <v:imagedata r:id="rId25" o:title=""/>
                 </v:shape>
-                <o:OLEObject Type="Embed" ProgID="PBrush" ShapeID="_x0000_i1027" DrawAspect="Content" ObjectID="_1515897213" r:id="rId24"/>
+                <o:OLEObject Type="Embed" ProgID="PBrush" ShapeID="_x0000_i1027" DrawAspect="Content" ObjectID="_1516121285" r:id="rId26"/>
               </w:object>
             </w:r>
           </w:p>
@@ -17566,23 +17377,18 @@
                 <w:rFonts w:ascii="Times" w:hAnsi="Times"/>
               </w:rPr>
             </w:pPr>
-            <w:r>
-              <w:rPr>
-                <w:rFonts w:ascii="Times" w:hAnsi="Times"/>
-              </w:rPr>
-              <w:sym w:font="Symbol" w:char="F0D0"/>
-            </w:r>
-            <w:r>
-              <w:rPr>
-                <w:rFonts w:ascii="Times" w:hAnsi="Times"/>
-              </w:rPr>
-              <w:t xml:space="preserve">5 </w:t>
-            </w:r>
-            <w:r>
-              <w:rPr>
-                <w:rFonts w:ascii="Times" w:hAnsi="Times"/>
-              </w:rPr>
-              <w:sym w:font="Symbol" w:char="F040"/>
+            <w:commentRangeStart w:id="4"/>
+            <w:r>
+              <w:rPr>
+                <w:rFonts w:ascii="Cambria Math" w:hAnsi="Cambria Math" w:cs="Cambria Math"/>
+              </w:rPr>
+              <w:t>∡</w:t>
+            </w:r>
+            <w:r>
+              <w:rPr>
+                <w:rFonts w:ascii="Times" w:hAnsi="Times"/>
+              </w:rPr>
+              <w:t>5</w:t>
             </w:r>
             <w:r>
               <w:rPr>
@@ -17591,10 +17397,19 @@
               <w:t xml:space="preserve"> </w:t>
             </w:r>
             <w:r>
-              <w:rPr>
-                <w:rFonts w:ascii="Times" w:hAnsi="Times"/>
-              </w:rPr>
-              <w:sym w:font="Symbol" w:char="F0D0"/>
+              <w:t>≡</w:t>
+            </w:r>
+            <w:r>
+              <w:rPr>
+                <w:rFonts w:ascii="Times" w:hAnsi="Times"/>
+              </w:rPr>
+              <w:t xml:space="preserve"> </w:t>
+            </w:r>
+            <w:r>
+              <w:rPr>
+                <w:rFonts w:ascii="Cambria Math" w:hAnsi="Cambria Math" w:cs="Cambria Math"/>
+              </w:rPr>
+              <w:t>∡</w:t>
             </w:r>
             <w:r>
               <w:rPr>
@@ -17610,26 +17425,20 @@
               </w:tabs>
               <w:spacing w:after="0"/>
               <w:rPr>
-                <w:rFonts w:ascii="Times" w:hAnsi="Times"/>
-              </w:rPr>
-            </w:pPr>
-            <w:r>
-              <w:rPr>
-                <w:rFonts w:ascii="Times" w:hAnsi="Times"/>
-              </w:rPr>
-              <w:sym w:font="Symbol" w:char="F0D0"/>
-            </w:r>
-            <w:r>
-              <w:rPr>
-                <w:rFonts w:ascii="Times" w:hAnsi="Times"/>
-              </w:rPr>
-              <w:t xml:space="preserve">6 </w:t>
-            </w:r>
-            <w:r>
-              <w:rPr>
-                <w:rFonts w:ascii="Times" w:hAnsi="Times"/>
-              </w:rPr>
-              <w:sym w:font="Symbol" w:char="F040"/>
+                <w:rFonts w:ascii="Cambria Math" w:hAnsi="Cambria Math" w:cs="Cambria Math"/>
+              </w:rPr>
+            </w:pPr>
+            <w:r>
+              <w:rPr>
+                <w:rFonts w:ascii="Cambria Math" w:hAnsi="Cambria Math" w:cs="Cambria Math"/>
+              </w:rPr>
+              <w:t>∡</w:t>
+            </w:r>
+            <w:r>
+              <w:rPr>
+                <w:rFonts w:ascii="Cambria Math" w:hAnsi="Cambria Math" w:cs="Cambria Math"/>
+              </w:rPr>
+              <w:t>6</w:t>
             </w:r>
             <w:r>
               <w:rPr>
@@ -17638,14 +17447,23 @@
               <w:t xml:space="preserve"> </w:t>
             </w:r>
             <w:r>
-              <w:rPr>
-                <w:rFonts w:ascii="Times" w:hAnsi="Times"/>
-              </w:rPr>
-              <w:sym w:font="Symbol" w:char="F0D0"/>
-            </w:r>
-            <w:r>
-              <w:rPr>
-                <w:rFonts w:ascii="Times" w:hAnsi="Times"/>
+              <w:t>≡</w:t>
+            </w:r>
+            <w:r>
+              <w:rPr>
+                <w:rFonts w:ascii="Times" w:hAnsi="Times"/>
+              </w:rPr>
+              <w:t xml:space="preserve"> </w:t>
+            </w:r>
+            <w:r>
+              <w:rPr>
+                <w:rFonts w:ascii="Cambria Math" w:hAnsi="Cambria Math" w:cs="Cambria Math"/>
+              </w:rPr>
+              <w:t>∡</w:t>
+            </w:r>
+            <w:r>
+              <w:rPr>
+                <w:rFonts w:ascii="Cambria Math" w:hAnsi="Cambria Math" w:cs="Cambria Math"/>
               </w:rPr>
               <w:t>2</w:t>
             </w:r>
@@ -17657,26 +17475,20 @@
               </w:tabs>
               <w:spacing w:after="0"/>
               <w:rPr>
-                <w:rFonts w:ascii="Times" w:hAnsi="Times"/>
-              </w:rPr>
-            </w:pPr>
-            <w:r>
-              <w:rPr>
-                <w:rFonts w:ascii="Times" w:hAnsi="Times"/>
-              </w:rPr>
-              <w:sym w:font="Symbol" w:char="F0D0"/>
-            </w:r>
-            <w:r>
-              <w:rPr>
-                <w:rFonts w:ascii="Times" w:hAnsi="Times"/>
-              </w:rPr>
-              <w:t xml:space="preserve">4 </w:t>
-            </w:r>
-            <w:r>
-              <w:rPr>
-                <w:rFonts w:ascii="Times" w:hAnsi="Times"/>
-              </w:rPr>
-              <w:sym w:font="Symbol" w:char="F040"/>
+                <w:rFonts w:ascii="Cambria Math" w:hAnsi="Cambria Math" w:cs="Cambria Math"/>
+              </w:rPr>
+            </w:pPr>
+            <w:r>
+              <w:rPr>
+                <w:rFonts w:ascii="Cambria Math" w:hAnsi="Cambria Math" w:cs="Cambria Math"/>
+              </w:rPr>
+              <w:t>∡</w:t>
+            </w:r>
+            <w:r>
+              <w:rPr>
+                <w:rFonts w:ascii="Cambria Math" w:hAnsi="Cambria Math" w:cs="Cambria Math"/>
+              </w:rPr>
+              <w:t>4</w:t>
             </w:r>
             <w:r>
               <w:rPr>
@@ -17685,16 +17497,25 @@
               <w:t xml:space="preserve"> </w:t>
             </w:r>
             <w:r>
-              <w:rPr>
-                <w:rFonts w:ascii="Times" w:hAnsi="Times"/>
-              </w:rPr>
-              <w:sym w:font="Symbol" w:char="F0D0"/>
-            </w:r>
-            <w:r>
-              <w:rPr>
-                <w:rFonts w:ascii="Times" w:hAnsi="Times"/>
-              </w:rPr>
-              <w:t xml:space="preserve">8 </w:t>
+              <w:t>≡</w:t>
+            </w:r>
+            <w:r>
+              <w:rPr>
+                <w:rFonts w:ascii="Times" w:hAnsi="Times"/>
+              </w:rPr>
+              <w:t xml:space="preserve"> </w:t>
+            </w:r>
+            <w:r>
+              <w:rPr>
+                <w:rFonts w:ascii="Cambria Math" w:hAnsi="Cambria Math" w:cs="Cambria Math"/>
+              </w:rPr>
+              <w:t>∡</w:t>
+            </w:r>
+            <w:r>
+              <w:rPr>
+                <w:rFonts w:ascii="Cambria Math" w:hAnsi="Cambria Math" w:cs="Cambria Math"/>
+              </w:rPr>
+              <w:t>8</w:t>
             </w:r>
           </w:p>
           <w:p>
@@ -17705,27 +17526,20 @@
               <w:spacing w:after="0"/>
               <w:rPr>
                 <w:rFonts w:ascii="Times" w:hAnsi="Times"/>
-                <w:lang w:val="es-CO"/>
-              </w:rPr>
-            </w:pPr>
-            <w:r>
-              <w:rPr>
-                <w:rFonts w:ascii="Times" w:hAnsi="Times"/>
+              </w:rPr>
+            </w:pPr>
+            <w:r>
+              <w:rPr>
+                <w:rFonts w:ascii="Cambria Math" w:hAnsi="Cambria Math" w:cs="Cambria Math"/>
               </w:rPr>
               <w:lastRenderedPageBreak/>
-              <w:sym w:font="Symbol" w:char="F0D0"/>
-            </w:r>
-            <w:r>
-              <w:rPr>
-                <w:rFonts w:ascii="Times" w:hAnsi="Times"/>
-              </w:rPr>
-              <w:t xml:space="preserve">3 </w:t>
-            </w:r>
-            <w:r>
-              <w:rPr>
-                <w:rFonts w:ascii="Times" w:hAnsi="Times"/>
-              </w:rPr>
-              <w:sym w:font="Symbol" w:char="F040"/>
+              <w:t>∡</w:t>
+            </w:r>
+            <w:r>
+              <w:rPr>
+                <w:rFonts w:ascii="Times" w:hAnsi="Times"/>
+              </w:rPr>
+              <w:t>3</w:t>
             </w:r>
             <w:r>
               <w:rPr>
@@ -17734,29 +17548,33 @@
               <w:t xml:space="preserve"> </w:t>
             </w:r>
             <w:r>
-              <w:rPr>
-                <w:rFonts w:ascii="Times" w:hAnsi="Times"/>
-              </w:rPr>
-              <w:sym w:font="Symbol" w:char="F0D0"/>
-            </w:r>
-            <w:r>
-              <w:rPr>
-                <w:rFonts w:ascii="Times" w:hAnsi="Times"/>
+              <w:t>≡</w:t>
+            </w:r>
+            <w:r>
+              <w:rPr>
+                <w:rFonts w:ascii="Times" w:hAnsi="Times"/>
+              </w:rPr>
+              <w:t xml:space="preserve"> </w:t>
+            </w:r>
+            <w:r>
+              <w:rPr>
+                <w:rFonts w:ascii="Cambria Math" w:hAnsi="Cambria Math" w:cs="Cambria Math"/>
+              </w:rPr>
+              <w:t>∡</w:t>
+            </w:r>
+            <w:r>
+              <w:rPr>
+                <w:rFonts w:ascii="Cambria Math" w:hAnsi="Cambria Math" w:cs="Cambria Math"/>
               </w:rPr>
               <w:t>7</w:t>
             </w:r>
-          </w:p>
-          <w:p>
-            <w:pPr>
-              <w:tabs>
-                <w:tab w:val="right" w:pos="8498"/>
-              </w:tabs>
-              <w:spacing w:after="0"/>
-              <w:rPr>
-                <w:rFonts w:ascii="Times New Roman" w:hAnsi="Times New Roman" w:cs="Times New Roman"/>
-                <w:color w:val="000000"/>
-              </w:rPr>
-            </w:pPr>
+            <w:commentRangeEnd w:id="4"/>
+            <w:r>
+              <w:rPr>
+                <w:rStyle w:val="Refdecomentario"/>
+              </w:rPr>
+              <w:commentReference w:id="4"/>
+            </w:r>
           </w:p>
         </w:tc>
       </w:tr>
@@ -17955,9 +17773,9 @@
             <w:r>
               <w:object w:dxaOrig="6706" w:dyaOrig="4229" w14:anchorId="7052B757">
                 <v:shape id="_x0000_i1028" type="#_x0000_t75" style="width:252pt;height:158.25pt" o:ole="">
-                  <v:imagedata r:id="rId25" o:title=""/>
+                  <v:imagedata r:id="rId27" o:title=""/>
                 </v:shape>
-                <o:OLEObject Type="Embed" ProgID="PBrush" ShapeID="_x0000_i1028" DrawAspect="Content" ObjectID="_1515897214" r:id="rId26"/>
+                <o:OLEObject Type="Embed" ProgID="PBrush" ShapeID="_x0000_i1028" DrawAspect="Content" ObjectID="_1516121286" r:id="rId28"/>
               </w:object>
             </w:r>
           </w:p>
@@ -18108,59 +17926,12 @@
                 <w:rFonts w:ascii="Times" w:hAnsi="Times"/>
               </w:rPr>
             </w:pPr>
-            <w:r>
-              <w:rPr>
-                <w:rFonts w:ascii="Times" w:hAnsi="Times"/>
-              </w:rPr>
-              <w:t xml:space="preserve">Los ángulos </w:t>
-            </w:r>
-            <w:r>
-              <w:rPr>
-                <w:rFonts w:ascii="Times" w:hAnsi="Times"/>
-              </w:rPr>
-              <w:sym w:font="Symbol" w:char="F0D0"/>
-            </w:r>
-            <w:r>
-              <w:rPr>
-                <w:rFonts w:ascii="Times" w:hAnsi="Times"/>
-              </w:rPr>
-              <w:t xml:space="preserve">1, </w:t>
-            </w:r>
-            <w:r>
-              <w:rPr>
-                <w:rFonts w:ascii="Times" w:hAnsi="Times"/>
-              </w:rPr>
-              <w:sym w:font="Symbol" w:char="F0D0"/>
-            </w:r>
-            <w:r>
-              <w:rPr>
-                <w:rFonts w:ascii="Times" w:hAnsi="Times"/>
-              </w:rPr>
-              <w:t xml:space="preserve">2, </w:t>
-            </w:r>
-            <w:r>
-              <w:rPr>
-                <w:rFonts w:ascii="Times" w:hAnsi="Times"/>
-              </w:rPr>
-              <w:sym w:font="Symbol" w:char="F0D0"/>
-            </w:r>
-            <w:r>
-              <w:rPr>
-                <w:rFonts w:ascii="Times" w:hAnsi="Times"/>
-              </w:rPr>
-              <w:t xml:space="preserve">5 y </w:t>
-            </w:r>
-            <w:r>
-              <w:rPr>
-                <w:rFonts w:ascii="Times" w:hAnsi="Times"/>
-              </w:rPr>
-              <w:sym w:font="Symbol" w:char="F0D0"/>
-            </w:r>
-            <w:r>
-              <w:rPr>
-                <w:rFonts w:ascii="Times" w:hAnsi="Times"/>
-              </w:rPr>
-              <w:t>6 son colaterales.</w:t>
+            <w:commentRangeStart w:id="5"/>
+            <w:r>
+              <w:rPr>
+                <w:rFonts w:ascii="Times" w:hAnsi="Times"/>
+              </w:rPr>
+              <w:t>Los ángulos 1, 2, 5 y 6 son colaterales.</w:t>
             </w:r>
           </w:p>
           <w:p>
@@ -18185,49 +17956,14 @@
               <w:rPr>
                 <w:rFonts w:ascii="Times" w:hAnsi="Times"/>
               </w:rPr>
-              <w:sym w:font="Symbol" w:char="F0D0"/>
-            </w:r>
-            <w:r>
-              <w:rPr>
-                <w:rFonts w:ascii="Times" w:hAnsi="Times"/>
-              </w:rPr>
-              <w:t xml:space="preserve">4, </w:t>
-            </w:r>
-            <w:r>
-              <w:rPr>
-                <w:rFonts w:ascii="Times" w:hAnsi="Times"/>
-              </w:rPr>
-              <w:sym w:font="Symbol" w:char="F0D0"/>
-            </w:r>
-            <w:r>
-              <w:rPr>
-                <w:rFonts w:ascii="Times" w:hAnsi="Times"/>
-              </w:rPr>
-              <w:t xml:space="preserve">3, </w:t>
-            </w:r>
-            <w:r>
-              <w:rPr>
-                <w:rFonts w:ascii="Times" w:hAnsi="Times"/>
-              </w:rPr>
-              <w:sym w:font="Symbol" w:char="F0D0"/>
-            </w:r>
-            <w:r>
-              <w:rPr>
-                <w:rFonts w:ascii="Times" w:hAnsi="Times"/>
-              </w:rPr>
-              <w:t xml:space="preserve">8 y </w:t>
-            </w:r>
-            <w:r>
-              <w:rPr>
-                <w:rFonts w:ascii="Times" w:hAnsi="Times"/>
-              </w:rPr>
-              <w:sym w:font="Symbol" w:char="F0D0"/>
-            </w:r>
-            <w:r>
-              <w:rPr>
-                <w:rFonts w:ascii="Times" w:hAnsi="Times"/>
-              </w:rPr>
-              <w:t>7.</w:t>
+              <w:t>4, 3, 8 y 7.</w:t>
+            </w:r>
+            <w:commentRangeEnd w:id="5"/>
+            <w:r>
+              <w:rPr>
+                <w:rStyle w:val="Refdecomentario"/>
+              </w:rPr>
+              <w:commentReference w:id="5"/>
             </w:r>
           </w:p>
         </w:tc>
@@ -18260,6 +17996,7 @@
           <w:i/>
         </w:rPr>
       </w:pPr>
+      <w:commentRangeStart w:id="6"/>
       <w:r>
         <w:rPr>
           <w:rFonts w:ascii="Times" w:hAnsi="Times"/>
@@ -18277,20 +18014,39 @@
         <w:rPr>
           <w:rFonts w:ascii="Times" w:hAnsi="Times"/>
         </w:rPr>
-        <w:t xml:space="preserve"> || </w:t>
+        <w:t xml:space="preserve"> y </w:t>
       </w:r>
       <w:r>
         <w:rPr>
           <w:rFonts w:ascii="Times" w:hAnsi="Times"/>
           <w:i/>
         </w:rPr>
-        <w:t xml:space="preserve">n </w:t>
-      </w:r>
-      <w:r>
-        <w:rPr>
-          <w:rFonts w:ascii="Times" w:hAnsi="Times"/>
-        </w:rPr>
-        <w:t xml:space="preserve">rectas paralelas que son cortadas por la recta </w:t>
+        <w:t>n</w:t>
+      </w:r>
+      <w:r>
+        <w:rPr>
+          <w:rFonts w:ascii="Times" w:hAnsi="Times"/>
+        </w:rPr>
+        <w:t xml:space="preserve"> </w:t>
+      </w:r>
+      <w:r>
+        <w:rPr>
+          <w:rFonts w:ascii="Times" w:hAnsi="Times"/>
+        </w:rPr>
+        <w:t xml:space="preserve">rectas </w:t>
+      </w:r>
+      <w:commentRangeEnd w:id="6"/>
+      <w:r>
+        <w:rPr>
+          <w:rStyle w:val="Refdecomentario"/>
+        </w:rPr>
+        <w:commentReference w:id="6"/>
+      </w:r>
+      <w:r>
+        <w:rPr>
+          <w:rFonts w:ascii="Times" w:hAnsi="Times"/>
+        </w:rPr>
+        <w:t xml:space="preserve">paralelas que son cortadas por la recta </w:t>
       </w:r>
       <w:r>
         <w:rPr>
@@ -18550,7 +18306,7 @@
                           </pic:cNvPicPr>
                         </pic:nvPicPr>
                         <pic:blipFill>
-                          <a:blip r:embed="rId27">
+                          <a:blip r:embed="rId29">
                             <a:extLst>
                               <a:ext uri="{28A0092B-C50C-407E-A947-70E740481C1C}">
                                 <a14:useLocalDpi xmlns:a14="http://schemas.microsoft.com/office/drawing/2010/main" val="0"/>
@@ -18716,107 +18472,19 @@
                 <w:color w:val="000000"/>
               </w:rPr>
             </w:pPr>
-            <w:r>
-              <w:rPr>
-                <w:rFonts w:ascii="Times" w:hAnsi="Times"/>
-              </w:rPr>
-              <w:t xml:space="preserve">Los ángulos </w:t>
-            </w:r>
-            <w:r>
-              <w:rPr>
-                <w:rFonts w:ascii="Times" w:hAnsi="Times"/>
-              </w:rPr>
-              <w:sym w:font="Symbol" w:char="F0D0"/>
-            </w:r>
-            <w:r>
-              <w:rPr>
-                <w:rFonts w:ascii="Times" w:hAnsi="Times"/>
-              </w:rPr>
-              <w:t xml:space="preserve">1, </w:t>
-            </w:r>
-            <w:r>
-              <w:rPr>
-                <w:rFonts w:ascii="Times" w:hAnsi="Times"/>
-              </w:rPr>
-              <w:sym w:font="Symbol" w:char="F0D0"/>
-            </w:r>
-            <w:r>
-              <w:rPr>
-                <w:rFonts w:ascii="Times" w:hAnsi="Times"/>
-              </w:rPr>
-              <w:t xml:space="preserve">4, </w:t>
-            </w:r>
-            <w:r>
-              <w:rPr>
-                <w:rFonts w:ascii="Times" w:hAnsi="Times"/>
-              </w:rPr>
-              <w:sym w:font="Symbol" w:char="F0D0"/>
-            </w:r>
-            <w:r>
-              <w:rPr>
-                <w:rFonts w:ascii="Times" w:hAnsi="Times"/>
-              </w:rPr>
-              <w:t xml:space="preserve">6 y </w:t>
-            </w:r>
-            <w:r>
-              <w:rPr>
-                <w:rFonts w:ascii="Times" w:hAnsi="Times"/>
-              </w:rPr>
-              <w:sym w:font="Symbol" w:char="F0D0"/>
-            </w:r>
-            <w:r>
-              <w:rPr>
-                <w:rFonts w:ascii="Times" w:hAnsi="Times"/>
-              </w:rPr>
-              <w:t xml:space="preserve">7 son llamados ángulos externos y los ángulos </w:t>
-            </w:r>
-            <w:r>
-              <w:rPr>
-                <w:rFonts w:ascii="Times" w:hAnsi="Times"/>
-              </w:rPr>
-              <w:sym w:font="Symbol" w:char="F0D0"/>
-            </w:r>
-            <w:r>
-              <w:rPr>
-                <w:rFonts w:ascii="Times" w:hAnsi="Times"/>
-              </w:rPr>
-              <w:t xml:space="preserve">2, </w:t>
-            </w:r>
-            <w:r>
-              <w:rPr>
-                <w:rFonts w:ascii="Times" w:hAnsi="Times"/>
-              </w:rPr>
-              <w:sym w:font="Symbol" w:char="F0D0"/>
-            </w:r>
-            <w:r>
-              <w:rPr>
-                <w:rFonts w:ascii="Times" w:hAnsi="Times"/>
-              </w:rPr>
-              <w:t xml:space="preserve">3, </w:t>
-            </w:r>
-            <w:r>
-              <w:rPr>
-                <w:rFonts w:ascii="Times" w:hAnsi="Times"/>
-              </w:rPr>
-              <w:sym w:font="Symbol" w:char="F0D0"/>
-            </w:r>
-            <w:r>
-              <w:rPr>
-                <w:rFonts w:ascii="Times" w:hAnsi="Times"/>
-              </w:rPr>
-              <w:t xml:space="preserve">5 y </w:t>
-            </w:r>
-            <w:r>
-              <w:rPr>
-                <w:rFonts w:ascii="Times" w:hAnsi="Times"/>
-              </w:rPr>
-              <w:sym w:font="Symbol" w:char="F0D0"/>
-            </w:r>
-            <w:r>
-              <w:rPr>
-                <w:rFonts w:ascii="Times" w:hAnsi="Times"/>
-              </w:rPr>
-              <w:t>8 son llamados ángulos internos.</w:t>
+            <w:commentRangeStart w:id="7"/>
+            <w:r>
+              <w:rPr>
+                <w:rFonts w:ascii="Times" w:hAnsi="Times"/>
+              </w:rPr>
+              <w:t>Los ángulos 1, 4, 6 y 7 son llamados ángulos externos y los ángulos 2, 3, 5 y 8 son llamados ángulos internos.</w:t>
+            </w:r>
+            <w:commentRangeEnd w:id="7"/>
+            <w:r>
+              <w:rPr>
+                <w:rStyle w:val="Refdecomentario"/>
+              </w:rPr>
+              <w:commentReference w:id="7"/>
             </w:r>
           </w:p>
         </w:tc>
@@ -19032,9 +18700,9 @@
             <w:r>
               <w:object w:dxaOrig="6540" w:dyaOrig="4725" w14:anchorId="3EFD0590">
                 <v:shape id="_x0000_i1029" type="#_x0000_t75" style="width:324.75pt;height:237.75pt" o:ole="">
-                  <v:imagedata r:id="rId28" o:title=""/>
+                  <v:imagedata r:id="rId30" o:title=""/>
                 </v:shape>
-                <o:OLEObject Type="Embed" ProgID="PBrush" ShapeID="_x0000_i1029" DrawAspect="Content" ObjectID="_1515897215" r:id="rId29"/>
+                <o:OLEObject Type="Embed" ProgID="PBrush" ShapeID="_x0000_i1029" DrawAspect="Content" ObjectID="_1516121287" r:id="rId31"/>
               </w:object>
             </w:r>
           </w:p>
@@ -19211,26 +18879,15 @@
               </w:tabs>
               <w:spacing w:after="0"/>
               <w:rPr>
-                <w:rFonts w:ascii="Times" w:hAnsi="Times"/>
-              </w:rPr>
-            </w:pPr>
-            <w:r>
-              <w:rPr>
-                <w:rFonts w:ascii="Times" w:hAnsi="Times"/>
-              </w:rPr>
-              <w:sym w:font="Symbol" w:char="F0D0"/>
-            </w:r>
-            <w:r>
-              <w:rPr>
-                <w:rFonts w:ascii="Times" w:hAnsi="Times"/>
-              </w:rPr>
-              <w:t xml:space="preserve">6 </w:t>
-            </w:r>
-            <w:r>
-              <w:rPr>
-                <w:rFonts w:ascii="Times" w:hAnsi="Times"/>
-              </w:rPr>
-              <w:sym w:font="Symbol" w:char="F040"/>
+                <w:rFonts w:ascii="Cambria Math" w:hAnsi="Cambria Math" w:cs="Cambria Math"/>
+              </w:rPr>
+            </w:pPr>
+            <w:commentRangeStart w:id="8"/>
+            <w:r>
+              <w:rPr>
+                <w:rFonts w:ascii="Cambria Math" w:hAnsi="Cambria Math" w:cs="Cambria Math"/>
+              </w:rPr>
+              <w:t>∡6</w:t>
             </w:r>
             <w:r>
               <w:rPr>
@@ -19239,16 +18896,25 @@
               <w:t xml:space="preserve"> </w:t>
             </w:r>
             <w:r>
-              <w:rPr>
-                <w:rFonts w:ascii="Times" w:hAnsi="Times"/>
-              </w:rPr>
-              <w:sym w:font="Symbol" w:char="F0D0"/>
-            </w:r>
-            <w:r>
-              <w:rPr>
-                <w:rFonts w:ascii="Times" w:hAnsi="Times"/>
-              </w:rPr>
-              <w:t xml:space="preserve">4 </w:t>
+              <w:t>≡</w:t>
+            </w:r>
+            <w:r>
+              <w:rPr>
+                <w:rFonts w:ascii="Times" w:hAnsi="Times"/>
+              </w:rPr>
+              <w:t xml:space="preserve"> </w:t>
+            </w:r>
+            <w:r>
+              <w:rPr>
+                <w:rFonts w:ascii="Cambria Math" w:hAnsi="Cambria Math" w:cs="Cambria Math"/>
+              </w:rPr>
+              <w:t>∡</w:t>
+            </w:r>
+            <w:r>
+              <w:rPr>
+                <w:rFonts w:ascii="Cambria Math" w:hAnsi="Cambria Math" w:cs="Cambria Math"/>
+              </w:rPr>
+              <w:t>4</w:t>
             </w:r>
           </w:p>
           <w:p>
@@ -19258,26 +18924,20 @@
               </w:tabs>
               <w:spacing w:after="0"/>
               <w:rPr>
-                <w:rFonts w:ascii="Times" w:hAnsi="Times"/>
-              </w:rPr>
-            </w:pPr>
-            <w:r>
-              <w:rPr>
-                <w:rFonts w:ascii="Times" w:hAnsi="Times"/>
-              </w:rPr>
-              <w:sym w:font="Symbol" w:char="F0D0"/>
-            </w:r>
-            <w:r>
-              <w:rPr>
-                <w:rFonts w:ascii="Times" w:hAnsi="Times"/>
-              </w:rPr>
-              <w:t xml:space="preserve">7 </w:t>
-            </w:r>
-            <w:r>
-              <w:rPr>
-                <w:rFonts w:ascii="Times" w:hAnsi="Times"/>
-              </w:rPr>
-              <w:sym w:font="Symbol" w:char="F040"/>
+                <w:rFonts w:ascii="Cambria Math" w:hAnsi="Cambria Math" w:cs="Cambria Math"/>
+              </w:rPr>
+            </w:pPr>
+            <w:r>
+              <w:rPr>
+                <w:rFonts w:ascii="Cambria Math" w:hAnsi="Cambria Math" w:cs="Cambria Math"/>
+              </w:rPr>
+              <w:t>∡</w:t>
+            </w:r>
+            <w:r>
+              <w:rPr>
+                <w:rFonts w:ascii="Cambria Math" w:hAnsi="Cambria Math" w:cs="Cambria Math"/>
+              </w:rPr>
+              <w:t>7</w:t>
             </w:r>
             <w:r>
               <w:rPr>
@@ -19286,29 +18946,33 @@
               <w:t xml:space="preserve"> </w:t>
             </w:r>
             <w:r>
-              <w:rPr>
-                <w:rFonts w:ascii="Times" w:hAnsi="Times"/>
-              </w:rPr>
-              <w:sym w:font="Symbol" w:char="F0D0"/>
-            </w:r>
-            <w:r>
-              <w:rPr>
-                <w:rFonts w:ascii="Times" w:hAnsi="Times"/>
+              <w:t>≡</w:t>
+            </w:r>
+            <w:r>
+              <w:rPr>
+                <w:rFonts w:ascii="Times" w:hAnsi="Times"/>
+              </w:rPr>
+              <w:t xml:space="preserve"> </w:t>
+            </w:r>
+            <w:r>
+              <w:rPr>
+                <w:rFonts w:ascii="Cambria Math" w:hAnsi="Cambria Math" w:cs="Cambria Math"/>
+              </w:rPr>
+              <w:t>∡</w:t>
+            </w:r>
+            <w:r>
+              <w:rPr>
+                <w:rFonts w:ascii="Cambria Math" w:hAnsi="Cambria Math" w:cs="Cambria Math"/>
               </w:rPr>
               <w:t>1</w:t>
             </w:r>
-          </w:p>
-          <w:p>
-            <w:pPr>
-              <w:tabs>
-                <w:tab w:val="right" w:pos="8498"/>
-              </w:tabs>
-              <w:spacing w:after="0"/>
-              <w:rPr>
-                <w:rFonts w:ascii="Times New Roman" w:hAnsi="Times New Roman" w:cs="Times New Roman"/>
-                <w:color w:val="000000"/>
-              </w:rPr>
-            </w:pPr>
+            <w:commentRangeEnd w:id="8"/>
+            <w:r>
+              <w:rPr>
+                <w:rStyle w:val="Refdecomentario"/>
+              </w:rPr>
+              <w:commentReference w:id="8"/>
+            </w:r>
           </w:p>
         </w:tc>
       </w:tr>
@@ -19437,7 +19101,6 @@
                 <w:sz w:val="18"/>
                 <w:szCs w:val="18"/>
               </w:rPr>
-              <w:lastRenderedPageBreak/>
               <w:t>Código</w:t>
             </w:r>
           </w:p>
@@ -19500,6 +19163,7 @@
                 <w:sz w:val="18"/>
                 <w:szCs w:val="18"/>
               </w:rPr>
+              <w:lastRenderedPageBreak/>
               <w:t>Descripción</w:t>
             </w:r>
           </w:p>
@@ -19519,9 +19183,9 @@
             <w:r>
               <w:object w:dxaOrig="6555" w:dyaOrig="4695" w14:anchorId="0BCB4CCB">
                 <v:shape id="_x0000_i1030" type="#_x0000_t75" style="width:222.75pt;height:158.25pt" o:ole="">
-                  <v:imagedata r:id="rId30" o:title=""/>
+                  <v:imagedata r:id="rId32" o:title=""/>
                 </v:shape>
-                <o:OLEObject Type="Embed" ProgID="PBrush" ShapeID="_x0000_i1030" DrawAspect="Content" ObjectID="_1515897216" r:id="rId31"/>
+                <o:OLEObject Type="Embed" ProgID="PBrush" ShapeID="_x0000_i1030" DrawAspect="Content" ObjectID="_1516121288" r:id="rId33"/>
               </w:object>
             </w:r>
           </w:p>
@@ -19683,26 +19347,21 @@
               </w:tabs>
               <w:spacing w:after="0"/>
               <w:rPr>
-                <w:rFonts w:ascii="Times" w:hAnsi="Times"/>
-              </w:rPr>
-            </w:pPr>
-            <w:r>
-              <w:rPr>
-                <w:rFonts w:ascii="Times" w:hAnsi="Times"/>
-              </w:rPr>
-              <w:sym w:font="Symbol" w:char="F0D0"/>
-            </w:r>
-            <w:r>
-              <w:rPr>
-                <w:rFonts w:ascii="Times" w:hAnsi="Times"/>
-              </w:rPr>
-              <w:t xml:space="preserve">8 </w:t>
-            </w:r>
-            <w:r>
-              <w:rPr>
-                <w:rFonts w:ascii="Times" w:hAnsi="Times"/>
-              </w:rPr>
-              <w:sym w:font="Symbol" w:char="F040"/>
+                <w:rFonts w:ascii="Cambria Math" w:hAnsi="Cambria Math" w:cs="Cambria Math"/>
+              </w:rPr>
+            </w:pPr>
+            <w:commentRangeStart w:id="9"/>
+            <w:r>
+              <w:rPr>
+                <w:rFonts w:ascii="Cambria Math" w:hAnsi="Cambria Math" w:cs="Cambria Math"/>
+              </w:rPr>
+              <w:t>∡</w:t>
+            </w:r>
+            <w:r>
+              <w:rPr>
+                <w:rFonts w:ascii="Cambria Math" w:hAnsi="Cambria Math" w:cs="Cambria Math"/>
+              </w:rPr>
+              <w:t>8</w:t>
             </w:r>
             <w:r>
               <w:rPr>
@@ -19711,16 +19370,25 @@
               <w:t xml:space="preserve"> </w:t>
             </w:r>
             <w:r>
-              <w:rPr>
-                <w:rFonts w:ascii="Times" w:hAnsi="Times"/>
-              </w:rPr>
-              <w:sym w:font="Symbol" w:char="F0D0"/>
-            </w:r>
-            <w:r>
-              <w:rPr>
-                <w:rFonts w:ascii="Times" w:hAnsi="Times"/>
-              </w:rPr>
-              <w:t xml:space="preserve">2 </w:t>
+              <w:t>≡</w:t>
+            </w:r>
+            <w:r>
+              <w:rPr>
+                <w:rFonts w:ascii="Times" w:hAnsi="Times"/>
+              </w:rPr>
+              <w:t xml:space="preserve"> </w:t>
+            </w:r>
+            <w:r>
+              <w:rPr>
+                <w:rFonts w:ascii="Cambria Math" w:hAnsi="Cambria Math" w:cs="Cambria Math"/>
+              </w:rPr>
+              <w:t>∡</w:t>
+            </w:r>
+            <w:r>
+              <w:rPr>
+                <w:rFonts w:ascii="Cambria Math" w:hAnsi="Cambria Math" w:cs="Cambria Math"/>
+              </w:rPr>
+              <w:t>2</w:t>
             </w:r>
           </w:p>
           <w:p>
@@ -19731,26 +19399,19 @@
               <w:spacing w:after="0"/>
               <w:rPr>
                 <w:rFonts w:ascii="Times" w:hAnsi="Times"/>
-                <w:lang w:val="es-CO"/>
-              </w:rPr>
-            </w:pPr>
-            <w:r>
-              <w:rPr>
-                <w:rFonts w:ascii="Times" w:hAnsi="Times"/>
-              </w:rPr>
-              <w:sym w:font="Symbol" w:char="F0D0"/>
-            </w:r>
-            <w:r>
-              <w:rPr>
-                <w:rFonts w:ascii="Times" w:hAnsi="Times"/>
-              </w:rPr>
-              <w:t xml:space="preserve">5 </w:t>
-            </w:r>
-            <w:r>
-              <w:rPr>
-                <w:rFonts w:ascii="Times" w:hAnsi="Times"/>
-              </w:rPr>
-              <w:sym w:font="Symbol" w:char="F040"/>
+              </w:rPr>
+            </w:pPr>
+            <w:r>
+              <w:rPr>
+                <w:rFonts w:ascii="Cambria Math" w:hAnsi="Cambria Math" w:cs="Cambria Math"/>
+              </w:rPr>
+              <w:t>∡</w:t>
+            </w:r>
+            <w:r>
+              <w:rPr>
+                <w:rFonts w:ascii="Cambria Math" w:hAnsi="Cambria Math" w:cs="Cambria Math"/>
+              </w:rPr>
+              <w:t>5</w:t>
             </w:r>
             <w:r>
               <w:rPr>
@@ -19759,29 +19420,33 @@
               <w:t xml:space="preserve"> </w:t>
             </w:r>
             <w:r>
-              <w:rPr>
-                <w:rFonts w:ascii="Times" w:hAnsi="Times"/>
-              </w:rPr>
-              <w:sym w:font="Symbol" w:char="F0D0"/>
-            </w:r>
-            <w:r>
-              <w:rPr>
-                <w:rFonts w:ascii="Times" w:hAnsi="Times"/>
+              <w:t>≡</w:t>
+            </w:r>
+            <w:r>
+              <w:rPr>
+                <w:rFonts w:ascii="Times" w:hAnsi="Times"/>
+              </w:rPr>
+              <w:t xml:space="preserve"> </w:t>
+            </w:r>
+            <w:r>
+              <w:rPr>
+                <w:rFonts w:ascii="Cambria Math" w:hAnsi="Cambria Math" w:cs="Cambria Math"/>
+              </w:rPr>
+              <w:t>∡</w:t>
+            </w:r>
+            <w:r>
+              <w:rPr>
+                <w:rFonts w:ascii="Cambria Math" w:hAnsi="Cambria Math" w:cs="Cambria Math"/>
               </w:rPr>
               <w:t>3</w:t>
             </w:r>
-          </w:p>
-          <w:p>
-            <w:pPr>
-              <w:tabs>
-                <w:tab w:val="right" w:pos="8498"/>
-              </w:tabs>
-              <w:spacing w:after="0"/>
-              <w:rPr>
-                <w:rFonts w:ascii="Times New Roman" w:hAnsi="Times New Roman" w:cs="Times New Roman"/>
-                <w:color w:val="000000"/>
-              </w:rPr>
-            </w:pPr>
+            <w:commentRangeEnd w:id="9"/>
+            <w:r>
+              <w:rPr>
+                <w:rStyle w:val="Refdecomentario"/>
+              </w:rPr>
+              <w:commentReference w:id="9"/>
+            </w:r>
           </w:p>
         </w:tc>
       </w:tr>
@@ -19864,6 +19529,7 @@
           <w:lang w:val="es-CO"/>
         </w:rPr>
       </w:pPr>
+      <w:commentRangeStart w:id="10"/>
       <w:r>
         <w:rPr>
           <w:rFonts w:ascii="Times" w:hAnsi="Times"/>
@@ -19875,25 +19541,42 @@
         <w:rPr>
           <w:rFonts w:ascii="Times" w:hAnsi="Times"/>
           <w:i/>
+          <w:lang w:val="es-CO"/>
         </w:rPr>
         <w:t>m</w:t>
       </w:r>
       <w:r>
         <w:rPr>
           <w:rFonts w:ascii="Times" w:hAnsi="Times"/>
-        </w:rPr>
-        <w:t xml:space="preserve"> || </w:t>
+          <w:lang w:val="es-CO"/>
+        </w:rPr>
+        <w:t xml:space="preserve"> y </w:t>
       </w:r>
       <w:r>
         <w:rPr>
           <w:rFonts w:ascii="Times" w:hAnsi="Times"/>
           <w:i/>
+          <w:lang w:val="es-CO"/>
         </w:rPr>
         <w:t xml:space="preserve">n </w:t>
       </w:r>
       <w:r>
         <w:rPr>
           <w:rFonts w:ascii="Times" w:hAnsi="Times"/>
+          <w:lang w:val="es-CO"/>
+        </w:rPr>
+        <w:t>son paralelas</w:t>
+      </w:r>
+      <w:r>
+        <w:rPr>
+          <w:rFonts w:ascii="Times" w:hAnsi="Times"/>
+          <w:i/>
+        </w:rPr>
+        <w:t xml:space="preserve"> </w:t>
+      </w:r>
+      <w:r>
+        <w:rPr>
+          <w:rFonts w:ascii="Times" w:hAnsi="Times"/>
         </w:rPr>
         <w:t>y</w:t>
       </w:r>
@@ -19947,25 +19630,25 @@
         <w:rPr>
           <w:rFonts w:ascii="Times" w:hAnsi="Times"/>
         </w:rPr>
-        <w:t xml:space="preserve">entonces </w:t>
-      </w:r>
-      <w:r>
-        <w:rPr>
-          <w:rFonts w:ascii="Times" w:hAnsi="Times"/>
-        </w:rPr>
-        <w:sym w:font="Symbol" w:char="F0D0"/>
-      </w:r>
-      <w:r>
-        <w:rPr>
-          <w:rFonts w:ascii="Times" w:hAnsi="Times"/>
-        </w:rPr>
-        <w:t xml:space="preserve">8 </w:t>
-      </w:r>
-      <w:r>
-        <w:rPr>
-          <w:rFonts w:ascii="Times" w:hAnsi="Times"/>
-        </w:rPr>
-        <w:sym w:font="Symbol" w:char="F040"/>
+        <w:t>entonces</w:t>
+      </w:r>
+      <w:r>
+        <w:rPr>
+          <w:rFonts w:ascii="Times" w:hAnsi="Times"/>
+        </w:rPr>
+        <w:t xml:space="preserve"> las parejas de ángulos </w:t>
+      </w:r>
+      <w:r>
+        <w:rPr>
+          <w:rFonts w:ascii="Cambria Math" w:hAnsi="Cambria Math" w:cs="Cambria Math"/>
+        </w:rPr>
+        <w:t>∡</w:t>
+      </w:r>
+      <w:r>
+        <w:rPr>
+          <w:rFonts w:ascii="Cambria Math" w:hAnsi="Cambria Math" w:cs="Cambria Math"/>
+        </w:rPr>
+        <w:t>8</w:t>
       </w:r>
       <w:r>
         <w:rPr>
@@ -19974,40 +19657,7 @@
         <w:t xml:space="preserve"> </w:t>
       </w:r>
       <w:r>
-        <w:rPr>
-          <w:rFonts w:ascii="Times" w:hAnsi="Times"/>
-        </w:rPr>
-        <w:sym w:font="Symbol" w:char="F0D0"/>
-      </w:r>
-      <w:r>
-        <w:rPr>
-          <w:rFonts w:ascii="Times" w:hAnsi="Times"/>
-        </w:rPr>
-        <w:t xml:space="preserve">2 </w:t>
-      </w:r>
-      <w:r>
-        <w:rPr>
-          <w:rFonts w:ascii="Times" w:hAnsi="Times"/>
-        </w:rPr>
-        <w:t xml:space="preserve">y </w:t>
-      </w:r>
-      <w:r>
-        <w:rPr>
-          <w:rFonts w:ascii="Times" w:hAnsi="Times"/>
-        </w:rPr>
-        <w:sym w:font="Symbol" w:char="F0D0"/>
-      </w:r>
-      <w:r>
-        <w:rPr>
-          <w:rFonts w:ascii="Times" w:hAnsi="Times"/>
-        </w:rPr>
-        <w:t xml:space="preserve">5 </w:t>
-      </w:r>
-      <w:r>
-        <w:rPr>
-          <w:rFonts w:ascii="Times" w:hAnsi="Times"/>
-        </w:rPr>
-        <w:sym w:font="Symbol" w:char="F040"/>
+        <w:t>≡</w:t>
       </w:r>
       <w:r>
         <w:rPr>
@@ -20017,13 +19667,52 @@
       </w:r>
       <w:r>
         <w:rPr>
-          <w:rFonts w:ascii="Times" w:hAnsi="Times"/>
-        </w:rPr>
-        <w:sym w:font="Symbol" w:char="F0D0"/>
-      </w:r>
-      <w:r>
-        <w:rPr>
-          <w:rFonts w:ascii="Times" w:hAnsi="Times"/>
+          <w:rFonts w:ascii="Cambria Math" w:hAnsi="Cambria Math" w:cs="Cambria Math"/>
+        </w:rPr>
+        <w:t>∡</w:t>
+      </w:r>
+      <w:r>
+        <w:rPr>
+          <w:rFonts w:ascii="Cambria Math" w:hAnsi="Cambria Math" w:cs="Cambria Math"/>
+        </w:rPr>
+        <w:t xml:space="preserve">2 y </w:t>
+      </w:r>
+      <w:r>
+        <w:rPr>
+          <w:rFonts w:ascii="Cambria Math" w:hAnsi="Cambria Math" w:cs="Cambria Math"/>
+        </w:rPr>
+        <w:t>∡</w:t>
+      </w:r>
+      <w:r>
+        <w:rPr>
+          <w:rFonts w:ascii="Cambria Math" w:hAnsi="Cambria Math" w:cs="Cambria Math"/>
+        </w:rPr>
+        <w:t>5</w:t>
+      </w:r>
+      <w:r>
+        <w:rPr>
+          <w:rFonts w:ascii="Times" w:hAnsi="Times"/>
+        </w:rPr>
+        <w:t xml:space="preserve"> </w:t>
+      </w:r>
+      <w:r>
+        <w:t>≡</w:t>
+      </w:r>
+      <w:r>
+        <w:rPr>
+          <w:rFonts w:ascii="Times" w:hAnsi="Times"/>
+        </w:rPr>
+        <w:t xml:space="preserve"> </w:t>
+      </w:r>
+      <w:r>
+        <w:rPr>
+          <w:rFonts w:ascii="Cambria Math" w:hAnsi="Cambria Math" w:cs="Cambria Math"/>
+        </w:rPr>
+        <w:t>∡</w:t>
+      </w:r>
+      <w:r>
+        <w:rPr>
+          <w:rFonts w:ascii="Cambria Math" w:hAnsi="Cambria Math" w:cs="Cambria Math"/>
         </w:rPr>
         <w:t>3</w:t>
       </w:r>
@@ -20032,6 +19721,13 @@
           <w:rFonts w:ascii="Times" w:hAnsi="Times"/>
         </w:rPr>
         <w:t>.</w:t>
+      </w:r>
+      <w:commentRangeEnd w:id="10"/>
+      <w:r>
+        <w:rPr>
+          <w:rStyle w:val="Refdecomentario"/>
+        </w:rPr>
+        <w:commentReference w:id="10"/>
       </w:r>
     </w:p>
     <w:p>
@@ -20159,6 +19855,7 @@
                 <w:rFonts w:ascii="Times" w:hAnsi="Times"/>
               </w:rPr>
             </w:pPr>
+            <w:commentRangeStart w:id="11"/>
             <w:r>
               <w:rPr>
                 <w:rFonts w:ascii="Times" w:hAnsi="Times"/>
@@ -20170,7 +19867,19 @@
               <w:rPr>
                 <w:rFonts w:ascii="Times" w:hAnsi="Times"/>
               </w:rPr>
-              <w:t xml:space="preserve"> || </w:t>
+              <w:t xml:space="preserve"> </w:t>
+            </w:r>
+            <w:r>
+              <w:rPr>
+                <w:rFonts w:ascii="Times" w:hAnsi="Times"/>
+              </w:rPr>
+              <w:t>es paralela a</w:t>
+            </w:r>
+            <w:r>
+              <w:rPr>
+                <w:rFonts w:ascii="Times" w:hAnsi="Times"/>
+              </w:rPr>
+              <w:t xml:space="preserve"> </w:t>
             </w:r>
             <w:r>
               <w:rPr>
@@ -20242,85 +19951,79 @@
             </w:pPr>
             <w:r>
               <w:rPr>
-                <w:rFonts w:ascii="Times New Roman" w:hAnsi="Times New Roman" w:cs="Times New Roman"/>
-                <w:color w:val="000000"/>
-              </w:rPr>
-              <w:sym w:font="Symbol" w:char="F0D0"/>
-            </w:r>
-            <w:r>
-              <w:rPr>
-                <w:rFonts w:ascii="Times New Roman" w:hAnsi="Times New Roman" w:cs="Times New Roman"/>
-                <w:color w:val="000000"/>
-              </w:rPr>
-              <w:t xml:space="preserve">1 </w:t>
-            </w:r>
-            <w:r>
-              <w:rPr>
-                <w:rFonts w:ascii="Times New Roman" w:hAnsi="Times New Roman" w:cs="Times New Roman"/>
-                <w:color w:val="000000"/>
-              </w:rPr>
-              <w:sym w:font="Symbol" w:char="F040"/>
-            </w:r>
-            <w:r>
-              <w:rPr>
-                <w:rFonts w:ascii="Times New Roman" w:hAnsi="Times New Roman" w:cs="Times New Roman"/>
-                <w:color w:val="000000"/>
+                <w:rFonts w:ascii="Cambria Math" w:hAnsi="Cambria Math" w:cs="Cambria Math"/>
+              </w:rPr>
+              <w:t>∡</w:t>
+            </w:r>
+            <w:r>
+              <w:rPr>
+                <w:rFonts w:ascii="Cambria Math" w:hAnsi="Cambria Math" w:cs="Cambria Math"/>
+              </w:rPr>
+              <w:t>1</w:t>
+            </w:r>
+            <w:r>
+              <w:rPr>
+                <w:rFonts w:ascii="Times" w:hAnsi="Times"/>
               </w:rPr>
               <w:t xml:space="preserve"> </w:t>
             </w:r>
             <w:r>
-              <w:rPr>
-                <w:rFonts w:ascii="Times New Roman" w:hAnsi="Times New Roman" w:cs="Times New Roman"/>
-                <w:color w:val="000000"/>
-              </w:rPr>
-              <w:sym w:font="Symbol" w:char="F0D0"/>
-            </w:r>
-            <w:r>
-              <w:rPr>
-                <w:rFonts w:ascii="Times New Roman" w:hAnsi="Times New Roman" w:cs="Times New Roman"/>
-                <w:color w:val="000000"/>
-              </w:rPr>
-              <w:t xml:space="preserve">3 y </w:t>
-            </w:r>
-            <w:r>
-              <w:rPr>
-                <w:rFonts w:ascii="Times New Roman" w:hAnsi="Times New Roman" w:cs="Times New Roman"/>
-                <w:color w:val="000000"/>
-              </w:rPr>
-              <w:sym w:font="Symbol" w:char="F0D0"/>
-            </w:r>
-            <w:r>
-              <w:rPr>
-                <w:rFonts w:ascii="Times New Roman" w:hAnsi="Times New Roman" w:cs="Times New Roman"/>
-                <w:color w:val="000000"/>
-              </w:rPr>
-              <w:t xml:space="preserve">4 </w:t>
-            </w:r>
-            <w:r>
-              <w:rPr>
-                <w:rFonts w:ascii="Times New Roman" w:hAnsi="Times New Roman" w:cs="Times New Roman"/>
-                <w:color w:val="000000"/>
-              </w:rPr>
-              <w:sym w:font="Symbol" w:char="F040"/>
-            </w:r>
-            <w:r>
-              <w:rPr>
-                <w:rFonts w:ascii="Times New Roman" w:hAnsi="Times New Roman" w:cs="Times New Roman"/>
-                <w:color w:val="000000"/>
+              <w:t>≡</w:t>
+            </w:r>
+            <w:r>
+              <w:rPr>
+                <w:rFonts w:ascii="Times" w:hAnsi="Times"/>
               </w:rPr>
               <w:t xml:space="preserve"> </w:t>
             </w:r>
             <w:r>
               <w:rPr>
-                <w:rFonts w:ascii="Times New Roman" w:hAnsi="Times New Roman" w:cs="Times New Roman"/>
-                <w:color w:val="000000"/>
-              </w:rPr>
-              <w:sym w:font="Symbol" w:char="F0D0"/>
-            </w:r>
-            <w:r>
-              <w:rPr>
-                <w:rFonts w:ascii="Times New Roman" w:hAnsi="Times New Roman" w:cs="Times New Roman"/>
-                <w:color w:val="000000"/>
+                <w:rFonts w:ascii="Cambria Math" w:hAnsi="Cambria Math" w:cs="Cambria Math"/>
+              </w:rPr>
+              <w:t>∡</w:t>
+            </w:r>
+            <w:r>
+              <w:rPr>
+                <w:rFonts w:ascii="Cambria Math" w:hAnsi="Cambria Math" w:cs="Cambria Math"/>
+              </w:rPr>
+              <w:t>3 y</w:t>
+            </w:r>
+            <w:r>
+              <w:rPr>
+                <w:rFonts w:ascii="Cambria Math" w:hAnsi="Cambria Math" w:cs="Cambria Math"/>
+              </w:rPr>
+              <w:t xml:space="preserve"> ∡</w:t>
+            </w:r>
+            <w:r>
+              <w:rPr>
+                <w:rFonts w:ascii="Cambria Math" w:hAnsi="Cambria Math" w:cs="Cambria Math"/>
+              </w:rPr>
+              <w:t>4</w:t>
+            </w:r>
+            <w:r>
+              <w:rPr>
+                <w:rFonts w:ascii="Times" w:hAnsi="Times"/>
+              </w:rPr>
+              <w:t xml:space="preserve"> </w:t>
+            </w:r>
+            <w:r>
+              <w:t>≡</w:t>
+            </w:r>
+            <w:r>
+              <w:rPr>
+                <w:rFonts w:ascii="Times" w:hAnsi="Times"/>
+              </w:rPr>
+              <w:t xml:space="preserve"> </w:t>
+            </w:r>
+            <w:r>
+              <w:rPr>
+                <w:rFonts w:ascii="Cambria Math" w:hAnsi="Cambria Math" w:cs="Cambria Math"/>
+              </w:rPr>
+              <w:t>∡</w:t>
+            </w:r>
+            <w:r>
+              <w:rPr>
+                <w:rFonts w:ascii="Cambria Math" w:hAnsi="Cambria Math" w:cs="Cambria Math"/>
               </w:rPr>
               <w:t>2</w:t>
             </w:r>
@@ -20342,85 +20045,91 @@
             </w:pPr>
             <w:r>
               <w:rPr>
-                <w:rFonts w:ascii="Times New Roman" w:hAnsi="Times New Roman" w:cs="Times New Roman"/>
-                <w:color w:val="000000"/>
-              </w:rPr>
-              <w:sym w:font="Symbol" w:char="F0D0"/>
-            </w:r>
-            <w:r>
-              <w:rPr>
-                <w:rFonts w:ascii="Times New Roman" w:hAnsi="Times New Roman" w:cs="Times New Roman"/>
-                <w:color w:val="000000"/>
-              </w:rPr>
-              <w:t xml:space="preserve">1 </w:t>
-            </w:r>
-            <w:r>
-              <w:rPr>
-                <w:rFonts w:ascii="Times New Roman" w:hAnsi="Times New Roman" w:cs="Times New Roman"/>
-                <w:color w:val="000000"/>
-              </w:rPr>
-              <w:sym w:font="Symbol" w:char="F040"/>
-            </w:r>
-            <w:r>
-              <w:rPr>
-                <w:rFonts w:ascii="Times New Roman" w:hAnsi="Times New Roman" w:cs="Times New Roman"/>
-                <w:color w:val="000000"/>
+                <w:rFonts w:ascii="Cambria Math" w:hAnsi="Cambria Math" w:cs="Cambria Math"/>
+              </w:rPr>
+              <w:t>∡</w:t>
+            </w:r>
+            <w:r>
+              <w:rPr>
+                <w:rFonts w:ascii="Cambria Math" w:hAnsi="Cambria Math" w:cs="Cambria Math"/>
+              </w:rPr>
+              <w:t>1</w:t>
+            </w:r>
+            <w:r>
+              <w:rPr>
+                <w:rFonts w:ascii="Times" w:hAnsi="Times"/>
               </w:rPr>
               <w:t xml:space="preserve"> </w:t>
             </w:r>
             <w:r>
-              <w:rPr>
-                <w:rFonts w:ascii="Times New Roman" w:hAnsi="Times New Roman" w:cs="Times New Roman"/>
-                <w:color w:val="000000"/>
-              </w:rPr>
-              <w:sym w:font="Symbol" w:char="F0D0"/>
-            </w:r>
-            <w:r>
-              <w:rPr>
-                <w:rFonts w:ascii="Times New Roman" w:hAnsi="Times New Roman" w:cs="Times New Roman"/>
-                <w:color w:val="000000"/>
-              </w:rPr>
-              <w:t xml:space="preserve">5 y </w:t>
-            </w:r>
-            <w:r>
-              <w:rPr>
-                <w:rFonts w:ascii="Times New Roman" w:hAnsi="Times New Roman" w:cs="Times New Roman"/>
-                <w:color w:val="000000"/>
-              </w:rPr>
-              <w:sym w:font="Symbol" w:char="F0D0"/>
-            </w:r>
-            <w:r>
-              <w:rPr>
-                <w:rFonts w:ascii="Times New Roman" w:hAnsi="Times New Roman" w:cs="Times New Roman"/>
-                <w:color w:val="000000"/>
-              </w:rPr>
-              <w:t xml:space="preserve">2 </w:t>
-            </w:r>
-            <w:r>
-              <w:rPr>
-                <w:rFonts w:ascii="Times New Roman" w:hAnsi="Times New Roman" w:cs="Times New Roman"/>
-                <w:color w:val="000000"/>
-              </w:rPr>
-              <w:sym w:font="Symbol" w:char="F040"/>
-            </w:r>
-            <w:r>
-              <w:rPr>
-                <w:rFonts w:ascii="Times New Roman" w:hAnsi="Times New Roman" w:cs="Times New Roman"/>
-                <w:color w:val="000000"/>
+              <w:t>≡</w:t>
+            </w:r>
+            <w:r>
+              <w:rPr>
+                <w:rFonts w:ascii="Times" w:hAnsi="Times"/>
               </w:rPr>
               <w:t xml:space="preserve"> </w:t>
             </w:r>
             <w:r>
               <w:rPr>
-                <w:rFonts w:ascii="Times New Roman" w:hAnsi="Times New Roman" w:cs="Times New Roman"/>
-                <w:color w:val="000000"/>
-              </w:rPr>
-              <w:sym w:font="Symbol" w:char="F0D0"/>
-            </w:r>
-            <w:r>
-              <w:rPr>
-                <w:rFonts w:ascii="Times New Roman" w:hAnsi="Times New Roman" w:cs="Times New Roman"/>
-                <w:color w:val="000000"/>
+                <w:rFonts w:ascii="Cambria Math" w:hAnsi="Cambria Math" w:cs="Cambria Math"/>
+              </w:rPr>
+              <w:t>∡</w:t>
+            </w:r>
+            <w:r>
+              <w:rPr>
+                <w:rFonts w:ascii="Cambria Math" w:hAnsi="Cambria Math" w:cs="Cambria Math"/>
+              </w:rPr>
+              <w:t>5</w:t>
+            </w:r>
+            <w:r>
+              <w:rPr>
+                <w:rFonts w:ascii="Cambria Math" w:hAnsi="Cambria Math" w:cs="Cambria Math"/>
+              </w:rPr>
+              <w:t xml:space="preserve"> </w:t>
+            </w:r>
+            <w:r>
+              <w:rPr>
+                <w:rFonts w:ascii="Cambria Math" w:hAnsi="Cambria Math" w:cs="Cambria Math"/>
+              </w:rPr>
+              <w:t xml:space="preserve">y </w:t>
+            </w:r>
+            <w:r>
+              <w:rPr>
+                <w:rFonts w:ascii="Cambria Math" w:hAnsi="Cambria Math" w:cs="Cambria Math"/>
+              </w:rPr>
+              <w:t>∡</w:t>
+            </w:r>
+            <w:r>
+              <w:rPr>
+                <w:rFonts w:ascii="Cambria Math" w:hAnsi="Cambria Math" w:cs="Cambria Math"/>
+              </w:rPr>
+              <w:t>2</w:t>
+            </w:r>
+            <w:r>
+              <w:rPr>
+                <w:rFonts w:ascii="Times" w:hAnsi="Times"/>
+              </w:rPr>
+              <w:t xml:space="preserve"> </w:t>
+            </w:r>
+            <w:r>
+              <w:t>≡</w:t>
+            </w:r>
+            <w:r>
+              <w:rPr>
+                <w:rFonts w:ascii="Times" w:hAnsi="Times"/>
+              </w:rPr>
+              <w:t xml:space="preserve"> </w:t>
+            </w:r>
+            <w:r>
+              <w:rPr>
+                <w:rFonts w:ascii="Cambria Math" w:hAnsi="Cambria Math" w:cs="Cambria Math"/>
+              </w:rPr>
+              <w:t>∡</w:t>
+            </w:r>
+            <w:r>
+              <w:rPr>
+                <w:rFonts w:ascii="Cambria Math" w:hAnsi="Cambria Math" w:cs="Cambria Math"/>
               </w:rPr>
               <w:t>6</w:t>
             </w:r>
@@ -20455,87 +20164,76 @@
             </w:pPr>
             <w:r>
               <w:rPr>
-                <w:rFonts w:ascii="Times New Roman" w:hAnsi="Times New Roman" w:cs="Times New Roman"/>
-                <w:color w:val="000000"/>
-              </w:rPr>
-              <w:sym w:font="Symbol" w:char="F0D0"/>
-            </w:r>
-            <w:r>
-              <w:rPr>
-                <w:rFonts w:ascii="Times New Roman" w:hAnsi="Times New Roman" w:cs="Times New Roman"/>
-                <w:color w:val="000000"/>
-              </w:rPr>
-              <w:t xml:space="preserve">5 </w:t>
-            </w:r>
-            <w:r>
-              <w:rPr>
-                <w:rFonts w:ascii="Times New Roman" w:hAnsi="Times New Roman" w:cs="Times New Roman"/>
-                <w:color w:val="000000"/>
-              </w:rPr>
-              <w:sym w:font="Symbol" w:char="F040"/>
-            </w:r>
-            <w:r>
-              <w:rPr>
-                <w:rFonts w:ascii="Times New Roman" w:hAnsi="Times New Roman" w:cs="Times New Roman"/>
-                <w:color w:val="000000"/>
+                <w:rFonts w:ascii="Cambria Math" w:hAnsi="Cambria Math" w:cs="Cambria Math"/>
+              </w:rPr>
+              <w:t>∡</w:t>
+            </w:r>
+            <w:r>
+              <w:rPr>
+                <w:rFonts w:ascii="Cambria Math" w:hAnsi="Cambria Math" w:cs="Cambria Math"/>
+              </w:rPr>
+              <w:t>5</w:t>
+            </w:r>
+            <w:r>
+              <w:rPr>
+                <w:rFonts w:ascii="Times" w:hAnsi="Times"/>
               </w:rPr>
               <w:t xml:space="preserve"> </w:t>
             </w:r>
             <w:r>
-              <w:rPr>
-                <w:rFonts w:ascii="Times New Roman" w:hAnsi="Times New Roman" w:cs="Times New Roman"/>
-                <w:color w:val="000000"/>
-              </w:rPr>
-              <w:sym w:font="Symbol" w:char="F0D0"/>
-            </w:r>
-            <w:r>
-              <w:rPr>
-                <w:rFonts w:ascii="Times New Roman" w:hAnsi="Times New Roman" w:cs="Times New Roman"/>
-                <w:color w:val="000000"/>
+              <w:t>≡</w:t>
+            </w:r>
+            <w:r>
+              <w:rPr>
+                <w:rFonts w:ascii="Times" w:hAnsi="Times"/>
+              </w:rPr>
+              <w:t xml:space="preserve"> </w:t>
+            </w:r>
+            <w:r>
+              <w:rPr>
+                <w:rFonts w:ascii="Cambria Math" w:hAnsi="Cambria Math" w:cs="Cambria Math"/>
+              </w:rPr>
+              <w:t>∡</w:t>
+            </w:r>
+            <w:r>
+              <w:rPr>
+                <w:rFonts w:ascii="Cambria Math" w:hAnsi="Cambria Math" w:cs="Cambria Math"/>
               </w:rPr>
               <w:t xml:space="preserve">3 y </w:t>
             </w:r>
             <w:r>
               <w:rPr>
-                <w:rFonts w:ascii="Times New Roman" w:hAnsi="Times New Roman" w:cs="Times New Roman"/>
-                <w:color w:val="000000"/>
-              </w:rPr>
-              <w:sym w:font="Symbol" w:char="F0D0"/>
-            </w:r>
-            <w:r>
-              <w:rPr>
-                <w:rFonts w:ascii="Times New Roman" w:hAnsi="Times New Roman" w:cs="Times New Roman"/>
-                <w:color w:val="000000"/>
-              </w:rPr>
-              <w:t xml:space="preserve">8 </w:t>
-            </w:r>
-            <w:r>
-              <w:rPr>
-                <w:rFonts w:ascii="Times New Roman" w:hAnsi="Times New Roman" w:cs="Times New Roman"/>
-                <w:color w:val="000000"/>
-              </w:rPr>
-              <w:sym w:font="Symbol" w:char="F040"/>
-            </w:r>
-            <w:r>
-              <w:rPr>
-                <w:rFonts w:ascii="Times New Roman" w:hAnsi="Times New Roman" w:cs="Times New Roman"/>
-                <w:color w:val="000000"/>
+                <w:rFonts w:ascii="Cambria Math" w:hAnsi="Cambria Math" w:cs="Cambria Math"/>
+              </w:rPr>
+              <w:t>∡8</w:t>
+            </w:r>
+            <w:r>
+              <w:rPr>
+                <w:rFonts w:ascii="Times" w:hAnsi="Times"/>
               </w:rPr>
               <w:t xml:space="preserve"> </w:t>
             </w:r>
             <w:r>
-              <w:rPr>
-                <w:rFonts w:ascii="Times New Roman" w:hAnsi="Times New Roman" w:cs="Times New Roman"/>
-                <w:color w:val="000000"/>
-              </w:rPr>
-              <w:sym w:font="Symbol" w:char="F0D0"/>
-            </w:r>
-            <w:r>
-              <w:rPr>
-                <w:rFonts w:ascii="Times New Roman" w:hAnsi="Times New Roman" w:cs="Times New Roman"/>
-                <w:color w:val="000000"/>
-              </w:rPr>
-              <w:t>2</w:t>
+              <w:t>≡</w:t>
+            </w:r>
+            <w:r>
+              <w:rPr>
+                <w:rFonts w:ascii="Times" w:hAnsi="Times"/>
+              </w:rPr>
+              <w:t xml:space="preserve"> </w:t>
+            </w:r>
+            <w:r>
+              <w:rPr>
+                <w:rFonts w:ascii="Cambria Math" w:hAnsi="Cambria Math" w:cs="Cambria Math"/>
+              </w:rPr>
+              <w:t>∡2</w:t>
+            </w:r>
+            <w:commentRangeEnd w:id="11"/>
+            <w:r>
+              <w:rPr>
+                <w:rStyle w:val="Refdecomentario"/>
+              </w:rPr>
+              <w:commentReference w:id="11"/>
             </w:r>
           </w:p>
           <w:p>
@@ -20698,25 +20396,7 @@
         <w:rPr>
           <w:rFonts w:ascii="Times" w:hAnsi="Times"/>
         </w:rPr>
-        <w:t xml:space="preserve">Los ángulos </w:t>
-      </w:r>
-      <w:r>
-        <w:sym w:font="Symbol" w:char="F0D0"/>
-      </w:r>
-      <w:r>
-        <w:rPr>
-          <w:rFonts w:ascii="Times" w:hAnsi="Times"/>
-        </w:rPr>
-        <w:t xml:space="preserve">4 y </w:t>
-      </w:r>
-      <w:r>
-        <w:sym w:font="Symbol" w:char="F0D0"/>
-      </w:r>
-      <w:r>
-        <w:rPr>
-          <w:rFonts w:ascii="Times" w:hAnsi="Times"/>
-        </w:rPr>
-        <w:t>8 son colaterales, uno es externo y el otro es interno</w:t>
+        <w:t>Los ángulos 4 y 8 son colaterales, uno es externo y el otro es interno</w:t>
       </w:r>
       <w:r>
         <w:rPr>
@@ -20933,9 +20613,9 @@
             <w:r>
               <w:object w:dxaOrig="6435" w:dyaOrig="4350" w14:anchorId="114DB54E">
                 <v:shape id="_x0000_i1031" type="#_x0000_t75" style="width:237.75pt;height:165pt" o:ole="">
-                  <v:imagedata r:id="rId32" o:title=""/>
+                  <v:imagedata r:id="rId34" o:title=""/>
                 </v:shape>
-                <o:OLEObject Type="Embed" ProgID="PBrush" ShapeID="_x0000_i1031" DrawAspect="Content" ObjectID="_1515897217" r:id="rId33"/>
+                <o:OLEObject Type="Embed" ProgID="PBrush" ShapeID="_x0000_i1031" DrawAspect="Content" ObjectID="_1516121289" r:id="rId35"/>
               </w:object>
             </w:r>
           </w:p>
@@ -21088,12 +20768,7 @@
                 <w:rFonts w:ascii="Times" w:hAnsi="Times"/>
               </w:rPr>
             </w:pPr>
-            <w:r>
-              <w:rPr>
-                <w:rFonts w:ascii="Times" w:hAnsi="Times"/>
-              </w:rPr>
-              <w:sym w:font="Symbol" w:char="F0D0"/>
-            </w:r>
+            <w:commentRangeStart w:id="12"/>
             <w:r>
               <w:rPr>
                 <w:rFonts w:ascii="Times" w:hAnsi="Times"/>
@@ -21117,12 +20792,6 @@
                 <w:rFonts w:ascii="Times" w:hAnsi="Times"/>
               </w:rPr>
               <w:t xml:space="preserve"> </w:t>
-            </w:r>
-            <w:r>
-              <w:rPr>
-                <w:rFonts w:ascii="Times" w:hAnsi="Times"/>
-              </w:rPr>
-              <w:sym w:font="Symbol" w:char="F0D0"/>
             </w:r>
             <w:r>
               <w:rPr>
@@ -21151,12 +20820,6 @@
               <w:rPr>
                 <w:rFonts w:ascii="Times" w:hAnsi="Times"/>
               </w:rPr>
-              <w:sym w:font="Symbol" w:char="F0D0"/>
-            </w:r>
-            <w:r>
-              <w:rPr>
-                <w:rFonts w:ascii="Times" w:hAnsi="Times"/>
-              </w:rPr>
               <w:t>3</w:t>
             </w:r>
             <w:r>
@@ -21176,12 +20839,6 @@
                 <w:rFonts w:ascii="Times" w:hAnsi="Times"/>
               </w:rPr>
               <w:t xml:space="preserve"> </w:t>
-            </w:r>
-            <w:r>
-              <w:rPr>
-                <w:rFonts w:ascii="Times" w:hAnsi="Times"/>
-              </w:rPr>
-              <w:sym w:font="Symbol" w:char="F0D0"/>
             </w:r>
             <w:r>
               <w:rPr>
@@ -21205,25 +20862,7 @@
               <w:rPr>
                 <w:rFonts w:ascii="Times" w:hAnsi="Times"/>
               </w:rPr>
-              <w:sym w:font="Symbol" w:char="F0D0"/>
-            </w:r>
-            <w:r>
-              <w:rPr>
-                <w:rFonts w:ascii="Times" w:hAnsi="Times"/>
-              </w:rPr>
-              <w:t xml:space="preserve">2 y </w:t>
-            </w:r>
-            <w:r>
-              <w:rPr>
-                <w:rFonts w:ascii="Times" w:hAnsi="Times"/>
-              </w:rPr>
-              <w:sym w:font="Symbol" w:char="F0D0"/>
-            </w:r>
-            <w:r>
-              <w:rPr>
-                <w:rFonts w:ascii="Times" w:hAnsi="Times"/>
-              </w:rPr>
-              <w:t>6</w:t>
+              <w:t>2 y 6</w:t>
             </w:r>
           </w:p>
           <w:p>
@@ -21241,25 +20880,14 @@
               <w:rPr>
                 <w:rFonts w:ascii="Times" w:hAnsi="Times"/>
               </w:rPr>
-              <w:sym w:font="Symbol" w:char="F0D0"/>
-            </w:r>
-            <w:r>
-              <w:rPr>
-                <w:rFonts w:ascii="Times" w:hAnsi="Times"/>
-              </w:rPr>
-              <w:t xml:space="preserve">1 y </w:t>
-            </w:r>
-            <w:r>
-              <w:rPr>
-                <w:rFonts w:ascii="Times" w:hAnsi="Times"/>
-              </w:rPr>
-              <w:sym w:font="Symbol" w:char="F0D0"/>
-            </w:r>
-            <w:r>
-              <w:rPr>
-                <w:rFonts w:ascii="Times" w:hAnsi="Times"/>
-              </w:rPr>
-              <w:t>5</w:t>
+              <w:t>1 y 5</w:t>
+            </w:r>
+            <w:commentRangeEnd w:id="12"/>
+            <w:r>
+              <w:rPr>
+                <w:rStyle w:val="Refdecomentario"/>
+              </w:rPr>
+              <w:commentReference w:id="12"/>
             </w:r>
           </w:p>
         </w:tc>
@@ -21857,9 +21485,9 @@
             <w:r>
               <w:object w:dxaOrig="6585" w:dyaOrig="2535" w14:anchorId="6D313598">
                 <v:shape id="_x0000_i1032" type="#_x0000_t75" style="width:331.5pt;height:129.75pt" o:ole="">
-                  <v:imagedata r:id="rId34" o:title=""/>
+                  <v:imagedata r:id="rId36" o:title=""/>
                 </v:shape>
-                <o:OLEObject Type="Embed" ProgID="PBrush" ShapeID="_x0000_i1032" DrawAspect="Content" ObjectID="_1515897218" r:id="rId35"/>
+                <o:OLEObject Type="Embed" ProgID="PBrush" ShapeID="_x0000_i1032" DrawAspect="Content" ObjectID="_1516121290" r:id="rId37"/>
               </w:object>
             </w:r>
           </w:p>
@@ -22118,6 +21746,7 @@
                 <w:rFonts w:ascii="Times" w:hAnsi="Times"/>
               </w:rPr>
             </w:pPr>
+            <w:commentRangeStart w:id="13"/>
             <w:r>
               <w:rPr>
                 <w:rFonts w:ascii="Times" w:hAnsi="Times"/>
@@ -22180,94 +21809,81 @@
             </w:pPr>
             <w:r>
               <w:rPr>
-                <w:rFonts w:ascii="Times New Roman" w:hAnsi="Times New Roman" w:cs="Times New Roman"/>
-                <w:color w:val="000000"/>
-              </w:rPr>
-              <w:sym w:font="Symbol" w:char="F0D0"/>
-            </w:r>
-            <w:r>
-              <w:rPr>
-                <w:rFonts w:ascii="Times New Roman" w:hAnsi="Times New Roman" w:cs="Times New Roman"/>
-                <w:color w:val="000000"/>
-              </w:rPr>
-              <w:t xml:space="preserve">1 </w:t>
-            </w:r>
-            <w:r>
-              <w:rPr>
-                <w:rFonts w:ascii="Times New Roman" w:hAnsi="Times New Roman" w:cs="Times New Roman"/>
-                <w:color w:val="000000"/>
-              </w:rPr>
-              <w:sym w:font="Symbol" w:char="F040"/>
-            </w:r>
-            <w:r>
-              <w:rPr>
-                <w:rFonts w:ascii="Times New Roman" w:hAnsi="Times New Roman" w:cs="Times New Roman"/>
-                <w:color w:val="000000"/>
+                <w:rFonts w:ascii="Cambria Math" w:hAnsi="Cambria Math" w:cs="Cambria Math"/>
+              </w:rPr>
+              <w:t>∡</w:t>
+            </w:r>
+            <w:r>
+              <w:rPr>
+                <w:rFonts w:ascii="Cambria Math" w:hAnsi="Cambria Math" w:cs="Cambria Math"/>
+              </w:rPr>
+              <w:t>1</w:t>
+            </w:r>
+            <w:r>
+              <w:rPr>
+                <w:rFonts w:ascii="Times" w:hAnsi="Times"/>
               </w:rPr>
               <w:t xml:space="preserve"> </w:t>
             </w:r>
             <w:r>
-              <w:rPr>
-                <w:rFonts w:ascii="Times New Roman" w:hAnsi="Times New Roman" w:cs="Times New Roman"/>
-                <w:color w:val="000000"/>
-              </w:rPr>
-              <w:sym w:font="Symbol" w:char="F0D0"/>
-            </w:r>
-            <w:r>
-              <w:rPr>
-                <w:rFonts w:ascii="Times New Roman" w:hAnsi="Times New Roman" w:cs="Times New Roman"/>
-                <w:color w:val="000000"/>
-              </w:rPr>
-              <w:t xml:space="preserve">4 y </w:t>
-            </w:r>
-            <w:r>
-              <w:rPr>
-                <w:rFonts w:ascii="Times New Roman" w:hAnsi="Times New Roman" w:cs="Times New Roman"/>
-                <w:color w:val="000000"/>
-              </w:rPr>
-              <w:sym w:font="Symbol" w:char="F0D0"/>
-            </w:r>
-            <w:r>
-              <w:rPr>
-                <w:rFonts w:ascii="Times New Roman" w:hAnsi="Times New Roman" w:cs="Times New Roman"/>
-                <w:color w:val="000000"/>
-              </w:rPr>
-              <w:t xml:space="preserve">2 </w:t>
-            </w:r>
-            <w:r>
-              <w:rPr>
-                <w:rFonts w:ascii="Times New Roman" w:hAnsi="Times New Roman" w:cs="Times New Roman"/>
-                <w:color w:val="000000"/>
-              </w:rPr>
-              <w:sym w:font="Symbol" w:char="F040"/>
-            </w:r>
-            <w:r>
-              <w:rPr>
-                <w:rFonts w:ascii="Times New Roman" w:hAnsi="Times New Roman" w:cs="Times New Roman"/>
-                <w:color w:val="000000"/>
+              <w:t>≡</w:t>
+            </w:r>
+            <w:r>
+              <w:rPr>
+                <w:rFonts w:ascii="Times" w:hAnsi="Times"/>
               </w:rPr>
               <w:t xml:space="preserve"> </w:t>
             </w:r>
             <w:r>
               <w:rPr>
-                <w:rFonts w:ascii="Times New Roman" w:hAnsi="Times New Roman" w:cs="Times New Roman"/>
-                <w:color w:val="000000"/>
-              </w:rPr>
-              <w:sym w:font="Symbol" w:char="F0D0"/>
-            </w:r>
-            <w:r>
-              <w:rPr>
-                <w:rFonts w:ascii="Times New Roman" w:hAnsi="Times New Roman" w:cs="Times New Roman"/>
-                <w:color w:val="000000"/>
+                <w:rFonts w:ascii="Cambria Math" w:hAnsi="Cambria Math" w:cs="Cambria Math"/>
+              </w:rPr>
+              <w:t>∡</w:t>
+            </w:r>
+            <w:r>
+              <w:rPr>
+                <w:rFonts w:ascii="Cambria Math" w:hAnsi="Cambria Math" w:cs="Cambria Math"/>
+              </w:rPr>
+              <w:t>4 y</w:t>
+            </w:r>
+            <w:r>
+              <w:rPr>
+                <w:rFonts w:ascii="Cambria Math" w:hAnsi="Cambria Math" w:cs="Cambria Math"/>
+              </w:rPr>
+              <w:t xml:space="preserve"> ∡</w:t>
+            </w:r>
+            <w:r>
+              <w:rPr>
+                <w:rFonts w:ascii="Cambria Math" w:hAnsi="Cambria Math" w:cs="Cambria Math"/>
+              </w:rPr>
+              <w:t>2</w:t>
+            </w:r>
+            <w:r>
+              <w:rPr>
+                <w:rFonts w:ascii="Times" w:hAnsi="Times"/>
+              </w:rPr>
+              <w:t xml:space="preserve"> </w:t>
+            </w:r>
+            <w:r>
+              <w:t>≡</w:t>
+            </w:r>
+            <w:r>
+              <w:rPr>
+                <w:rFonts w:ascii="Times" w:hAnsi="Times"/>
+              </w:rPr>
+              <w:t xml:space="preserve"> </w:t>
+            </w:r>
+            <w:r>
+              <w:rPr>
+                <w:rFonts w:ascii="Cambria Math" w:hAnsi="Cambria Math" w:cs="Cambria Math"/>
+              </w:rPr>
+              <w:t>∡</w:t>
+            </w:r>
+            <w:r>
+              <w:rPr>
+                <w:rFonts w:ascii="Cambria Math" w:hAnsi="Cambria Math" w:cs="Cambria Math"/>
               </w:rPr>
               <w:t>5</w:t>
-            </w:r>
-            <w:r>
-              <w:rPr>
-                <w:rFonts w:ascii="Times New Roman" w:hAnsi="Times New Roman" w:cs="Times New Roman"/>
-                <w:color w:val="000000"/>
-              </w:rPr>
-              <w:t>.</w:t>
             </w:r>
           </w:p>
           <w:p>
@@ -22300,65 +21916,94 @@
             </w:pPr>
             <w:r>
               <w:rPr>
-                <w:rFonts w:ascii="Times New Roman" w:hAnsi="Times New Roman" w:cs="Times New Roman"/>
-                <w:color w:val="000000"/>
-              </w:rPr>
-              <w:sym w:font="Symbol" w:char="F0D0"/>
-            </w:r>
-            <w:r>
-              <w:rPr>
-                <w:rFonts w:ascii="Times New Roman" w:hAnsi="Times New Roman" w:cs="Times New Roman"/>
-                <w:color w:val="000000"/>
-              </w:rPr>
-              <w:t xml:space="preserve">1 = </w:t>
-            </w:r>
-            <w:r>
-              <w:rPr>
-                <w:rFonts w:ascii="Times New Roman" w:hAnsi="Times New Roman" w:cs="Times New Roman"/>
-                <w:color w:val="000000"/>
-              </w:rPr>
-              <w:sym w:font="Symbol" w:char="F0D0"/>
-            </w:r>
-            <w:r>
-              <w:rPr>
-                <w:rFonts w:ascii="Times New Roman" w:hAnsi="Times New Roman" w:cs="Times New Roman"/>
-                <w:color w:val="000000"/>
-              </w:rPr>
-              <w:t>4 y</w:t>
-            </w:r>
-            <w:r>
-              <w:rPr>
-                <w:rFonts w:ascii="Times New Roman" w:hAnsi="Times New Roman" w:cs="Times New Roman"/>
-                <w:i/>
-                <w:color w:val="000000"/>
+                <w:rFonts w:ascii="Cambria Math" w:hAnsi="Cambria Math" w:cs="Cambria Math"/>
+              </w:rPr>
+              <w:t>∡</w:t>
+            </w:r>
+            <w:r>
+              <w:rPr>
+                <w:rFonts w:ascii="Cambria Math" w:hAnsi="Cambria Math" w:cs="Cambria Math"/>
+              </w:rPr>
+              <w:t>1</w:t>
+            </w:r>
+            <w:r>
+              <w:rPr>
+                <w:rFonts w:ascii="Times" w:hAnsi="Times"/>
               </w:rPr>
               <w:t xml:space="preserve"> </w:t>
             </w:r>
             <w:r>
-              <w:rPr>
-                <w:rFonts w:ascii="Times New Roman" w:hAnsi="Times New Roman" w:cs="Times New Roman"/>
-                <w:color w:val="000000"/>
-              </w:rPr>
-              <w:sym w:font="Symbol" w:char="F0D0"/>
-            </w:r>
-            <w:r>
-              <w:rPr>
-                <w:rFonts w:ascii="Times New Roman" w:hAnsi="Times New Roman" w:cs="Times New Roman"/>
-                <w:color w:val="000000"/>
-              </w:rPr>
-              <w:t xml:space="preserve">2 = </w:t>
-            </w:r>
-            <w:r>
-              <w:rPr>
-                <w:rFonts w:ascii="Times New Roman" w:hAnsi="Times New Roman" w:cs="Times New Roman"/>
-                <w:color w:val="000000"/>
-              </w:rPr>
-              <w:sym w:font="Symbol" w:char="F0D0"/>
-            </w:r>
-            <w:r>
-              <w:rPr>
-                <w:rFonts w:ascii="Times New Roman" w:hAnsi="Times New Roman" w:cs="Times New Roman"/>
-                <w:color w:val="000000"/>
+              <w:t>=</w:t>
+            </w:r>
+            <w:r>
+              <w:rPr>
+                <w:rFonts w:ascii="Times" w:hAnsi="Times"/>
+              </w:rPr>
+              <w:t xml:space="preserve"> </w:t>
+            </w:r>
+            <w:r>
+              <w:rPr>
+                <w:rFonts w:ascii="Cambria Math" w:hAnsi="Cambria Math" w:cs="Cambria Math"/>
+              </w:rPr>
+              <w:t>∡</w:t>
+            </w:r>
+            <w:r>
+              <w:rPr>
+                <w:rFonts w:ascii="Cambria Math" w:hAnsi="Cambria Math" w:cs="Cambria Math"/>
+              </w:rPr>
+              <w:t>4</w:t>
+            </w:r>
+            <w:r>
+              <w:rPr>
+                <w:rFonts w:ascii="Cambria Math" w:hAnsi="Cambria Math" w:cs="Cambria Math"/>
+              </w:rPr>
+              <w:t xml:space="preserve"> </w:t>
+            </w:r>
+            <w:r>
+              <w:rPr>
+                <w:rFonts w:ascii="Cambria Math" w:hAnsi="Cambria Math" w:cs="Cambria Math"/>
+              </w:rPr>
+              <w:t xml:space="preserve">y </w:t>
+            </w:r>
+            <w:r>
+              <w:rPr>
+                <w:rFonts w:ascii="Cambria Math" w:hAnsi="Cambria Math" w:cs="Cambria Math"/>
+              </w:rPr>
+              <w:t>∡</w:t>
+            </w:r>
+            <w:r>
+              <w:rPr>
+                <w:rFonts w:ascii="Cambria Math" w:hAnsi="Cambria Math" w:cs="Cambria Math"/>
+              </w:rPr>
+              <w:t>2</w:t>
+            </w:r>
+            <w:r>
+              <w:rPr>
+                <w:rFonts w:ascii="Times" w:hAnsi="Times"/>
+              </w:rPr>
+              <w:t xml:space="preserve"> </w:t>
+            </w:r>
+            <w:r>
+              <w:rPr>
+                <w:rFonts w:ascii="Times" w:hAnsi="Times"/>
+              </w:rPr>
+              <w:t>=</w:t>
+            </w:r>
+            <w:r>
+              <w:rPr>
+                <w:rFonts w:ascii="Times" w:hAnsi="Times"/>
+              </w:rPr>
+              <w:t xml:space="preserve"> </w:t>
+            </w:r>
+            <w:r>
+              <w:rPr>
+                <w:rFonts w:ascii="Cambria Math" w:hAnsi="Cambria Math" w:cs="Cambria Math"/>
+              </w:rPr>
+              <w:t>∡</w:t>
+            </w:r>
+            <w:r>
+              <w:rPr>
+                <w:rFonts w:ascii="Cambria Math" w:hAnsi="Cambria Math" w:cs="Cambria Math"/>
               </w:rPr>
               <w:t>5</w:t>
             </w:r>
@@ -22380,10 +22025,9 @@
             </w:pPr>
             <w:r>
               <w:rPr>
-                <w:rFonts w:ascii="Times New Roman" w:hAnsi="Times New Roman" w:cs="Times New Roman"/>
-                <w:color w:val="000000"/>
-              </w:rPr>
-              <w:sym w:font="Symbol" w:char="F0D0"/>
+                <w:rFonts w:ascii="Cambria Math" w:hAnsi="Cambria Math" w:cs="Cambria Math"/>
+              </w:rPr>
+              <w:t>∡</w:t>
             </w:r>
             <w:r>
               <w:rPr>
@@ -22394,10 +22038,9 @@
             </w:r>
             <w:r>
               <w:rPr>
-                <w:rFonts w:ascii="Times New Roman" w:hAnsi="Times New Roman" w:cs="Times New Roman"/>
-                <w:color w:val="000000"/>
-              </w:rPr>
-              <w:sym w:font="Symbol" w:char="F0D0"/>
+                <w:rFonts w:ascii="Cambria Math" w:hAnsi="Cambria Math" w:cs="Cambria Math"/>
+              </w:rPr>
+              <w:t>∡</w:t>
             </w:r>
             <w:r>
               <w:rPr>
@@ -22408,10 +22051,9 @@
             </w:r>
             <w:r>
               <w:rPr>
-                <w:rFonts w:ascii="Times New Roman" w:hAnsi="Times New Roman" w:cs="Times New Roman"/>
-                <w:color w:val="000000"/>
-              </w:rPr>
-              <w:sym w:font="Symbol" w:char="F0D0"/>
+                <w:rFonts w:ascii="Cambria Math" w:hAnsi="Cambria Math" w:cs="Cambria Math"/>
+              </w:rPr>
+              <w:t>∡</w:t>
             </w:r>
             <w:r>
               <w:rPr>
@@ -22445,10 +22087,9 @@
             </w:pPr>
             <w:r>
               <w:rPr>
-                <w:rFonts w:ascii="Times New Roman" w:hAnsi="Times New Roman" w:cs="Times New Roman"/>
-                <w:color w:val="000000"/>
-              </w:rPr>
-              <w:sym w:font="Symbol" w:char="F0D0"/>
+                <w:rFonts w:ascii="Cambria Math" w:hAnsi="Cambria Math" w:cs="Cambria Math"/>
+              </w:rPr>
+              <w:t>∡</w:t>
             </w:r>
             <w:r>
               <w:rPr>
@@ -22459,10 +22100,9 @@
             </w:r>
             <w:r>
               <w:rPr>
-                <w:rFonts w:ascii="Times New Roman" w:hAnsi="Times New Roman" w:cs="Times New Roman"/>
-                <w:color w:val="000000"/>
-              </w:rPr>
-              <w:sym w:font="Symbol" w:char="F0D0"/>
+                <w:rFonts w:ascii="Cambria Math" w:hAnsi="Cambria Math" w:cs="Cambria Math"/>
+              </w:rPr>
+              <w:t>∡</w:t>
             </w:r>
             <w:r>
               <w:rPr>
@@ -22473,10 +22113,9 @@
             </w:r>
             <w:r>
               <w:rPr>
-                <w:rFonts w:ascii="Times New Roman" w:hAnsi="Times New Roman" w:cs="Times New Roman"/>
-                <w:color w:val="000000"/>
-              </w:rPr>
-              <w:sym w:font="Symbol" w:char="F0D0"/>
+                <w:rFonts w:ascii="Cambria Math" w:hAnsi="Cambria Math" w:cs="Cambria Math"/>
+              </w:rPr>
+              <w:t>∡</w:t>
             </w:r>
             <w:r>
               <w:rPr>
@@ -22646,48 +22285,30 @@
             </w:r>
             <w:r>
               <w:rPr>
+                <w:rFonts w:ascii="Cambria Math" w:hAnsi="Cambria Math" w:cs="Cambria Math"/>
+              </w:rPr>
+              <w:t>∡</w:t>
+            </w:r>
+            <w:r>
+              <w:rPr>
+                <w:rFonts w:ascii="Times New Roman" w:hAnsi="Times New Roman" w:cs="Times New Roman"/>
+                <w:color w:val="000000"/>
+              </w:rPr>
+              <w:t xml:space="preserve">4 y </w:t>
+            </w:r>
+            <w:r>
+              <w:rPr>
                 <w:rFonts w:ascii="Times New Roman" w:hAnsi="Times New Roman" w:cs="Times New Roman"/>
                 <w:i/>
                 <w:color w:val="000000"/>
               </w:rPr>
-              <w:t xml:space="preserve"> </w:t>
-            </w:r>
-            <w:r>
-              <w:rPr>
-                <w:rFonts w:ascii="Times New Roman" w:hAnsi="Times New Roman" w:cs="Times New Roman"/>
-                <w:color w:val="000000"/>
-              </w:rPr>
-              <w:sym w:font="Symbol" w:char="F0D0"/>
-            </w:r>
-            <w:r>
-              <w:rPr>
-                <w:rFonts w:ascii="Times New Roman" w:hAnsi="Times New Roman" w:cs="Times New Roman"/>
-                <w:color w:val="000000"/>
-              </w:rPr>
-              <w:t xml:space="preserve">4 y </w:t>
-            </w:r>
-            <w:r>
-              <w:rPr>
-                <w:rFonts w:ascii="Times New Roman" w:hAnsi="Times New Roman" w:cs="Times New Roman"/>
-                <w:i/>
-                <w:color w:val="000000"/>
-              </w:rPr>
               <w:t>m</w:t>
             </w:r>
             <w:r>
               <w:rPr>
-                <w:rFonts w:ascii="Times New Roman" w:hAnsi="Times New Roman" w:cs="Times New Roman"/>
-                <w:i/>
-                <w:color w:val="000000"/>
-              </w:rPr>
-              <w:t xml:space="preserve"> </w:t>
-            </w:r>
-            <w:r>
-              <w:rPr>
-                <w:rFonts w:ascii="Times New Roman" w:hAnsi="Times New Roman" w:cs="Times New Roman"/>
-                <w:color w:val="000000"/>
-              </w:rPr>
-              <w:sym w:font="Symbol" w:char="F0D0"/>
+                <w:rFonts w:ascii="Cambria Math" w:hAnsi="Cambria Math" w:cs="Cambria Math"/>
+              </w:rPr>
+              <w:t>∡</w:t>
             </w:r>
             <w:r>
               <w:rPr>
@@ -22727,6 +22348,13 @@
                 <w:color w:val="000000"/>
               </w:rPr>
               <w:t xml:space="preserve"> </w:t>
+            </w:r>
+            <w:commentRangeEnd w:id="13"/>
+            <w:r>
+              <w:rPr>
+                <w:rStyle w:val="Refdecomentario"/>
+              </w:rPr>
+              <w:commentReference w:id="13"/>
             </w:r>
           </w:p>
         </w:tc>
@@ -22941,9 +22569,9 @@
             <w:r>
               <w:object w:dxaOrig="5730" w:dyaOrig="4890" w14:anchorId="13E1F445">
                 <v:shape id="_x0000_i1033" type="#_x0000_t75" style="width:4in;height:244.5pt" o:ole="">
-                  <v:imagedata r:id="rId36" o:title=""/>
+                  <v:imagedata r:id="rId38" o:title=""/>
                 </v:shape>
-                <o:OLEObject Type="Embed" ProgID="PBrush" ShapeID="_x0000_i1033" DrawAspect="Content" ObjectID="_1515897219" r:id="rId37"/>
+                <o:OLEObject Type="Embed" ProgID="PBrush" ShapeID="_x0000_i1033" DrawAspect="Content" ObjectID="_1516121291" r:id="rId39"/>
               </w:object>
             </w:r>
           </w:p>
@@ -24188,9 +23816,9 @@
             <w:r>
               <w:object w:dxaOrig="6705" w:dyaOrig="3975" w14:anchorId="5E64ABD8">
                 <v:shape id="_x0000_i1034" type="#_x0000_t75" style="width:338.25pt;height:201.75pt" o:ole="">
-                  <v:imagedata r:id="rId38" o:title=""/>
+                  <v:imagedata r:id="rId40" o:title=""/>
                 </v:shape>
-                <o:OLEObject Type="Embed" ProgID="PBrush" ShapeID="_x0000_i1034" DrawAspect="Content" ObjectID="_1515897220" r:id="rId39"/>
+                <o:OLEObject Type="Embed" ProgID="PBrush" ShapeID="_x0000_i1034" DrawAspect="Content" ObjectID="_1516121292" r:id="rId41"/>
               </w:object>
             </w:r>
           </w:p>
@@ -24591,7 +24219,7 @@
                           </pic:cNvPicPr>
                         </pic:nvPicPr>
                         <pic:blipFill>
-                          <a:blip r:embed="rId40" cstate="print">
+                          <a:blip r:embed="rId42" cstate="print">
                             <a:extLst>
                               <a:ext uri="{28A0092B-C50C-407E-A947-70E740481C1C}">
                                 <a14:useLocalDpi xmlns:a14="http://schemas.microsoft.com/office/drawing/2010/main" val="0"/>
@@ -25111,7 +24739,7 @@
                           </pic:cNvPicPr>
                         </pic:nvPicPr>
                         <pic:blipFill>
-                          <a:blip r:embed="rId41" cstate="print">
+                          <a:blip r:embed="rId43" cstate="print">
                             <a:extLst>
                               <a:ext uri="{28A0092B-C50C-407E-A947-70E740481C1C}">
                                 <a14:useLocalDpi xmlns:a14="http://schemas.microsoft.com/office/drawing/2010/main" val="0"/>
@@ -26425,9 +26053,9 @@
             <w:r>
               <w:object w:dxaOrig="5370" w:dyaOrig="3195" w14:anchorId="245B12A7">
                 <v:shape id="_x0000_i1035" type="#_x0000_t75" style="width:266.25pt;height:158.25pt" o:ole="">
-                  <v:imagedata r:id="rId42" o:title=""/>
+                  <v:imagedata r:id="rId44" o:title=""/>
                 </v:shape>
-                <o:OLEObject Type="Embed" ProgID="PBrush" ShapeID="_x0000_i1035" DrawAspect="Content" ObjectID="_1515897221" r:id="rId43"/>
+                <o:OLEObject Type="Embed" ProgID="PBrush" ShapeID="_x0000_i1035" DrawAspect="Content" ObjectID="_1516121293" r:id="rId45"/>
               </w:object>
             </w:r>
           </w:p>
@@ -26729,9 +26357,9 @@
             <w:r>
               <w:object w:dxaOrig="5340" w:dyaOrig="2865" w14:anchorId="54E760FD">
                 <v:shape id="_x0000_i1036" type="#_x0000_t75" style="width:267pt;height:2in" o:ole="">
-                  <v:imagedata r:id="rId44" o:title=""/>
+                  <v:imagedata r:id="rId46" o:title=""/>
                 </v:shape>
-                <o:OLEObject Type="Embed" ProgID="PBrush" ShapeID="_x0000_i1036" DrawAspect="Content" ObjectID="_1515897222" r:id="rId45"/>
+                <o:OLEObject Type="Embed" ProgID="PBrush" ShapeID="_x0000_i1036" DrawAspect="Content" ObjectID="_1516121294" r:id="rId47"/>
               </w:object>
             </w:r>
           </w:p>
@@ -27034,9 +26662,9 @@
             <w:r>
               <w:object w:dxaOrig="5385" w:dyaOrig="3675" w14:anchorId="4B80BF53">
                 <v:shape id="_x0000_i1037" type="#_x0000_t75" style="width:266.25pt;height:180pt" o:ole="">
-                  <v:imagedata r:id="rId46" o:title=""/>
+                  <v:imagedata r:id="rId48" o:title=""/>
                 </v:shape>
-                <o:OLEObject Type="Embed" ProgID="PBrush" ShapeID="_x0000_i1037" DrawAspect="Content" ObjectID="_1515897223" r:id="rId47"/>
+                <o:OLEObject Type="Embed" ProgID="PBrush" ShapeID="_x0000_i1037" DrawAspect="Content" ObjectID="_1516121295" r:id="rId49"/>
               </w:object>
             </w:r>
           </w:p>
@@ -27338,9 +26966,9 @@
             <w:r>
               <w:object w:dxaOrig="5820" w:dyaOrig="3645" w14:anchorId="25389ED5">
                 <v:shape id="_x0000_i1038" type="#_x0000_t75" style="width:4in;height:180pt" o:ole="">
-                  <v:imagedata r:id="rId48" o:title=""/>
+                  <v:imagedata r:id="rId50" o:title=""/>
                 </v:shape>
-                <o:OLEObject Type="Embed" ProgID="PBrush" ShapeID="_x0000_i1038" DrawAspect="Content" ObjectID="_1515897224" r:id="rId49"/>
+                <o:OLEObject Type="Embed" ProgID="PBrush" ShapeID="_x0000_i1038" DrawAspect="Content" ObjectID="_1516121296" r:id="rId51"/>
               </w:object>
             </w:r>
           </w:p>
@@ -28552,9 +28180,9 @@
             <w:r>
               <w:object w:dxaOrig="2925" w:dyaOrig="2880" w14:anchorId="08321664">
                 <v:shape id="_x0000_i1039" type="#_x0000_t75" style="width:2in;height:2in" o:ole="">
-                  <v:imagedata r:id="rId50" o:title=""/>
+                  <v:imagedata r:id="rId52" o:title=""/>
                 </v:shape>
-                <o:OLEObject Type="Embed" ProgID="PBrush" ShapeID="_x0000_i1039" DrawAspect="Content" ObjectID="_1515897225" r:id="rId51"/>
+                <o:OLEObject Type="Embed" ProgID="PBrush" ShapeID="_x0000_i1039" DrawAspect="Content" ObjectID="_1516121297" r:id="rId53"/>
               </w:object>
             </w:r>
           </w:p>
@@ -28903,9 +28531,9 @@
             <w:r>
               <w:object w:dxaOrig="3210" w:dyaOrig="3270" w14:anchorId="0491B8F9">
                 <v:shape id="_x0000_i1040" type="#_x0000_t75" style="width:158.25pt;height:165.75pt" o:ole="">
-                  <v:imagedata r:id="rId52" o:title=""/>
+                  <v:imagedata r:id="rId54" o:title=""/>
                 </v:shape>
-                <o:OLEObject Type="Embed" ProgID="PBrush" ShapeID="_x0000_i1040" DrawAspect="Content" ObjectID="_1515897226" r:id="rId53"/>
+                <o:OLEObject Type="Embed" ProgID="PBrush" ShapeID="_x0000_i1040" DrawAspect="Content" ObjectID="_1516121298" r:id="rId55"/>
               </w:object>
             </w:r>
           </w:p>
@@ -29290,9 +28918,9 @@
             <w:r>
               <w:object w:dxaOrig="2070" w:dyaOrig="1620" w14:anchorId="6571D63C">
                 <v:shape id="_x0000_i1041" type="#_x0000_t75" style="width:100.5pt;height:79.5pt" o:ole="">
-                  <v:imagedata r:id="rId54" o:title=""/>
+                  <v:imagedata r:id="rId56" o:title=""/>
                 </v:shape>
-                <o:OLEObject Type="Embed" ProgID="PBrush" ShapeID="_x0000_i1041" DrawAspect="Content" ObjectID="_1515897227" r:id="rId55"/>
+                <o:OLEObject Type="Embed" ProgID="PBrush" ShapeID="_x0000_i1041" DrawAspect="Content" ObjectID="_1516121299" r:id="rId57"/>
               </w:object>
             </w:r>
           </w:p>
@@ -29698,7 +29326,7 @@
                           </pic:cNvPicPr>
                         </pic:nvPicPr>
                         <pic:blipFill>
-                          <a:blip r:embed="rId56">
+                          <a:blip r:embed="rId58">
                             <a:extLst>
                               <a:ext uri="{28A0092B-C50C-407E-A947-70E740481C1C}">
                                 <a14:useLocalDpi xmlns:a14="http://schemas.microsoft.com/office/drawing/2010/main" val="0"/>
@@ -30094,7 +29722,7 @@
                           </pic:cNvPicPr>
                         </pic:nvPicPr>
                         <pic:blipFill>
-                          <a:blip r:embed="rId57" cstate="print">
+                          <a:blip r:embed="rId59" cstate="print">
                             <a:extLst>
                               <a:ext uri="{28A0092B-C50C-407E-A947-70E740481C1C}">
                                 <a14:useLocalDpi xmlns:a14="http://schemas.microsoft.com/office/drawing/2010/main" val="0"/>
@@ -30258,6 +29886,7 @@
                 <w:rFonts w:ascii="Times" w:hAnsi="Times"/>
               </w:rPr>
             </w:pPr>
+            <w:commentRangeStart w:id="14"/>
             <w:r>
               <w:rPr>
                 <w:rFonts w:ascii="Times" w:hAnsi="Times"/>
@@ -30275,10 +29904,9 @@
             </w:pPr>
             <w:r>
               <w:rPr>
-                <w:rFonts w:ascii="Times New Roman" w:hAnsi="Times New Roman" w:cs="Times New Roman"/>
-                <w:color w:val="000000"/>
-              </w:rPr>
-              <w:sym w:font="Symbol" w:char="F0D0"/>
+                <w:rFonts w:ascii="Cambria Math" w:hAnsi="Cambria Math" w:cs="Cambria Math"/>
+              </w:rPr>
+              <w:t>∡</w:t>
             </w:r>
             <w:r>
               <w:rPr>
@@ -30288,11 +29916,7 @@
               <w:t xml:space="preserve">α </w:t>
             </w:r>
             <w:r>
-              <w:rPr>
-                <w:rFonts w:ascii="Times New Roman" w:hAnsi="Times New Roman" w:cs="Times New Roman"/>
-                <w:color w:val="000000"/>
-              </w:rPr>
-              <w:sym w:font="Symbol" w:char="F040"/>
+              <w:t>≡</w:t>
             </w:r>
             <w:r>
               <w:rPr>
@@ -30303,10 +29927,9 @@
             </w:r>
             <w:r>
               <w:rPr>
-                <w:rFonts w:ascii="Times New Roman" w:hAnsi="Times New Roman" w:cs="Times New Roman"/>
-                <w:color w:val="000000"/>
-              </w:rPr>
-              <w:sym w:font="Symbol" w:char="F0D0"/>
+                <w:rFonts w:ascii="Cambria Math" w:hAnsi="Cambria Math" w:cs="Cambria Math"/>
+              </w:rPr>
+              <w:t>∡</w:t>
             </w:r>
             <w:r>
               <w:rPr>
@@ -30316,11 +29939,7 @@
               <w:t xml:space="preserve">β </w:t>
             </w:r>
             <w:r>
-              <w:rPr>
-                <w:rFonts w:ascii="Times New Roman" w:hAnsi="Times New Roman" w:cs="Times New Roman"/>
-                <w:color w:val="000000"/>
-              </w:rPr>
-              <w:sym w:font="Symbol" w:char="F040"/>
+              <w:t>≡</w:t>
             </w:r>
             <w:r>
               <w:rPr>
@@ -30331,10 +29950,9 @@
             </w:r>
             <w:r>
               <w:rPr>
-                <w:rFonts w:ascii="Times New Roman" w:hAnsi="Times New Roman" w:cs="Times New Roman"/>
-                <w:color w:val="000000"/>
-              </w:rPr>
-              <w:sym w:font="Symbol" w:char="F0D0"/>
+                <w:rFonts w:ascii="Cambria Math" w:hAnsi="Cambria Math" w:cs="Cambria Math"/>
+              </w:rPr>
+              <w:t>∡</w:t>
             </w:r>
             <w:r>
               <w:rPr>
@@ -30342,6 +29960,13 @@
                 <w:color w:val="000000"/>
               </w:rPr>
               <w:t>γ</w:t>
+            </w:r>
+            <w:commentRangeEnd w:id="14"/>
+            <w:r>
+              <w:rPr>
+                <w:rStyle w:val="Refdecomentario"/>
+              </w:rPr>
+              <w:commentReference w:id="14"/>
             </w:r>
           </w:p>
         </w:tc>
@@ -30532,7 +30157,7 @@
                           </pic:cNvPicPr>
                         </pic:nvPicPr>
                         <pic:blipFill>
-                          <a:blip r:embed="rId58" cstate="print">
+                          <a:blip r:embed="rId60" cstate="print">
                             <a:extLst>
                               <a:ext uri="{28A0092B-C50C-407E-A947-70E740481C1C}">
                                 <a14:useLocalDpi xmlns:a14="http://schemas.microsoft.com/office/drawing/2010/main" val="0"/>
@@ -30712,7 +30337,14 @@
               <w:rPr>
                 <w:rFonts w:ascii="Times" w:hAnsi="Times"/>
               </w:rPr>
-              <w:t xml:space="preserve"> entonces la medida del ángulo central es el doble de la medida del ángulo inscrito.</w:t>
+              <w:t xml:space="preserve"> entonces la medida del ángulo central es el doble de la medida </w:t>
+            </w:r>
+            <w:commentRangeStart w:id="15"/>
+            <w:r>
+              <w:rPr>
+                <w:rFonts w:ascii="Times" w:hAnsi="Times"/>
+              </w:rPr>
+              <w:t>del ángulo inscrito.</w:t>
             </w:r>
           </w:p>
           <w:p>
@@ -30728,16 +30360,9 @@
             </w:pPr>
             <w:r>
               <w:rPr>
-                <w:rFonts w:ascii="Times" w:hAnsi="Times"/>
-                <w:i/>
-              </w:rPr>
-              <w:t>m</w:t>
-            </w:r>
-            <w:r>
-              <w:rPr>
-                <w:rFonts w:ascii="Times" w:hAnsi="Times"/>
-              </w:rPr>
-              <w:sym w:font="Symbol" w:char="F0D0"/>
+                <w:rFonts w:ascii="Cambria Math" w:hAnsi="Cambria Math" w:cs="Cambria Math"/>
+              </w:rPr>
+              <w:t>∡</w:t>
             </w:r>
             <w:r>
               <w:rPr>
@@ -30753,16 +30378,9 @@
             </w:r>
             <w:r>
               <w:rPr>
-                <w:rFonts w:ascii="Times" w:hAnsi="Times"/>
-                <w:i/>
-              </w:rPr>
-              <w:t>m</w:t>
-            </w:r>
-            <w:r>
-              <w:rPr>
-                <w:rFonts w:ascii="Times" w:hAnsi="Times"/>
-              </w:rPr>
-              <w:sym w:font="Symbol" w:char="F0D0"/>
+                <w:rFonts w:ascii="Cambria Math" w:hAnsi="Cambria Math" w:cs="Cambria Math"/>
+              </w:rPr>
+              <w:t>∡</w:t>
             </w:r>
             <w:r>
               <w:rPr>
@@ -30770,6 +30388,15 @@
               </w:rPr>
               <w:t>α</w:t>
             </w:r>
+            <w:commentRangeEnd w:id="15"/>
+            <w:r>
+              <w:rPr>
+                <w:rStyle w:val="Refdecomentario"/>
+              </w:rPr>
+              <w:commentReference w:id="15"/>
+            </w:r>
+            <w:bookmarkStart w:id="16" w:name="_GoBack"/>
+            <w:bookmarkEnd w:id="16"/>
           </w:p>
         </w:tc>
       </w:tr>
@@ -32195,7 +31822,7 @@
                           </pic:cNvPicPr>
                         </pic:nvPicPr>
                         <pic:blipFill>
-                          <a:blip r:embed="rId59">
+                          <a:blip r:embed="rId61">
                             <a:extLst>
                               <a:ext uri="{28A0092B-C50C-407E-A947-70E740481C1C}">
                                 <a14:useLocalDpi xmlns:a14="http://schemas.microsoft.com/office/drawing/2010/main" val="0"/>
@@ -33050,7 +32677,7 @@
                           </pic:cNvPicPr>
                         </pic:nvPicPr>
                         <pic:blipFill>
-                          <a:blip r:embed="rId60">
+                          <a:blip r:embed="rId62">
                             <a:extLst>
                               <a:ext uri="{28A0092B-C50C-407E-A947-70E740481C1C}">
                                 <a14:useLocalDpi xmlns:a14="http://schemas.microsoft.com/office/drawing/2010/main" val="0"/>
@@ -34783,7 +34410,7 @@
                 <w:color w:val="BFBFBF" w:themeColor="background1" w:themeShade="BF"/>
               </w:rPr>
             </w:pPr>
-            <w:hyperlink r:id="rId61" w:history="1">
+            <w:hyperlink r:id="rId63" w:history="1">
               <w:r>
                 <w:rPr>
                   <w:rStyle w:val="Hipervnculo"/>
@@ -34861,7 +34488,7 @@
                 <w:color w:val="BFBFBF" w:themeColor="background1" w:themeShade="BF"/>
               </w:rPr>
             </w:pPr>
-            <w:hyperlink r:id="rId62" w:history="1">
+            <w:hyperlink r:id="rId64" w:history="1">
               <w:r>
                 <w:rPr>
                   <w:rStyle w:val="Hipervnculo"/>
@@ -34944,7 +34571,7 @@
                 <w:color w:val="BFBFBF" w:themeColor="background1" w:themeShade="BF"/>
               </w:rPr>
             </w:pPr>
-            <w:hyperlink r:id="rId63" w:history="1">
+            <w:hyperlink r:id="rId65" w:history="1">
               <w:r>
                 <w:rPr>
                   <w:rStyle w:val="Hipervnculo"/>
@@ -34974,12 +34601,10 @@
           <w:highlight w:val="yellow"/>
         </w:rPr>
       </w:pPr>
-      <w:bookmarkStart w:id="0" w:name="_GoBack"/>
-      <w:bookmarkEnd w:id="0"/>
     </w:p>
     <w:sectPr>
-      <w:headerReference w:type="even" r:id="rId64"/>
-      <w:headerReference w:type="default" r:id="rId65"/>
+      <w:headerReference w:type="even" r:id="rId66"/>
+      <w:headerReference w:type="default" r:id="rId67"/>
       <w:type w:val="continuous"/>
       <w:pgSz w:w="12240" w:h="15840"/>
       <w:pgMar w:top="1417" w:right="1701" w:bottom="1417" w:left="1701" w:header="708" w:footer="708" w:gutter="0"/>
@@ -34987,6 +34612,288 @@
     </w:sectPr>
   </w:body>
 </w:document>
+</file>
+
+<file path=word/comments.xml><?xml version="1.0" encoding="utf-8"?>
+<w:comments xmlns:wpc="http://schemas.microsoft.com/office/word/2010/wordprocessingCanvas" xmlns:mc="http://schemas.openxmlformats.org/markup-compatibility/2006" xmlns:o="urn:schemas-microsoft-com:office:office" xmlns:r="http://schemas.openxmlformats.org/officeDocument/2006/relationships" xmlns:m="http://schemas.openxmlformats.org/officeDocument/2006/math" xmlns:v="urn:schemas-microsoft-com:vml" xmlns:wp14="http://schemas.microsoft.com/office/word/2010/wordprocessingDrawing" xmlns:wp="http://schemas.openxmlformats.org/drawingml/2006/wordprocessingDrawing" xmlns:w10="urn:schemas-microsoft-com:office:word" xmlns:w="http://schemas.openxmlformats.org/wordprocessingml/2006/main" xmlns:w14="http://schemas.microsoft.com/office/word/2010/wordml" xmlns:w15="http://schemas.microsoft.com/office/word/2012/wordml" xmlns:wpg="http://schemas.microsoft.com/office/word/2010/wordprocessingGroup" xmlns:wpi="http://schemas.microsoft.com/office/word/2010/wordprocessingInk" xmlns:wne="http://schemas.microsoft.com/office/word/2006/wordml" xmlns:wps="http://schemas.microsoft.com/office/word/2010/wordprocessingShape" mc:Ignorable="w14 w15 wp14">
+  <w:comment w:id="0" w:author="Edgar Josué Malagón Montaña" w:date="2016-02-04T19:34:00Z" w:initials="EJMM">
+    <w:p>
+      <w:pPr>
+        <w:pStyle w:val="Textocomentario"/>
+      </w:pPr>
+      <w:r>
+        <w:rPr>
+          <w:rStyle w:val="Refdecomentario"/>
+        </w:rPr>
+        <w:annotationRef/>
+      </w:r>
+      <w:r>
+        <w:t>Cambie el párrafo y quite un renglón</w:t>
+      </w:r>
+    </w:p>
+  </w:comment>
+  <w:comment w:id="1" w:author="Edgar Josué Malagón Montaña" w:date="2016-02-04T19:39:00Z" w:initials="EJMM">
+    <w:p>
+      <w:pPr>
+        <w:pStyle w:val="Textocomentario"/>
+      </w:pPr>
+      <w:r>
+        <w:rPr>
+          <w:rStyle w:val="Refdecomentario"/>
+        </w:rPr>
+        <w:annotationRef/>
+      </w:r>
+      <w:r>
+        <w:t>En esta parte quite una parte del texto y un reglón</w:t>
+      </w:r>
+    </w:p>
+  </w:comment>
+  <w:comment w:id="2" w:author="Edgar Josué Malagón Montaña" w:date="2016-02-04T19:39:00Z" w:initials="EJMM">
+    <w:p>
+      <w:pPr>
+        <w:pStyle w:val="Textocomentario"/>
+      </w:pPr>
+      <w:r>
+        <w:rPr>
+          <w:rStyle w:val="Refdecomentario"/>
+        </w:rPr>
+        <w:annotationRef/>
+      </w:r>
+      <w:r>
+        <w:t>En esta parte quite una parte del texto y un renglón</w:t>
+      </w:r>
+    </w:p>
+  </w:comment>
+  <w:comment w:id="3" w:author="Edgar Josué Malagón Montaña" w:date="2016-02-04T19:40:00Z" w:initials="EJMM">
+    <w:p>
+      <w:pPr>
+        <w:pStyle w:val="Textocomentario"/>
+      </w:pPr>
+      <w:r>
+        <w:rPr>
+          <w:rStyle w:val="Refdecomentario"/>
+        </w:rPr>
+        <w:annotationRef/>
+      </w:r>
+      <w:r>
+        <w:t>Esta parte la modifique</w:t>
+      </w:r>
+    </w:p>
+  </w:comment>
+  <w:comment w:id="4" w:author="Edgar Josué Malagón Montaña" w:date="2016-02-04T19:43:00Z" w:initials="EJMM">
+    <w:p>
+      <w:pPr>
+        <w:pStyle w:val="Textocomentario"/>
+      </w:pPr>
+      <w:r>
+        <w:rPr>
+          <w:rStyle w:val="Refdecomentario"/>
+        </w:rPr>
+        <w:annotationRef/>
+      </w:r>
+      <w:r>
+        <w:t>Modifique este pie de imagen</w:t>
+      </w:r>
+    </w:p>
+  </w:comment>
+  <w:comment w:id="5" w:author="Edgar Josué Malagón Montaña" w:date="2016-02-04T19:43:00Z" w:initials="EJMM">
+    <w:p>
+      <w:pPr>
+        <w:pStyle w:val="Textocomentario"/>
+      </w:pPr>
+      <w:r>
+        <w:rPr>
+          <w:rStyle w:val="Refdecomentario"/>
+        </w:rPr>
+        <w:annotationRef/>
+      </w:r>
+      <w:r>
+        <w:t xml:space="preserve">Modifique este pie de imagen. </w:t>
+      </w:r>
+    </w:p>
+  </w:comment>
+  <w:comment w:id="6" w:author="Edgar Josué Malagón Montaña" w:date="2016-02-04T19:45:00Z" w:initials="EJMM">
+    <w:p>
+      <w:pPr>
+        <w:pStyle w:val="Textocomentario"/>
+      </w:pPr>
+      <w:r>
+        <w:rPr>
+          <w:rStyle w:val="Refdecomentario"/>
+        </w:rPr>
+        <w:annotationRef/>
+      </w:r>
+      <w:r>
+        <w:t>Este texto lo modifique</w:t>
+      </w:r>
+    </w:p>
+  </w:comment>
+  <w:comment w:id="7" w:author="Edgar Josué Malagón Montaña" w:date="2016-02-04T19:45:00Z" w:initials="EJMM">
+    <w:p>
+      <w:pPr>
+        <w:pStyle w:val="Textocomentario"/>
+      </w:pPr>
+      <w:r>
+        <w:rPr>
+          <w:rStyle w:val="Refdecomentario"/>
+        </w:rPr>
+        <w:annotationRef/>
+      </w:r>
+      <w:r>
+        <w:t>Este texto lo modifique</w:t>
+      </w:r>
+    </w:p>
+  </w:comment>
+  <w:comment w:id="8" w:author="Edgar Josué Malagón Montaña" w:date="2016-02-04T19:46:00Z" w:initials="EJMM">
+    <w:p>
+      <w:pPr>
+        <w:pStyle w:val="Textocomentario"/>
+      </w:pPr>
+      <w:r>
+        <w:rPr>
+          <w:rStyle w:val="Refdecomentario"/>
+        </w:rPr>
+        <w:annotationRef/>
+      </w:r>
+      <w:r>
+        <w:t>Este texto lo modifique</w:t>
+      </w:r>
+    </w:p>
+  </w:comment>
+  <w:comment w:id="9" w:author="Edgar Josué Malagón Montaña" w:date="2016-02-04T19:48:00Z" w:initials="EJMM">
+    <w:p>
+      <w:pPr>
+        <w:pStyle w:val="Textocomentario"/>
+      </w:pPr>
+      <w:r>
+        <w:rPr>
+          <w:rStyle w:val="Refdecomentario"/>
+        </w:rPr>
+        <w:annotationRef/>
+      </w:r>
+      <w:r>
+        <w:t>Este texto lo modifique</w:t>
+      </w:r>
+    </w:p>
+  </w:comment>
+  <w:comment w:id="10" w:author="Edgar Josué Malagón Montaña" w:date="2016-02-04T19:50:00Z" w:initials="EJMM">
+    <w:p>
+      <w:pPr>
+        <w:pStyle w:val="Textocomentario"/>
+      </w:pPr>
+      <w:r>
+        <w:rPr>
+          <w:rStyle w:val="Refdecomentario"/>
+        </w:rPr>
+        <w:annotationRef/>
+      </w:r>
+      <w:r>
+        <w:t>Este texto lo modifique</w:t>
+      </w:r>
+    </w:p>
+  </w:comment>
+  <w:comment w:id="11" w:author="Edgar Josué Malagón Montaña" w:date="2016-02-04T19:52:00Z" w:initials="EJMM">
+    <w:p>
+      <w:pPr>
+        <w:pStyle w:val="Textocomentario"/>
+      </w:pPr>
+      <w:r>
+        <w:rPr>
+          <w:rStyle w:val="Refdecomentario"/>
+        </w:rPr>
+        <w:annotationRef/>
+      </w:r>
+      <w:r>
+        <w:t>Este texto lo modifique</w:t>
+      </w:r>
+    </w:p>
+  </w:comment>
+  <w:comment w:id="12" w:author="Edgar Josué Malagón Montaña" w:date="2016-02-04T19:52:00Z" w:initials="EJMM">
+    <w:p>
+      <w:pPr>
+        <w:pStyle w:val="Textocomentario"/>
+      </w:pPr>
+      <w:r>
+        <w:rPr>
+          <w:rStyle w:val="Refdecomentario"/>
+        </w:rPr>
+        <w:annotationRef/>
+      </w:r>
+      <w:r>
+        <w:t>Texto modificado</w:t>
+      </w:r>
+    </w:p>
+  </w:comment>
+  <w:comment w:id="13" w:author="Edgar Josué Malagón Montaña" w:date="2016-02-04T19:55:00Z" w:initials="EJMM">
+    <w:p>
+      <w:pPr>
+        <w:pStyle w:val="Textocomentario"/>
+      </w:pPr>
+      <w:r>
+        <w:rPr>
+          <w:rStyle w:val="Refdecomentario"/>
+        </w:rPr>
+        <w:annotationRef/>
+      </w:r>
+      <w:r>
+        <w:t>Texto modificado</w:t>
+      </w:r>
+    </w:p>
+  </w:comment>
+  <w:comment w:id="14" w:author="Edgar Josué Malagón Montaña" w:date="2016-02-04T19:56:00Z" w:initials="EJMM">
+    <w:p>
+      <w:pPr>
+        <w:pStyle w:val="Textocomentario"/>
+      </w:pPr>
+      <w:r>
+        <w:rPr>
+          <w:rStyle w:val="Refdecomentario"/>
+        </w:rPr>
+        <w:annotationRef/>
+      </w:r>
+      <w:r>
+        <w:t>Texto modificado</w:t>
+      </w:r>
+    </w:p>
+  </w:comment>
+  <w:comment w:id="15" w:author="Edgar Josué Malagón Montaña" w:date="2016-02-04T19:58:00Z" w:initials="EJMM">
+    <w:p>
+      <w:pPr>
+        <w:pStyle w:val="Textocomentario"/>
+      </w:pPr>
+      <w:r>
+        <w:rPr>
+          <w:rStyle w:val="Refdecomentario"/>
+        </w:rPr>
+        <w:annotationRef/>
+      </w:r>
+      <w:r>
+        <w:t>modificado</w:t>
+      </w:r>
+    </w:p>
+  </w:comment>
+</w:comments>
+</file>
+
+<file path=word/commentsExtended.xml><?xml version="1.0" encoding="utf-8"?>
+<w15:commentsEx xmlns:wpc="http://schemas.microsoft.com/office/word/2010/wordprocessingCanvas" xmlns:mc="http://schemas.openxmlformats.org/markup-compatibility/2006" xmlns:o="urn:schemas-microsoft-com:office:office" xmlns:r="http://schemas.openxmlformats.org/officeDocument/2006/relationships" xmlns:m="http://schemas.openxmlformats.org/officeDocument/2006/math" xmlns:v="urn:schemas-microsoft-com:vml" xmlns:wp14="http://schemas.microsoft.com/office/word/2010/wordprocessingDrawing" xmlns:wp="http://schemas.openxmlformats.org/drawingml/2006/wordprocessingDrawing" xmlns:w10="urn:schemas-microsoft-com:office:word" xmlns:w="http://schemas.openxmlformats.org/wordprocessingml/2006/main" xmlns:w14="http://schemas.microsoft.com/office/word/2010/wordml" xmlns:w15="http://schemas.microsoft.com/office/word/2012/wordml" xmlns:wpg="http://schemas.microsoft.com/office/word/2010/wordprocessingGroup" xmlns:wpi="http://schemas.microsoft.com/office/word/2010/wordprocessingInk" xmlns:wne="http://schemas.microsoft.com/office/word/2006/wordml" xmlns:wps="http://schemas.microsoft.com/office/word/2010/wordprocessingShape" mc:Ignorable="w14 w15 wp14">
+  <w15:commentEx w15:paraId="18CF6168" w15:done="0"/>
+  <w15:commentEx w15:paraId="41D09039" w15:done="0"/>
+  <w15:commentEx w15:paraId="6018F601" w15:done="0"/>
+  <w15:commentEx w15:paraId="2828AD65" w15:done="0"/>
+  <w15:commentEx w15:paraId="20DE2BB2" w15:done="0"/>
+  <w15:commentEx w15:paraId="29324423" w15:done="0"/>
+  <w15:commentEx w15:paraId="005B0A18" w15:done="0"/>
+  <w15:commentEx w15:paraId="0241BFF6" w15:done="0"/>
+  <w15:commentEx w15:paraId="19A6AB4D" w15:done="0"/>
+  <w15:commentEx w15:paraId="0C6F67DC" w15:done="0"/>
+  <w15:commentEx w15:paraId="5828D740" w15:done="0"/>
+  <w15:commentEx w15:paraId="7E98D0EB" w15:done="0"/>
+  <w15:commentEx w15:paraId="38A69474" w15:done="0"/>
+  <w15:commentEx w15:paraId="6DBD0EC0" w15:done="0"/>
+  <w15:commentEx w15:paraId="7D8FF987" w15:done="0"/>
+  <w15:commentEx w15:paraId="73D624ED" w15:done="0"/>
+</w15:commentsEx>
 </file>
 
 <file path=word/endnotes.xml><?xml version="1.0" encoding="utf-8"?>
@@ -35110,7 +35017,7 @@
         <w:rStyle w:val="Nmerodepgina"/>
         <w:noProof/>
       </w:rPr>
-      <w:t>37</w:t>
+      <w:t>36</w:t>
     </w:r>
     <w:r>
       <w:rPr>
@@ -38662,6 +38569,14 @@
     <w:abstractNumId w:val="10"/>
   </w:num>
 </w:numbering>
+</file>
+
+<file path=word/people.xml><?xml version="1.0" encoding="utf-8"?>
+<w15:people xmlns:wpc="http://schemas.microsoft.com/office/word/2010/wordprocessingCanvas" xmlns:mc="http://schemas.openxmlformats.org/markup-compatibility/2006" xmlns:o="urn:schemas-microsoft-com:office:office" xmlns:r="http://schemas.openxmlformats.org/officeDocument/2006/relationships" xmlns:m="http://schemas.openxmlformats.org/officeDocument/2006/math" xmlns:v="urn:schemas-microsoft-com:vml" xmlns:wp14="http://schemas.microsoft.com/office/word/2010/wordprocessingDrawing" xmlns:wp="http://schemas.openxmlformats.org/drawingml/2006/wordprocessingDrawing" xmlns:w10="urn:schemas-microsoft-com:office:word" xmlns:w="http://schemas.openxmlformats.org/wordprocessingml/2006/main" xmlns:w14="http://schemas.microsoft.com/office/word/2010/wordml" xmlns:w15="http://schemas.microsoft.com/office/word/2012/wordml" xmlns:wpg="http://schemas.microsoft.com/office/word/2010/wordprocessingGroup" xmlns:wpi="http://schemas.microsoft.com/office/word/2010/wordprocessingInk" xmlns:wne="http://schemas.microsoft.com/office/word/2006/wordml" xmlns:wps="http://schemas.microsoft.com/office/word/2010/wordprocessingShape" mc:Ignorable="w14 w15 wp14">
+  <w15:person w15:author="Edgar Josué Malagón Montaña">
+    <w15:presenceInfo w15:providerId="Windows Live" w15:userId="a2cef99131b85b94"/>
+  </w15:person>
+</w15:people>
 </file>
 
 <file path=word/styles.xml><?xml version="1.0" encoding="utf-8"?>

</xml_diff>

<commit_message>
Corrección de estilo MA_08_09_CO
</commit_message>
<xml_diff>
--- a/fuentes/contenidos/grado08/guion08/MA_08_08_CO.docx
+++ b/fuentes/contenidos/grado08/guion08/MA_08_08_CO.docx
@@ -154,8 +154,6 @@
                 <w:highlight w:val="yellow"/>
               </w:rPr>
             </w:pPr>
-            <w:bookmarkStart w:id="0" w:name="_GoBack"/>
-            <w:bookmarkEnd w:id="0"/>
             <w:r>
               <w:rPr>
                 <w:rFonts w:ascii="Times New Roman" w:hAnsi="Times New Roman" w:cs="Times New Roman"/>
@@ -1575,7 +1573,7 @@
                 <v:shape id="_x0000_i1025" type="#_x0000_t75" style="width:3in;height:65.25pt" o:ole="">
                   <v:imagedata r:id="rId7" o:title=""/>
                 </v:shape>
-                <o:OLEObject Type="Embed" ProgID="PBrush" ShapeID="_x0000_i1025" DrawAspect="Content" ObjectID="_1516122775" r:id="rId8"/>
+                <o:OLEObject Type="Embed" ProgID="PBrush" ShapeID="_x0000_i1025" DrawAspect="Content" ObjectID="_1516633560" r:id="rId8"/>
               </w:object>
             </w:r>
           </w:p>
@@ -6671,7 +6669,7 @@
                 <v:shape id="_x0000_i1026" type="#_x0000_t75" style="width:151.5pt;height:150.75pt" o:ole="">
                   <v:imagedata r:id="rId10" o:title=""/>
                 </v:shape>
-                <o:OLEObject Type="Embed" ProgID="PBrush" ShapeID="_x0000_i1026" DrawAspect="Content" ObjectID="_1516122776" r:id="rId11"/>
+                <o:OLEObject Type="Embed" ProgID="PBrush" ShapeID="_x0000_i1026" DrawAspect="Content" ObjectID="_1516633561" r:id="rId11"/>
               </w:object>
             </w:r>
           </w:p>
@@ -11436,7 +11434,7 @@
           <w:rFonts w:ascii="Times" w:hAnsi="Times"/>
         </w:rPr>
       </w:pPr>
-      <w:commentRangeStart w:id="1"/>
+      <w:commentRangeStart w:id="0"/>
       <w:r>
         <w:rPr>
           <w:rFonts w:ascii="Times" w:hAnsi="Times"/>
@@ -11518,12 +11516,12 @@
         </w:rPr>
         <w:t>:</w:t>
       </w:r>
-      <w:commentRangeEnd w:id="1"/>
+      <w:commentRangeEnd w:id="0"/>
       <w:r>
         <w:rPr>
           <w:rStyle w:val="Refdecomentario"/>
         </w:rPr>
-        <w:commentReference w:id="1"/>
+        <w:commentReference w:id="0"/>
       </w:r>
     </w:p>
     <w:p>
@@ -15660,7 +15658,7 @@
           <w:rFonts w:ascii="Times" w:hAnsi="Times"/>
         </w:rPr>
       </w:pPr>
-      <w:commentRangeStart w:id="2"/>
+      <w:commentRangeStart w:id="1"/>
       <w:r>
         <w:rPr>
           <w:rFonts w:ascii="Times" w:hAnsi="Times"/>
@@ -15718,12 +15716,12 @@
         </w:rPr>
         <w:t>.</w:t>
       </w:r>
-      <w:commentRangeEnd w:id="2"/>
+      <w:commentRangeEnd w:id="1"/>
       <w:r>
         <w:rPr>
           <w:rStyle w:val="Refdecomentario"/>
         </w:rPr>
-        <w:commentReference w:id="2"/>
+        <w:commentReference w:id="1"/>
       </w:r>
     </w:p>
     <w:p>
@@ -16457,19 +16455,19 @@
         </w:rPr>
         <w:t xml:space="preserve">son paralelas si </w:t>
       </w:r>
-      <w:commentRangeStart w:id="3"/>
+      <w:commentRangeStart w:id="2"/>
       <w:r>
         <w:rPr>
           <w:rFonts w:ascii="Times" w:hAnsi="Times"/>
         </w:rPr>
         <w:t xml:space="preserve">están en el mismo plano y no tienen puntos en común. </w:t>
       </w:r>
-      <w:commentRangeEnd w:id="3"/>
+      <w:commentRangeEnd w:id="2"/>
       <w:r>
         <w:rPr>
           <w:rStyle w:val="Refdecomentario"/>
         </w:rPr>
-        <w:commentReference w:id="3"/>
+        <w:commentReference w:id="2"/>
       </w:r>
     </w:p>
     <w:p>
@@ -16940,7 +16938,7 @@
         </w:rPr>
         <w:t xml:space="preserve"> </w:t>
       </w:r>
-      <w:commentRangeStart w:id="4"/>
+      <w:commentRangeStart w:id="3"/>
       <w:r>
         <w:rPr>
           <w:rFonts w:ascii="Times" w:hAnsi="Times"/>
@@ -16974,12 +16972,12 @@
         </w:rPr>
         <w:t xml:space="preserve">rectas </w:t>
       </w:r>
-      <w:commentRangeEnd w:id="4"/>
+      <w:commentRangeEnd w:id="3"/>
       <w:r>
         <w:rPr>
           <w:rStyle w:val="Refdecomentario"/>
         </w:rPr>
-        <w:commentReference w:id="4"/>
+        <w:commentReference w:id="3"/>
       </w:r>
       <w:r>
         <w:rPr>
@@ -17214,7 +17212,7 @@
                 <v:shape id="_x0000_i1027" type="#_x0000_t75" style="width:252pt;height:165pt" o:ole="">
                   <v:imagedata r:id="rId25" o:title=""/>
                 </v:shape>
-                <o:OLEObject Type="Embed" ProgID="PBrush" ShapeID="_x0000_i1027" DrawAspect="Content" ObjectID="_1516122777" r:id="rId26"/>
+                <o:OLEObject Type="Embed" ProgID="PBrush" ShapeID="_x0000_i1027" DrawAspect="Content" ObjectID="_1516633562" r:id="rId26"/>
               </w:object>
             </w:r>
           </w:p>
@@ -17379,7 +17377,7 @@
                 <w:rFonts w:ascii="Times" w:hAnsi="Times"/>
               </w:rPr>
             </w:pPr>
-            <w:commentRangeStart w:id="5"/>
+            <w:commentRangeStart w:id="4"/>
             <w:r>
               <w:rPr>
                 <w:rFonts w:ascii="Cambria Math" w:hAnsi="Cambria Math" w:cs="Cambria Math"/>
@@ -17534,12 +17532,12 @@
               </w:rPr>
               <w:t>∡7</w:t>
             </w:r>
-            <w:commentRangeEnd w:id="5"/>
+            <w:commentRangeEnd w:id="4"/>
             <w:r>
               <w:rPr>
                 <w:rStyle w:val="Refdecomentario"/>
               </w:rPr>
-              <w:commentReference w:id="5"/>
+              <w:commentReference w:id="4"/>
             </w:r>
           </w:p>
         </w:tc>
@@ -17741,7 +17739,7 @@
                 <v:shape id="_x0000_i1028" type="#_x0000_t75" style="width:252pt;height:158.25pt" o:ole="">
                   <v:imagedata r:id="rId27" o:title=""/>
                 </v:shape>
-                <o:OLEObject Type="Embed" ProgID="PBrush" ShapeID="_x0000_i1028" DrawAspect="Content" ObjectID="_1516122778" r:id="rId28"/>
+                <o:OLEObject Type="Embed" ProgID="PBrush" ShapeID="_x0000_i1028" DrawAspect="Content" ObjectID="_1516633563" r:id="rId28"/>
               </w:object>
             </w:r>
           </w:p>
@@ -17892,7 +17890,7 @@
                 <w:rFonts w:ascii="Times" w:hAnsi="Times"/>
               </w:rPr>
             </w:pPr>
-            <w:commentRangeStart w:id="6"/>
+            <w:commentRangeStart w:id="5"/>
             <w:r>
               <w:rPr>
                 <w:rFonts w:ascii="Times" w:hAnsi="Times"/>
@@ -17924,12 +17922,12 @@
               </w:rPr>
               <w:t>4, 3, 8 y 7.</w:t>
             </w:r>
-            <w:commentRangeEnd w:id="6"/>
+            <w:commentRangeEnd w:id="5"/>
             <w:r>
               <w:rPr>
                 <w:rStyle w:val="Refdecomentario"/>
               </w:rPr>
-              <w:commentReference w:id="6"/>
+              <w:commentReference w:id="5"/>
             </w:r>
           </w:p>
         </w:tc>
@@ -17962,7 +17960,7 @@
           <w:i/>
         </w:rPr>
       </w:pPr>
-      <w:commentRangeStart w:id="7"/>
+      <w:commentRangeStart w:id="6"/>
       <w:r>
         <w:rPr>
           <w:rFonts w:ascii="Times" w:hAnsi="Times"/>
@@ -18001,12 +17999,12 @@
         </w:rPr>
         <w:t xml:space="preserve">rectas </w:t>
       </w:r>
-      <w:commentRangeEnd w:id="7"/>
+      <w:commentRangeEnd w:id="6"/>
       <w:r>
         <w:rPr>
           <w:rStyle w:val="Refdecomentario"/>
         </w:rPr>
-        <w:commentReference w:id="7"/>
+        <w:commentReference w:id="6"/>
       </w:r>
       <w:r>
         <w:rPr>
@@ -18438,19 +18436,19 @@
                 <w:color w:val="000000"/>
               </w:rPr>
             </w:pPr>
-            <w:commentRangeStart w:id="8"/>
+            <w:commentRangeStart w:id="7"/>
             <w:r>
               <w:rPr>
                 <w:rFonts w:ascii="Times" w:hAnsi="Times"/>
               </w:rPr>
               <w:t>Los ángulos 1, 4, 6 y 7 son llamados ángulos externos y los ángulos 2, 3, 5 y 8 son llamados ángulos internos.</w:t>
             </w:r>
-            <w:commentRangeEnd w:id="8"/>
+            <w:commentRangeEnd w:id="7"/>
             <w:r>
               <w:rPr>
                 <w:rStyle w:val="Refdecomentario"/>
               </w:rPr>
-              <w:commentReference w:id="8"/>
+              <w:commentReference w:id="7"/>
             </w:r>
           </w:p>
         </w:tc>
@@ -18668,7 +18666,7 @@
                 <v:shape id="_x0000_i1029" type="#_x0000_t75" style="width:324.75pt;height:237.75pt" o:ole="">
                   <v:imagedata r:id="rId30" o:title=""/>
                 </v:shape>
-                <o:OLEObject Type="Embed" ProgID="PBrush" ShapeID="_x0000_i1029" DrawAspect="Content" ObjectID="_1516122779" r:id="rId31"/>
+                <o:OLEObject Type="Embed" ProgID="PBrush" ShapeID="_x0000_i1029" DrawAspect="Content" ObjectID="_1516633564" r:id="rId31"/>
               </w:object>
             </w:r>
           </w:p>
@@ -18848,7 +18846,7 @@
                 <w:rFonts w:ascii="Cambria Math" w:hAnsi="Cambria Math" w:cs="Cambria Math"/>
               </w:rPr>
             </w:pPr>
-            <w:commentRangeStart w:id="9"/>
+            <w:commentRangeStart w:id="8"/>
             <w:r>
               <w:rPr>
                 <w:rFonts w:ascii="Cambria Math" w:hAnsi="Cambria Math" w:cs="Cambria Math"/>
@@ -18914,12 +18912,12 @@
               </w:rPr>
               <w:t>∡1</w:t>
             </w:r>
-            <w:commentRangeEnd w:id="9"/>
+            <w:commentRangeEnd w:id="8"/>
             <w:r>
               <w:rPr>
                 <w:rStyle w:val="Refdecomentario"/>
               </w:rPr>
-              <w:commentReference w:id="9"/>
+              <w:commentReference w:id="8"/>
             </w:r>
           </w:p>
         </w:tc>
@@ -19133,7 +19131,7 @@
                 <v:shape id="_x0000_i1030" type="#_x0000_t75" style="width:222.75pt;height:158.25pt" o:ole="">
                   <v:imagedata r:id="rId32" o:title=""/>
                 </v:shape>
-                <o:OLEObject Type="Embed" ProgID="PBrush" ShapeID="_x0000_i1030" DrawAspect="Content" ObjectID="_1516122780" r:id="rId33"/>
+                <o:OLEObject Type="Embed" ProgID="PBrush" ShapeID="_x0000_i1030" DrawAspect="Content" ObjectID="_1516633565" r:id="rId33"/>
               </w:object>
             </w:r>
           </w:p>
@@ -19298,7 +19296,7 @@
                 <w:rFonts w:ascii="Cambria Math" w:hAnsi="Cambria Math" w:cs="Cambria Math"/>
               </w:rPr>
             </w:pPr>
-            <w:commentRangeStart w:id="10"/>
+            <w:commentRangeStart w:id="9"/>
             <w:r>
               <w:rPr>
                 <w:rFonts w:ascii="Cambria Math" w:hAnsi="Cambria Math" w:cs="Cambria Math"/>
@@ -19364,12 +19362,12 @@
               </w:rPr>
               <w:t>∡3</w:t>
             </w:r>
-            <w:commentRangeEnd w:id="10"/>
+            <w:commentRangeEnd w:id="9"/>
             <w:r>
               <w:rPr>
                 <w:rStyle w:val="Refdecomentario"/>
               </w:rPr>
-              <w:commentReference w:id="10"/>
+              <w:commentReference w:id="9"/>
             </w:r>
           </w:p>
         </w:tc>
@@ -19453,7 +19451,7 @@
           <w:lang w:val="es-CO"/>
         </w:rPr>
       </w:pPr>
-      <w:commentRangeStart w:id="11"/>
+      <w:commentRangeStart w:id="10"/>
       <w:r>
         <w:rPr>
           <w:rFonts w:ascii="Times" w:hAnsi="Times"/>
@@ -19616,12 +19614,12 @@
         </w:rPr>
         <w:t>.</w:t>
       </w:r>
-      <w:commentRangeEnd w:id="11"/>
+      <w:commentRangeEnd w:id="10"/>
       <w:r>
         <w:rPr>
           <w:rStyle w:val="Refdecomentario"/>
         </w:rPr>
-        <w:commentReference w:id="11"/>
+        <w:commentReference w:id="10"/>
       </w:r>
     </w:p>
     <w:p>
@@ -19749,7 +19747,7 @@
                 <w:rFonts w:ascii="Times" w:hAnsi="Times"/>
               </w:rPr>
             </w:pPr>
-            <w:commentRangeStart w:id="12"/>
+            <w:commentRangeStart w:id="11"/>
             <w:r>
               <w:rPr>
                 <w:rFonts w:ascii="Times" w:hAnsi="Times"/>
@@ -20032,12 +20030,12 @@
               </w:rPr>
               <w:t>∡2</w:t>
             </w:r>
-            <w:commentRangeEnd w:id="12"/>
+            <w:commentRangeEnd w:id="11"/>
             <w:r>
               <w:rPr>
                 <w:rStyle w:val="Refdecomentario"/>
               </w:rPr>
-              <w:commentReference w:id="12"/>
+              <w:commentReference w:id="11"/>
             </w:r>
           </w:p>
           <w:p>
@@ -20419,7 +20417,7 @@
                 <v:shape id="_x0000_i1031" type="#_x0000_t75" style="width:237.75pt;height:165pt" o:ole="">
                   <v:imagedata r:id="rId34" o:title=""/>
                 </v:shape>
-                <o:OLEObject Type="Embed" ProgID="PBrush" ShapeID="_x0000_i1031" DrawAspect="Content" ObjectID="_1516122781" r:id="rId35"/>
+                <o:OLEObject Type="Embed" ProgID="PBrush" ShapeID="_x0000_i1031" DrawAspect="Content" ObjectID="_1516633566" r:id="rId35"/>
               </w:object>
             </w:r>
           </w:p>
@@ -20572,7 +20570,7 @@
                 <w:rFonts w:ascii="Times" w:hAnsi="Times"/>
               </w:rPr>
             </w:pPr>
-            <w:commentRangeStart w:id="13"/>
+            <w:commentRangeStart w:id="12"/>
             <w:r>
               <w:rPr>
                 <w:rFonts w:ascii="Times" w:hAnsi="Times"/>
@@ -20686,12 +20684,12 @@
               </w:rPr>
               <w:t>1 y 5</w:t>
             </w:r>
-            <w:commentRangeEnd w:id="13"/>
+            <w:commentRangeEnd w:id="12"/>
             <w:r>
               <w:rPr>
                 <w:rStyle w:val="Refdecomentario"/>
               </w:rPr>
-              <w:commentReference w:id="13"/>
+              <w:commentReference w:id="12"/>
             </w:r>
           </w:p>
         </w:tc>
@@ -21291,7 +21289,7 @@
                 <v:shape id="_x0000_i1032" type="#_x0000_t75" style="width:331.5pt;height:129.75pt" o:ole="">
                   <v:imagedata r:id="rId36" o:title=""/>
                 </v:shape>
-                <o:OLEObject Type="Embed" ProgID="PBrush" ShapeID="_x0000_i1032" DrawAspect="Content" ObjectID="_1516122782" r:id="rId37"/>
+                <o:OLEObject Type="Embed" ProgID="PBrush" ShapeID="_x0000_i1032" DrawAspect="Content" ObjectID="_1516633567" r:id="rId37"/>
               </w:object>
             </w:r>
           </w:p>
@@ -21550,7 +21548,7 @@
                 <w:rFonts w:ascii="Times" w:hAnsi="Times"/>
               </w:rPr>
             </w:pPr>
-            <w:commentRangeStart w:id="14"/>
+            <w:commentRangeStart w:id="13"/>
             <w:r>
               <w:rPr>
                 <w:rFonts w:ascii="Times" w:hAnsi="Times"/>
@@ -22069,12 +22067,12 @@
               </w:rPr>
               <w:t xml:space="preserve"> </w:t>
             </w:r>
-            <w:commentRangeEnd w:id="14"/>
+            <w:commentRangeEnd w:id="13"/>
             <w:r>
               <w:rPr>
                 <w:rStyle w:val="Refdecomentario"/>
               </w:rPr>
-              <w:commentReference w:id="14"/>
+              <w:commentReference w:id="13"/>
             </w:r>
           </w:p>
         </w:tc>
@@ -22291,7 +22289,7 @@
                 <v:shape id="_x0000_i1033" type="#_x0000_t75" style="width:4in;height:244.5pt" o:ole="">
                   <v:imagedata r:id="rId38" o:title=""/>
                 </v:shape>
-                <o:OLEObject Type="Embed" ProgID="PBrush" ShapeID="_x0000_i1033" DrawAspect="Content" ObjectID="_1516122783" r:id="rId39"/>
+                <o:OLEObject Type="Embed" ProgID="PBrush" ShapeID="_x0000_i1033" DrawAspect="Content" ObjectID="_1516633568" r:id="rId39"/>
               </w:object>
             </w:r>
           </w:p>
@@ -23538,7 +23536,7 @@
                 <v:shape id="_x0000_i1034" type="#_x0000_t75" style="width:338.25pt;height:201.75pt" o:ole="">
                   <v:imagedata r:id="rId40" o:title=""/>
                 </v:shape>
-                <o:OLEObject Type="Embed" ProgID="PBrush" ShapeID="_x0000_i1034" DrawAspect="Content" ObjectID="_1516122784" r:id="rId41"/>
+                <o:OLEObject Type="Embed" ProgID="PBrush" ShapeID="_x0000_i1034" DrawAspect="Content" ObjectID="_1516633569" r:id="rId41"/>
               </w:object>
             </w:r>
           </w:p>
@@ -25775,7 +25773,7 @@
                 <v:shape id="_x0000_i1035" type="#_x0000_t75" style="width:266.25pt;height:158.25pt" o:ole="">
                   <v:imagedata r:id="rId44" o:title=""/>
                 </v:shape>
-                <o:OLEObject Type="Embed" ProgID="PBrush" ShapeID="_x0000_i1035" DrawAspect="Content" ObjectID="_1516122785" r:id="rId45"/>
+                <o:OLEObject Type="Embed" ProgID="PBrush" ShapeID="_x0000_i1035" DrawAspect="Content" ObjectID="_1516633570" r:id="rId45"/>
               </w:object>
             </w:r>
           </w:p>
@@ -26079,7 +26077,7 @@
                 <v:shape id="_x0000_i1036" type="#_x0000_t75" style="width:267pt;height:2in" o:ole="">
                   <v:imagedata r:id="rId46" o:title=""/>
                 </v:shape>
-                <o:OLEObject Type="Embed" ProgID="PBrush" ShapeID="_x0000_i1036" DrawAspect="Content" ObjectID="_1516122786" r:id="rId47"/>
+                <o:OLEObject Type="Embed" ProgID="PBrush" ShapeID="_x0000_i1036" DrawAspect="Content" ObjectID="_1516633571" r:id="rId47"/>
               </w:object>
             </w:r>
           </w:p>
@@ -26384,7 +26382,7 @@
                 <v:shape id="_x0000_i1037" type="#_x0000_t75" style="width:266.25pt;height:180pt" o:ole="">
                   <v:imagedata r:id="rId48" o:title=""/>
                 </v:shape>
-                <o:OLEObject Type="Embed" ProgID="PBrush" ShapeID="_x0000_i1037" DrawAspect="Content" ObjectID="_1516122787" r:id="rId49"/>
+                <o:OLEObject Type="Embed" ProgID="PBrush" ShapeID="_x0000_i1037" DrawAspect="Content" ObjectID="_1516633572" r:id="rId49"/>
               </w:object>
             </w:r>
           </w:p>
@@ -26688,7 +26686,7 @@
                 <v:shape id="_x0000_i1038" type="#_x0000_t75" style="width:4in;height:180pt" o:ole="">
                   <v:imagedata r:id="rId50" o:title=""/>
                 </v:shape>
-                <o:OLEObject Type="Embed" ProgID="PBrush" ShapeID="_x0000_i1038" DrawAspect="Content" ObjectID="_1516122788" r:id="rId51"/>
+                <o:OLEObject Type="Embed" ProgID="PBrush" ShapeID="_x0000_i1038" DrawAspect="Content" ObjectID="_1516633573" r:id="rId51"/>
               </w:object>
             </w:r>
           </w:p>
@@ -27902,7 +27900,7 @@
                 <v:shape id="_x0000_i1039" type="#_x0000_t75" style="width:2in;height:2in" o:ole="">
                   <v:imagedata r:id="rId52" o:title=""/>
                 </v:shape>
-                <o:OLEObject Type="Embed" ProgID="PBrush" ShapeID="_x0000_i1039" DrawAspect="Content" ObjectID="_1516122789" r:id="rId53"/>
+                <o:OLEObject Type="Embed" ProgID="PBrush" ShapeID="_x0000_i1039" DrawAspect="Content" ObjectID="_1516633574" r:id="rId53"/>
               </w:object>
             </w:r>
           </w:p>
@@ -28253,7 +28251,7 @@
                 <v:shape id="_x0000_i1040" type="#_x0000_t75" style="width:158.25pt;height:165.75pt" o:ole="">
                   <v:imagedata r:id="rId54" o:title=""/>
                 </v:shape>
-                <o:OLEObject Type="Embed" ProgID="PBrush" ShapeID="_x0000_i1040" DrawAspect="Content" ObjectID="_1516122790" r:id="rId55"/>
+                <o:OLEObject Type="Embed" ProgID="PBrush" ShapeID="_x0000_i1040" DrawAspect="Content" ObjectID="_1516633575" r:id="rId55"/>
               </w:object>
             </w:r>
           </w:p>
@@ -28640,7 +28638,7 @@
                 <v:shape id="_x0000_i1041" type="#_x0000_t75" style="width:100.5pt;height:79.5pt" o:ole="">
                   <v:imagedata r:id="rId56" o:title=""/>
                 </v:shape>
-                <o:OLEObject Type="Embed" ProgID="PBrush" ShapeID="_x0000_i1041" DrawAspect="Content" ObjectID="_1516122791" r:id="rId57"/>
+                <o:OLEObject Type="Embed" ProgID="PBrush" ShapeID="_x0000_i1041" DrawAspect="Content" ObjectID="_1516633576" r:id="rId57"/>
               </w:object>
             </w:r>
           </w:p>
@@ -29606,7 +29604,7 @@
                 <w:rFonts w:ascii="Times" w:hAnsi="Times"/>
               </w:rPr>
             </w:pPr>
-            <w:commentRangeStart w:id="15"/>
+            <w:commentRangeStart w:id="14"/>
             <w:r>
               <w:rPr>
                 <w:rFonts w:ascii="Times" w:hAnsi="Times"/>
@@ -29681,12 +29679,12 @@
               </w:rPr>
               <w:t>γ</w:t>
             </w:r>
-            <w:commentRangeEnd w:id="15"/>
+            <w:commentRangeEnd w:id="14"/>
             <w:r>
               <w:rPr>
                 <w:rStyle w:val="Refdecomentario"/>
               </w:rPr>
-              <w:commentReference w:id="15"/>
+              <w:commentReference w:id="14"/>
             </w:r>
           </w:p>
         </w:tc>
@@ -30059,7 +30057,7 @@
               </w:rPr>
               <w:t xml:space="preserve"> entonces la medida del ángulo central es el doble de la medida </w:t>
             </w:r>
-            <w:commentRangeStart w:id="16"/>
+            <w:commentRangeStart w:id="15"/>
             <w:r>
               <w:rPr>
                 <w:rFonts w:ascii="Times" w:hAnsi="Times"/>
@@ -30108,12 +30106,12 @@
               </w:rPr>
               <w:t>α</w:t>
             </w:r>
-            <w:commentRangeEnd w:id="16"/>
+            <w:commentRangeEnd w:id="15"/>
             <w:r>
               <w:rPr>
                 <w:rStyle w:val="Refdecomentario"/>
               </w:rPr>
-              <w:commentReference w:id="16"/>
+              <w:commentReference w:id="15"/>
             </w:r>
           </w:p>
         </w:tc>
@@ -33150,6 +33148,36 @@
     </w:p>
     <w:p>
       <w:pPr>
+        <w:spacing w:before="100" w:beforeAutospacing="1" w:after="100" w:afterAutospacing="1"/>
+        <w:rPr>
+          <w:rFonts w:ascii="Times New Roman" w:eastAsia="Times New Roman" w:hAnsi="Times New Roman" w:cs="Times New Roman"/>
+          <w:lang w:val="es-CO" w:eastAsia="es-CO"/>
+        </w:rPr>
+      </w:pPr>
+      <w:bookmarkStart w:id="16" w:name="_GoBack"/>
+      <w:bookmarkEnd w:id="16"/>
+      <w:r>
+        <w:rPr>
+          <w:rFonts w:ascii="Times New Roman" w:eastAsia="Times New Roman" w:hAnsi="Times New Roman" w:cs="Times New Roman"/>
+          <w:lang w:val="es-CO" w:eastAsia="es-CO"/>
+        </w:rPr>
+        <w:t>Pon a prueba tus capacidades y aplica lo aprendido con este recurso.</w:t>
+      </w:r>
+    </w:p>
+    <w:p>
+      <w:pPr>
+        <w:tabs>
+          <w:tab w:val="right" w:pos="8498"/>
+        </w:tabs>
+        <w:spacing w:after="0"/>
+        <w:rPr>
+          <w:rFonts w:ascii="Times" w:hAnsi="Times"/>
+          <w:b/>
+        </w:rPr>
+      </w:pPr>
+    </w:p>
+    <w:p>
+      <w:pPr>
         <w:tabs>
           <w:tab w:val="right" w:pos="8498"/>
         </w:tabs>
@@ -34334,7 +34362,7 @@
 
 <file path=word/comments.xml><?xml version="1.0" encoding="utf-8"?>
 <w:comments xmlns:wpc="http://schemas.microsoft.com/office/word/2010/wordprocessingCanvas" xmlns:mc="http://schemas.openxmlformats.org/markup-compatibility/2006" xmlns:o="urn:schemas-microsoft-com:office:office" xmlns:r="http://schemas.openxmlformats.org/officeDocument/2006/relationships" xmlns:m="http://schemas.openxmlformats.org/officeDocument/2006/math" xmlns:v="urn:schemas-microsoft-com:vml" xmlns:wp14="http://schemas.microsoft.com/office/word/2010/wordprocessingDrawing" xmlns:wp="http://schemas.openxmlformats.org/drawingml/2006/wordprocessingDrawing" xmlns:w10="urn:schemas-microsoft-com:office:word" xmlns:w="http://schemas.openxmlformats.org/wordprocessingml/2006/main" xmlns:w14="http://schemas.microsoft.com/office/word/2010/wordml" xmlns:w15="http://schemas.microsoft.com/office/word/2012/wordml" xmlns:wpg="http://schemas.microsoft.com/office/word/2010/wordprocessingGroup" xmlns:wpi="http://schemas.microsoft.com/office/word/2010/wordprocessingInk" xmlns:wne="http://schemas.microsoft.com/office/word/2006/wordml" xmlns:wps="http://schemas.microsoft.com/office/word/2010/wordprocessingShape" mc:Ignorable="w14 w15 wp14">
-  <w:comment w:id="1" w:author="Edgar Josué Malagón Montaña" w:date="2016-02-04T19:34:00Z" w:initials="EJMM">
+  <w:comment w:id="0" w:author="Edgar Josué Malagón Montaña" w:date="2016-02-04T19:34:00Z" w:initials="EJMM">
     <w:p>
       <w:pPr>
         <w:pStyle w:val="Textocomentario"/>
@@ -34347,6 +34375,22 @@
       </w:r>
       <w:r>
         <w:t>Cambie el párrafo y quite un renglón</w:t>
+      </w:r>
+    </w:p>
+  </w:comment>
+  <w:comment w:id="1" w:author="Edgar Josué Malagón Montaña" w:date="2016-02-04T19:39:00Z" w:initials="EJMM">
+    <w:p>
+      <w:pPr>
+        <w:pStyle w:val="Textocomentario"/>
+      </w:pPr>
+      <w:r>
+        <w:rPr>
+          <w:rStyle w:val="Refdecomentario"/>
+        </w:rPr>
+        <w:annotationRef/>
+      </w:r>
+      <w:r>
+        <w:t>En esta parte quite una parte del texto y un reglón</w:t>
       </w:r>
     </w:p>
   </w:comment>
@@ -34362,11 +34406,11 @@
         <w:annotationRef/>
       </w:r>
       <w:r>
-        <w:t>En esta parte quite una parte del texto y un reglón</w:t>
+        <w:t>En esta parte quite una parte del texto y un renglón</w:t>
       </w:r>
     </w:p>
   </w:comment>
-  <w:comment w:id="3" w:author="Edgar Josué Malagón Montaña" w:date="2016-02-04T19:39:00Z" w:initials="EJMM">
+  <w:comment w:id="3" w:author="Edgar Josué Malagón Montaña" w:date="2016-02-04T19:40:00Z" w:initials="EJMM">
     <w:p>
       <w:pPr>
         <w:pStyle w:val="Textocomentario"/>
@@ -34378,11 +34422,11 @@
         <w:annotationRef/>
       </w:r>
       <w:r>
-        <w:t>En esta parte quite una parte del texto y un renglón</w:t>
+        <w:t>Esta parte la modifique</w:t>
       </w:r>
     </w:p>
   </w:comment>
-  <w:comment w:id="4" w:author="Edgar Josué Malagón Montaña" w:date="2016-02-04T19:40:00Z" w:initials="EJMM">
+  <w:comment w:id="4" w:author="Edgar Josué Malagón Montaña" w:date="2016-02-04T19:43:00Z" w:initials="EJMM">
     <w:p>
       <w:pPr>
         <w:pStyle w:val="Textocomentario"/>
@@ -34394,7 +34438,7 @@
         <w:annotationRef/>
       </w:r>
       <w:r>
-        <w:t>Esta parte la modifique</w:t>
+        <w:t>Modifique este pie de imagen</w:t>
       </w:r>
     </w:p>
   </w:comment>
@@ -34410,11 +34454,11 @@
         <w:annotationRef/>
       </w:r>
       <w:r>
-        <w:t>Modifique este pie de imagen</w:t>
+        <w:t xml:space="preserve">Modifique este pie de imagen. </w:t>
       </w:r>
     </w:p>
   </w:comment>
-  <w:comment w:id="6" w:author="Edgar Josué Malagón Montaña" w:date="2016-02-04T19:43:00Z" w:initials="EJMM">
+  <w:comment w:id="6" w:author="Edgar Josué Malagón Montaña" w:date="2016-02-04T19:45:00Z" w:initials="EJMM">
     <w:p>
       <w:pPr>
         <w:pStyle w:val="Textocomentario"/>
@@ -34426,7 +34470,7 @@
         <w:annotationRef/>
       </w:r>
       <w:r>
-        <w:t xml:space="preserve">Modifique este pie de imagen. </w:t>
+        <w:t>Este texto lo modifique</w:t>
       </w:r>
     </w:p>
   </w:comment>
@@ -34446,7 +34490,7 @@
       </w:r>
     </w:p>
   </w:comment>
-  <w:comment w:id="8" w:author="Edgar Josué Malagón Montaña" w:date="2016-02-04T19:45:00Z" w:initials="EJMM">
+  <w:comment w:id="8" w:author="Edgar Josué Malagón Montaña" w:date="2016-02-04T19:46:00Z" w:initials="EJMM">
     <w:p>
       <w:pPr>
         <w:pStyle w:val="Textocomentario"/>
@@ -34462,7 +34506,7 @@
       </w:r>
     </w:p>
   </w:comment>
-  <w:comment w:id="9" w:author="Edgar Josué Malagón Montaña" w:date="2016-02-04T19:46:00Z" w:initials="EJMM">
+  <w:comment w:id="9" w:author="Edgar Josué Malagón Montaña" w:date="2016-02-04T19:48:00Z" w:initials="EJMM">
     <w:p>
       <w:pPr>
         <w:pStyle w:val="Textocomentario"/>
@@ -34478,7 +34522,7 @@
       </w:r>
     </w:p>
   </w:comment>
-  <w:comment w:id="10" w:author="Edgar Josué Malagón Montaña" w:date="2016-02-04T19:48:00Z" w:initials="EJMM">
+  <w:comment w:id="10" w:author="Edgar Josué Malagón Montaña" w:date="2016-02-04T19:50:00Z" w:initials="EJMM">
     <w:p>
       <w:pPr>
         <w:pStyle w:val="Textocomentario"/>
@@ -34494,7 +34538,7 @@
       </w:r>
     </w:p>
   </w:comment>
-  <w:comment w:id="11" w:author="Edgar Josué Malagón Montaña" w:date="2016-02-04T19:50:00Z" w:initials="EJMM">
+  <w:comment w:id="11" w:author="Edgar Josué Malagón Montaña" w:date="2016-02-04T19:52:00Z" w:initials="EJMM">
     <w:p>
       <w:pPr>
         <w:pStyle w:val="Textocomentario"/>
@@ -34522,11 +34566,11 @@
         <w:annotationRef/>
       </w:r>
       <w:r>
-        <w:t>Este texto lo modifique</w:t>
+        <w:t>Texto modificado</w:t>
       </w:r>
     </w:p>
   </w:comment>
-  <w:comment w:id="13" w:author="Edgar Josué Malagón Montaña" w:date="2016-02-04T19:52:00Z" w:initials="EJMM">
+  <w:comment w:id="13" w:author="Edgar Josué Malagón Montaña" w:date="2016-02-04T19:55:00Z" w:initials="EJMM">
     <w:p>
       <w:pPr>
         <w:pStyle w:val="Textocomentario"/>
@@ -34542,7 +34586,7 @@
       </w:r>
     </w:p>
   </w:comment>
-  <w:comment w:id="14" w:author="Edgar Josué Malagón Montaña" w:date="2016-02-04T19:55:00Z" w:initials="EJMM">
+  <w:comment w:id="14" w:author="Edgar Josué Malagón Montaña" w:date="2016-02-04T19:56:00Z" w:initials="EJMM">
     <w:p>
       <w:pPr>
         <w:pStyle w:val="Textocomentario"/>
@@ -34558,23 +34602,7 @@
       </w:r>
     </w:p>
   </w:comment>
-  <w:comment w:id="15" w:author="Edgar Josué Malagón Montaña" w:date="2016-02-04T19:56:00Z" w:initials="EJMM">
-    <w:p>
-      <w:pPr>
-        <w:pStyle w:val="Textocomentario"/>
-      </w:pPr>
-      <w:r>
-        <w:rPr>
-          <w:rStyle w:val="Refdecomentario"/>
-        </w:rPr>
-        <w:annotationRef/>
-      </w:r>
-      <w:r>
-        <w:t>Texto modificado</w:t>
-      </w:r>
-    </w:p>
-  </w:comment>
-  <w:comment w:id="16" w:author="Edgar Josué Malagón Montaña" w:date="2016-02-04T19:58:00Z" w:initials="EJMM">
+  <w:comment w:id="15" w:author="Edgar Josué Malagón Montaña" w:date="2016-02-04T19:58:00Z" w:initials="EJMM">
     <w:p>
       <w:pPr>
         <w:pStyle w:val="Textocomentario"/>
@@ -34735,7 +34763,7 @@
         <w:rStyle w:val="Nmerodepgina"/>
         <w:noProof/>
       </w:rPr>
-      <w:t>15</w:t>
+      <w:t>37</w:t>
     </w:r>
     <w:r>
       <w:rPr>
@@ -35034,6 +35062,155 @@
     </w:lvl>
   </w:abstractNum>
   <w:abstractNum w:abstractNumId="2" w15:restartNumberingAfterBreak="0">
+    <w:nsid w:val="04B67B4F"/>
+    <w:multiLevelType w:val="multilevel"/>
+    <w:tmpl w:val="A81831DA"/>
+    <w:lvl w:ilvl="0">
+      <w:start w:val="1"/>
+      <w:numFmt w:val="bullet"/>
+      <w:lvlText w:val=""/>
+      <w:lvlJc w:val="left"/>
+      <w:pPr>
+        <w:tabs>
+          <w:tab w:val="num" w:pos="720"/>
+        </w:tabs>
+        <w:ind w:left="720" w:hanging="360"/>
+      </w:pPr>
+      <w:rPr>
+        <w:rFonts w:ascii="Symbol" w:hAnsi="Symbol" w:hint="default"/>
+        <w:sz w:val="20"/>
+      </w:rPr>
+    </w:lvl>
+    <w:lvl w:ilvl="1" w:tentative="1">
+      <w:start w:val="1"/>
+      <w:numFmt w:val="bullet"/>
+      <w:lvlText w:val="o"/>
+      <w:lvlJc w:val="left"/>
+      <w:pPr>
+        <w:tabs>
+          <w:tab w:val="num" w:pos="1440"/>
+        </w:tabs>
+        <w:ind w:left="1440" w:hanging="360"/>
+      </w:pPr>
+      <w:rPr>
+        <w:rFonts w:ascii="Courier New" w:hAnsi="Courier New" w:hint="default"/>
+        <w:sz w:val="20"/>
+      </w:rPr>
+    </w:lvl>
+    <w:lvl w:ilvl="2" w:tentative="1">
+      <w:start w:val="1"/>
+      <w:numFmt w:val="bullet"/>
+      <w:lvlText w:val=""/>
+      <w:lvlJc w:val="left"/>
+      <w:pPr>
+        <w:tabs>
+          <w:tab w:val="num" w:pos="2160"/>
+        </w:tabs>
+        <w:ind w:left="2160" w:hanging="360"/>
+      </w:pPr>
+      <w:rPr>
+        <w:rFonts w:ascii="Wingdings" w:hAnsi="Wingdings" w:hint="default"/>
+        <w:sz w:val="20"/>
+      </w:rPr>
+    </w:lvl>
+    <w:lvl w:ilvl="3" w:tentative="1">
+      <w:start w:val="1"/>
+      <w:numFmt w:val="bullet"/>
+      <w:lvlText w:val=""/>
+      <w:lvlJc w:val="left"/>
+      <w:pPr>
+        <w:tabs>
+          <w:tab w:val="num" w:pos="2880"/>
+        </w:tabs>
+        <w:ind w:left="2880" w:hanging="360"/>
+      </w:pPr>
+      <w:rPr>
+        <w:rFonts w:ascii="Wingdings" w:hAnsi="Wingdings" w:hint="default"/>
+        <w:sz w:val="20"/>
+      </w:rPr>
+    </w:lvl>
+    <w:lvl w:ilvl="4" w:tentative="1">
+      <w:start w:val="1"/>
+      <w:numFmt w:val="bullet"/>
+      <w:lvlText w:val=""/>
+      <w:lvlJc w:val="left"/>
+      <w:pPr>
+        <w:tabs>
+          <w:tab w:val="num" w:pos="3600"/>
+        </w:tabs>
+        <w:ind w:left="3600" w:hanging="360"/>
+      </w:pPr>
+      <w:rPr>
+        <w:rFonts w:ascii="Wingdings" w:hAnsi="Wingdings" w:hint="default"/>
+        <w:sz w:val="20"/>
+      </w:rPr>
+    </w:lvl>
+    <w:lvl w:ilvl="5" w:tentative="1">
+      <w:start w:val="1"/>
+      <w:numFmt w:val="bullet"/>
+      <w:lvlText w:val=""/>
+      <w:lvlJc w:val="left"/>
+      <w:pPr>
+        <w:tabs>
+          <w:tab w:val="num" w:pos="4320"/>
+        </w:tabs>
+        <w:ind w:left="4320" w:hanging="360"/>
+      </w:pPr>
+      <w:rPr>
+        <w:rFonts w:ascii="Wingdings" w:hAnsi="Wingdings" w:hint="default"/>
+        <w:sz w:val="20"/>
+      </w:rPr>
+    </w:lvl>
+    <w:lvl w:ilvl="6" w:tentative="1">
+      <w:start w:val="1"/>
+      <w:numFmt w:val="bullet"/>
+      <w:lvlText w:val=""/>
+      <w:lvlJc w:val="left"/>
+      <w:pPr>
+        <w:tabs>
+          <w:tab w:val="num" w:pos="5040"/>
+        </w:tabs>
+        <w:ind w:left="5040" w:hanging="360"/>
+      </w:pPr>
+      <w:rPr>
+        <w:rFonts w:ascii="Wingdings" w:hAnsi="Wingdings" w:hint="default"/>
+        <w:sz w:val="20"/>
+      </w:rPr>
+    </w:lvl>
+    <w:lvl w:ilvl="7" w:tentative="1">
+      <w:start w:val="1"/>
+      <w:numFmt w:val="bullet"/>
+      <w:lvlText w:val=""/>
+      <w:lvlJc w:val="left"/>
+      <w:pPr>
+        <w:tabs>
+          <w:tab w:val="num" w:pos="5760"/>
+        </w:tabs>
+        <w:ind w:left="5760" w:hanging="360"/>
+      </w:pPr>
+      <w:rPr>
+        <w:rFonts w:ascii="Wingdings" w:hAnsi="Wingdings" w:hint="default"/>
+        <w:sz w:val="20"/>
+      </w:rPr>
+    </w:lvl>
+    <w:lvl w:ilvl="8" w:tentative="1">
+      <w:start w:val="1"/>
+      <w:numFmt w:val="bullet"/>
+      <w:lvlText w:val=""/>
+      <w:lvlJc w:val="left"/>
+      <w:pPr>
+        <w:tabs>
+          <w:tab w:val="num" w:pos="6480"/>
+        </w:tabs>
+        <w:ind w:left="6480" w:hanging="360"/>
+      </w:pPr>
+      <w:rPr>
+        <w:rFonts w:ascii="Wingdings" w:hAnsi="Wingdings" w:hint="default"/>
+        <w:sz w:val="20"/>
+      </w:rPr>
+    </w:lvl>
+  </w:abstractNum>
+  <w:abstractNum w:abstractNumId="3" w15:restartNumberingAfterBreak="0">
     <w:nsid w:val="05F0718E"/>
     <w:multiLevelType w:val="hybridMultilevel"/>
     <w:tmpl w:val="4A1A4F00"/>
@@ -35119,7 +35296,7 @@
       </w:pPr>
     </w:lvl>
   </w:abstractNum>
-  <w:abstractNum w:abstractNumId="3" w15:restartNumberingAfterBreak="0">
+  <w:abstractNum w:abstractNumId="4" w15:restartNumberingAfterBreak="0">
     <w:nsid w:val="060409A3"/>
     <w:multiLevelType w:val="hybridMultilevel"/>
     <w:tmpl w:val="B5BC9B16"/>
@@ -35232,7 +35409,7 @@
       </w:rPr>
     </w:lvl>
   </w:abstractNum>
-  <w:abstractNum w:abstractNumId="4" w15:restartNumberingAfterBreak="0">
+  <w:abstractNum w:abstractNumId="5" w15:restartNumberingAfterBreak="0">
     <w:nsid w:val="196F6F0C"/>
     <w:multiLevelType w:val="hybridMultilevel"/>
     <w:tmpl w:val="C7FA758E"/>
@@ -35345,7 +35522,7 @@
       </w:rPr>
     </w:lvl>
   </w:abstractNum>
-  <w:abstractNum w:abstractNumId="5" w15:restartNumberingAfterBreak="0">
+  <w:abstractNum w:abstractNumId="6" w15:restartNumberingAfterBreak="0">
     <w:nsid w:val="1D6026A0"/>
     <w:multiLevelType w:val="hybridMultilevel"/>
     <w:tmpl w:val="B296B7F6"/>
@@ -35434,7 +35611,7 @@
       </w:pPr>
     </w:lvl>
   </w:abstractNum>
-  <w:abstractNum w:abstractNumId="6" w15:restartNumberingAfterBreak="0">
+  <w:abstractNum w:abstractNumId="7" w15:restartNumberingAfterBreak="0">
     <w:nsid w:val="208B3507"/>
     <w:multiLevelType w:val="hybridMultilevel"/>
     <w:tmpl w:val="0944D616"/>
@@ -35520,7 +35697,7 @@
       </w:pPr>
     </w:lvl>
   </w:abstractNum>
-  <w:abstractNum w:abstractNumId="7" w15:restartNumberingAfterBreak="0">
+  <w:abstractNum w:abstractNumId="8" w15:restartNumberingAfterBreak="0">
     <w:nsid w:val="22986CCC"/>
     <w:multiLevelType w:val="hybridMultilevel"/>
     <w:tmpl w:val="1DB288B8"/>
@@ -35633,7 +35810,7 @@
       </w:rPr>
     </w:lvl>
   </w:abstractNum>
-  <w:abstractNum w:abstractNumId="8" w15:restartNumberingAfterBreak="0">
+  <w:abstractNum w:abstractNumId="9" w15:restartNumberingAfterBreak="0">
     <w:nsid w:val="347E76A4"/>
     <w:multiLevelType w:val="hybridMultilevel"/>
     <w:tmpl w:val="B9A468DE"/>
@@ -35746,7 +35923,7 @@
       </w:rPr>
     </w:lvl>
   </w:abstractNum>
-  <w:abstractNum w:abstractNumId="9" w15:restartNumberingAfterBreak="0">
+  <w:abstractNum w:abstractNumId="10" w15:restartNumberingAfterBreak="0">
     <w:nsid w:val="35E711AA"/>
     <w:multiLevelType w:val="hybridMultilevel"/>
     <w:tmpl w:val="EC1A5092"/>
@@ -35836,7 +36013,7 @@
       </w:pPr>
     </w:lvl>
   </w:abstractNum>
-  <w:abstractNum w:abstractNumId="10" w15:restartNumberingAfterBreak="0">
+  <w:abstractNum w:abstractNumId="11" w15:restartNumberingAfterBreak="0">
     <w:nsid w:val="36285669"/>
     <w:multiLevelType w:val="hybridMultilevel"/>
     <w:tmpl w:val="5A76B6C8"/>
@@ -35949,7 +36126,7 @@
       </w:rPr>
     </w:lvl>
   </w:abstractNum>
-  <w:abstractNum w:abstractNumId="11" w15:restartNumberingAfterBreak="0">
+  <w:abstractNum w:abstractNumId="12" w15:restartNumberingAfterBreak="0">
     <w:nsid w:val="377413B6"/>
     <w:multiLevelType w:val="hybridMultilevel"/>
     <w:tmpl w:val="7718442C"/>
@@ -36038,7 +36215,7 @@
       </w:pPr>
     </w:lvl>
   </w:abstractNum>
-  <w:abstractNum w:abstractNumId="12" w15:restartNumberingAfterBreak="0">
+  <w:abstractNum w:abstractNumId="13" w15:restartNumberingAfterBreak="0">
     <w:nsid w:val="3A516E06"/>
     <w:multiLevelType w:val="hybridMultilevel"/>
     <w:tmpl w:val="6522376C"/>
@@ -36151,7 +36328,7 @@
       </w:rPr>
     </w:lvl>
   </w:abstractNum>
-  <w:abstractNum w:abstractNumId="13" w15:restartNumberingAfterBreak="0">
+  <w:abstractNum w:abstractNumId="14" w15:restartNumberingAfterBreak="0">
     <w:nsid w:val="3E323F61"/>
     <w:multiLevelType w:val="multilevel"/>
     <w:tmpl w:val="61C2E718"/>
@@ -36300,7 +36477,7 @@
       </w:rPr>
     </w:lvl>
   </w:abstractNum>
-  <w:abstractNum w:abstractNumId="14" w15:restartNumberingAfterBreak="0">
+  <w:abstractNum w:abstractNumId="15" w15:restartNumberingAfterBreak="0">
     <w:nsid w:val="42270C98"/>
     <w:multiLevelType w:val="hybridMultilevel"/>
     <w:tmpl w:val="5F104F54"/>
@@ -36389,7 +36566,7 @@
       </w:pPr>
     </w:lvl>
   </w:abstractNum>
-  <w:abstractNum w:abstractNumId="15" w15:restartNumberingAfterBreak="0">
+  <w:abstractNum w:abstractNumId="16" w15:restartNumberingAfterBreak="0">
     <w:nsid w:val="460B5B62"/>
     <w:multiLevelType w:val="hybridMultilevel"/>
     <w:tmpl w:val="F58451A4"/>
@@ -36502,7 +36679,7 @@
       </w:rPr>
     </w:lvl>
   </w:abstractNum>
-  <w:abstractNum w:abstractNumId="16" w15:restartNumberingAfterBreak="0">
+  <w:abstractNum w:abstractNumId="17" w15:restartNumberingAfterBreak="0">
     <w:nsid w:val="481A46D2"/>
     <w:multiLevelType w:val="hybridMultilevel"/>
     <w:tmpl w:val="BF52605C"/>
@@ -36591,7 +36768,7 @@
       </w:pPr>
     </w:lvl>
   </w:abstractNum>
-  <w:abstractNum w:abstractNumId="17" w15:restartNumberingAfterBreak="0">
+  <w:abstractNum w:abstractNumId="18" w15:restartNumberingAfterBreak="0">
     <w:nsid w:val="49D54725"/>
     <w:multiLevelType w:val="hybridMultilevel"/>
     <w:tmpl w:val="D4682208"/>
@@ -36680,7 +36857,7 @@
       </w:pPr>
     </w:lvl>
   </w:abstractNum>
-  <w:abstractNum w:abstractNumId="18" w15:restartNumberingAfterBreak="0">
+  <w:abstractNum w:abstractNumId="19" w15:restartNumberingAfterBreak="0">
     <w:nsid w:val="4A58578A"/>
     <w:multiLevelType w:val="multilevel"/>
     <w:tmpl w:val="485C894C"/>
@@ -36793,7 +36970,7 @@
       </w:pPr>
     </w:lvl>
   </w:abstractNum>
-  <w:abstractNum w:abstractNumId="19" w15:restartNumberingAfterBreak="0">
+  <w:abstractNum w:abstractNumId="20" w15:restartNumberingAfterBreak="0">
     <w:nsid w:val="4C46569D"/>
     <w:multiLevelType w:val="hybridMultilevel"/>
     <w:tmpl w:val="1B724710"/>
@@ -36905,7 +37082,7 @@
       </w:rPr>
     </w:lvl>
   </w:abstractNum>
-  <w:abstractNum w:abstractNumId="20" w15:restartNumberingAfterBreak="0">
+  <w:abstractNum w:abstractNumId="21" w15:restartNumberingAfterBreak="0">
     <w:nsid w:val="4FCB592D"/>
     <w:multiLevelType w:val="hybridMultilevel"/>
     <w:tmpl w:val="C096DFA4"/>
@@ -37018,7 +37195,7 @@
       </w:rPr>
     </w:lvl>
   </w:abstractNum>
-  <w:abstractNum w:abstractNumId="21" w15:restartNumberingAfterBreak="0">
+  <w:abstractNum w:abstractNumId="22" w15:restartNumberingAfterBreak="0">
     <w:nsid w:val="4FDB5932"/>
     <w:multiLevelType w:val="hybridMultilevel"/>
     <w:tmpl w:val="3C7AA6CC"/>
@@ -37131,7 +37308,7 @@
       </w:rPr>
     </w:lvl>
   </w:abstractNum>
-  <w:abstractNum w:abstractNumId="22" w15:restartNumberingAfterBreak="0">
+  <w:abstractNum w:abstractNumId="23" w15:restartNumberingAfterBreak="0">
     <w:nsid w:val="54A743E2"/>
     <w:multiLevelType w:val="hybridMultilevel"/>
     <w:tmpl w:val="BF52605C"/>
@@ -37220,7 +37397,7 @@
       </w:pPr>
     </w:lvl>
   </w:abstractNum>
-  <w:abstractNum w:abstractNumId="23" w15:restartNumberingAfterBreak="0">
+  <w:abstractNum w:abstractNumId="24" w15:restartNumberingAfterBreak="0">
     <w:nsid w:val="57151600"/>
     <w:multiLevelType w:val="hybridMultilevel"/>
     <w:tmpl w:val="277AF854"/>
@@ -37333,7 +37510,7 @@
       </w:rPr>
     </w:lvl>
   </w:abstractNum>
-  <w:abstractNum w:abstractNumId="24" w15:restartNumberingAfterBreak="0">
+  <w:abstractNum w:abstractNumId="25" w15:restartNumberingAfterBreak="0">
     <w:nsid w:val="5BB74276"/>
     <w:multiLevelType w:val="multilevel"/>
     <w:tmpl w:val="E7FE8080"/>
@@ -37446,7 +37623,7 @@
       </w:pPr>
     </w:lvl>
   </w:abstractNum>
-  <w:abstractNum w:abstractNumId="25" w15:restartNumberingAfterBreak="0">
+  <w:abstractNum w:abstractNumId="26" w15:restartNumberingAfterBreak="0">
     <w:nsid w:val="5D054507"/>
     <w:multiLevelType w:val="hybridMultilevel"/>
     <w:tmpl w:val="9D680BB0"/>
@@ -37559,7 +37736,7 @@
       </w:rPr>
     </w:lvl>
   </w:abstractNum>
-  <w:abstractNum w:abstractNumId="26" w15:restartNumberingAfterBreak="0">
+  <w:abstractNum w:abstractNumId="27" w15:restartNumberingAfterBreak="0">
     <w:nsid w:val="6188645E"/>
     <w:multiLevelType w:val="hybridMultilevel"/>
     <w:tmpl w:val="5F104F54"/>
@@ -37648,7 +37825,7 @@
       </w:pPr>
     </w:lvl>
   </w:abstractNum>
-  <w:abstractNum w:abstractNumId="27" w15:restartNumberingAfterBreak="0">
+  <w:abstractNum w:abstractNumId="28" w15:restartNumberingAfterBreak="0">
     <w:nsid w:val="64DF1616"/>
     <w:multiLevelType w:val="hybridMultilevel"/>
     <w:tmpl w:val="094617C4"/>
@@ -37761,7 +37938,7 @@
       </w:rPr>
     </w:lvl>
   </w:abstractNum>
-  <w:abstractNum w:abstractNumId="28" w15:restartNumberingAfterBreak="0">
+  <w:abstractNum w:abstractNumId="29" w15:restartNumberingAfterBreak="0">
     <w:nsid w:val="6906569C"/>
     <w:multiLevelType w:val="hybridMultilevel"/>
     <w:tmpl w:val="23946B24"/>
@@ -37874,7 +38051,7 @@
       </w:rPr>
     </w:lvl>
   </w:abstractNum>
-  <w:abstractNum w:abstractNumId="29" w15:restartNumberingAfterBreak="0">
+  <w:abstractNum w:abstractNumId="30" w15:restartNumberingAfterBreak="0">
     <w:nsid w:val="6AE51642"/>
     <w:multiLevelType w:val="hybridMultilevel"/>
     <w:tmpl w:val="09ECF84C"/>
@@ -37987,7 +38164,7 @@
       </w:rPr>
     </w:lvl>
   </w:abstractNum>
-  <w:abstractNum w:abstractNumId="30" w15:restartNumberingAfterBreak="0">
+  <w:abstractNum w:abstractNumId="31" w15:restartNumberingAfterBreak="0">
     <w:nsid w:val="79AD2D7A"/>
     <w:multiLevelType w:val="hybridMultilevel"/>
     <w:tmpl w:val="FCC011A2"/>
@@ -38077,7 +38254,7 @@
       </w:pPr>
     </w:lvl>
   </w:abstractNum>
-  <w:abstractNum w:abstractNumId="31" w15:restartNumberingAfterBreak="0">
+  <w:abstractNum w:abstractNumId="32" w15:restartNumberingAfterBreak="0">
     <w:nsid w:val="7C7207B2"/>
     <w:multiLevelType w:val="hybridMultilevel"/>
     <w:tmpl w:val="23167E9C"/>
@@ -38191,100 +38368,103 @@
     </w:lvl>
   </w:abstractNum>
   <w:num w:numId="1">
+    <w:abstractNumId w:val="8"/>
+  </w:num>
+  <w:num w:numId="2">
     <w:abstractNumId w:val="7"/>
   </w:num>
-  <w:num w:numId="2">
-    <w:abstractNumId w:val="6"/>
-  </w:num>
   <w:num w:numId="3">
-    <w:abstractNumId w:val="28"/>
+    <w:abstractNumId w:val="29"/>
   </w:num>
   <w:num w:numId="4">
-    <w:abstractNumId w:val="3"/>
+    <w:abstractNumId w:val="4"/>
   </w:num>
   <w:num w:numId="5">
-    <w:abstractNumId w:val="12"/>
+    <w:abstractNumId w:val="13"/>
   </w:num>
   <w:num w:numId="6">
-    <w:abstractNumId w:val="19"/>
+    <w:abstractNumId w:val="20"/>
   </w:num>
   <w:num w:numId="7">
-    <w:abstractNumId w:val="20"/>
+    <w:abstractNumId w:val="21"/>
   </w:num>
   <w:num w:numId="8">
     <w:abstractNumId w:val="1"/>
   </w:num>
   <w:num w:numId="9">
+    <w:abstractNumId w:val="32"/>
+  </w:num>
+  <w:num w:numId="10">
+    <w:abstractNumId w:val="26"/>
+  </w:num>
+  <w:num w:numId="11">
+    <w:abstractNumId w:val="16"/>
+  </w:num>
+  <w:num w:numId="12">
+    <w:abstractNumId w:val="5"/>
+  </w:num>
+  <w:num w:numId="13">
+    <w:abstractNumId w:val="9"/>
+  </w:num>
+  <w:num w:numId="14">
+    <w:abstractNumId w:val="24"/>
+  </w:num>
+  <w:num w:numId="15">
+    <w:abstractNumId w:val="14"/>
+  </w:num>
+  <w:num w:numId="16">
+    <w:abstractNumId w:val="28"/>
+  </w:num>
+  <w:num w:numId="17">
     <w:abstractNumId w:val="31"/>
   </w:num>
-  <w:num w:numId="10">
+  <w:num w:numId="18">
+    <w:abstractNumId w:val="6"/>
+  </w:num>
+  <w:num w:numId="19">
+    <w:abstractNumId w:val="30"/>
+  </w:num>
+  <w:num w:numId="20">
+    <w:abstractNumId w:val="27"/>
+  </w:num>
+  <w:num w:numId="21">
+    <w:abstractNumId w:val="17"/>
+  </w:num>
+  <w:num w:numId="22">
+    <w:abstractNumId w:val="19"/>
+  </w:num>
+  <w:num w:numId="23">
     <w:abstractNumId w:val="25"/>
   </w:num>
-  <w:num w:numId="11">
+  <w:num w:numId="24">
+    <w:abstractNumId w:val="18"/>
+  </w:num>
+  <w:num w:numId="25">
     <w:abstractNumId w:val="15"/>
   </w:num>
-  <w:num w:numId="12">
-    <w:abstractNumId w:val="4"/>
-  </w:num>
-  <w:num w:numId="13">
-    <w:abstractNumId w:val="8"/>
-  </w:num>
-  <w:num w:numId="14">
+  <w:num w:numId="26">
     <w:abstractNumId w:val="23"/>
   </w:num>
-  <w:num w:numId="15">
-    <w:abstractNumId w:val="13"/>
-  </w:num>
-  <w:num w:numId="16">
-    <w:abstractNumId w:val="27"/>
-  </w:num>
-  <w:num w:numId="17">
-    <w:abstractNumId w:val="30"/>
-  </w:num>
-  <w:num w:numId="18">
-    <w:abstractNumId w:val="5"/>
-  </w:num>
-  <w:num w:numId="19">
-    <w:abstractNumId w:val="29"/>
-  </w:num>
-  <w:num w:numId="20">
-    <w:abstractNumId w:val="26"/>
-  </w:num>
-  <w:num w:numId="21">
-    <w:abstractNumId w:val="16"/>
-  </w:num>
-  <w:num w:numId="22">
-    <w:abstractNumId w:val="18"/>
-  </w:num>
-  <w:num w:numId="23">
-    <w:abstractNumId w:val="24"/>
-  </w:num>
-  <w:num w:numId="24">
-    <w:abstractNumId w:val="17"/>
-  </w:num>
-  <w:num w:numId="25">
-    <w:abstractNumId w:val="14"/>
-  </w:num>
-  <w:num w:numId="26">
-    <w:abstractNumId w:val="22"/>
-  </w:num>
   <w:num w:numId="27">
-    <w:abstractNumId w:val="2"/>
+    <w:abstractNumId w:val="3"/>
   </w:num>
   <w:num w:numId="28">
-    <w:abstractNumId w:val="21"/>
+    <w:abstractNumId w:val="22"/>
   </w:num>
   <w:num w:numId="29">
     <w:abstractNumId w:val="0"/>
   </w:num>
   <w:num w:numId="30">
-    <w:abstractNumId w:val="9"/>
+    <w:abstractNumId w:val="10"/>
   </w:num>
   <w:num w:numId="31">
+    <w:abstractNumId w:val="12"/>
+  </w:num>
+  <w:num w:numId="32">
     <w:abstractNumId w:val="11"/>
   </w:num>
-  <w:num w:numId="32">
-    <w:abstractNumId w:val="10"/>
+  <w:num w:numId="33">
+    <w:abstractNumId w:val="2"/>
   </w:num>
 </w:numbering>
 </file>

</xml_diff>